<commit_message>
Changes in Project flow word
</commit_message>
<xml_diff>
--- a/Team8_Milestone 01/Project Flow.docx
+++ b/Team8_Milestone 01/Project Flow.docx
@@ -1,6 +1,6 @@
 
 <file path=word/document.xml><?xml version="1.0" encoding="utf-8"?>
-<w:document xmlns:wpc="http://schemas.microsoft.com/office/word/2010/wordprocessingCanvas" xmlns:mc="http://schemas.openxmlformats.org/markup-compatibility/2006" xmlns:o="urn:schemas-microsoft-com:office:office" xmlns:r="http://schemas.openxmlformats.org/officeDocument/2006/relationships" xmlns:m="http://schemas.openxmlformats.org/officeDocument/2006/math" xmlns:v="urn:schemas-microsoft-com:vml" xmlns:wp14="http://schemas.microsoft.com/office/word/2010/wordprocessingDrawing" xmlns:wp="http://schemas.openxmlformats.org/drawingml/2006/wordprocessingDrawing" xmlns:w10="urn:schemas-microsoft-com:office:word" xmlns:w="http://schemas.openxmlformats.org/wordprocessingml/2006/main" xmlns:w14="http://schemas.microsoft.com/office/word/2010/wordml" xmlns:wpg="http://schemas.microsoft.com/office/word/2010/wordprocessingGroup" xmlns:wpi="http://schemas.microsoft.com/office/word/2010/wordprocessingInk" xmlns:wne="http://schemas.microsoft.com/office/word/2006/wordml" xmlns:wps="http://schemas.microsoft.com/office/word/2010/wordprocessingShape" mc:Ignorable="w14 wp14">
+<w:document xmlns:wpc="http://schemas.microsoft.com/office/word/2010/wordprocessingCanvas" xmlns:cx="http://schemas.microsoft.com/office/drawing/2014/chartex" xmlns:cx1="http://schemas.microsoft.com/office/drawing/2015/9/8/chartex" xmlns:cx2="http://schemas.microsoft.com/office/drawing/2015/10/21/chartex" xmlns:cx3="http://schemas.microsoft.com/office/drawing/2016/5/9/chartex" xmlns:cx4="http://schemas.microsoft.com/office/drawing/2016/5/10/chartex" xmlns:cx5="http://schemas.microsoft.com/office/drawing/2016/5/11/chartex" xmlns:cx6="http://schemas.microsoft.com/office/drawing/2016/5/12/chartex" xmlns:cx7="http://schemas.microsoft.com/office/drawing/2016/5/13/chartex" xmlns:cx8="http://schemas.microsoft.com/office/drawing/2016/5/14/chartex" xmlns:mc="http://schemas.openxmlformats.org/markup-compatibility/2006" xmlns:aink="http://schemas.microsoft.com/office/drawing/2016/ink" xmlns:am3d="http://schemas.microsoft.com/office/drawing/2017/model3d" xmlns:o="urn:schemas-microsoft-com:office:office" xmlns:oel="http://schemas.microsoft.com/office/2019/extlst" xmlns:r="http://schemas.openxmlformats.org/officeDocument/2006/relationships" xmlns:m="http://schemas.openxmlformats.org/officeDocument/2006/math" xmlns:v="urn:schemas-microsoft-com:vml" xmlns:wp14="http://schemas.microsoft.com/office/word/2010/wordprocessingDrawing" xmlns:wp="http://schemas.openxmlformats.org/drawingml/2006/wordprocessingDrawing" xmlns:w10="urn:schemas-microsoft-com:office:word" xmlns:w="http://schemas.openxmlformats.org/wordprocessingml/2006/main" xmlns:w14="http://schemas.microsoft.com/office/word/2010/wordml" xmlns:w15="http://schemas.microsoft.com/office/word/2012/wordml" xmlns:w16cex="http://schemas.microsoft.com/office/word/2018/wordml/cex" xmlns:w16cid="http://schemas.microsoft.com/office/word/2016/wordml/cid" xmlns:w16="http://schemas.microsoft.com/office/word/2018/wordml" xmlns:w16du="http://schemas.microsoft.com/office/word/2023/wordml/word16du" xmlns:w16sdtdh="http://schemas.microsoft.com/office/word/2020/wordml/sdtdatahash" xmlns:w16se="http://schemas.microsoft.com/office/word/2015/wordml/symex" xmlns:wpg="http://schemas.microsoft.com/office/word/2010/wordprocessingGroup" xmlns:wpi="http://schemas.microsoft.com/office/word/2010/wordprocessingInk" xmlns:wne="http://schemas.microsoft.com/office/word/2006/wordml" xmlns:wps="http://schemas.microsoft.com/office/word/2010/wordprocessingShape" mc:Ignorable="w14 w15 w16se w16cid w16 w16cex w16sdtdh w16du wp14">
   <w:body>
     <w:p>
       <w:pPr>
@@ -524,7 +524,7 @@
           <w:sz w:val="24"/>
           <w:szCs w:val="24"/>
         </w:rPr>
-        <w:t xml:space="preserve">Download and install the selected simulation software, either </w:t>
+        <w:t xml:space="preserve">Download and install </w:t>
       </w:r>
       <w:proofErr w:type="spellStart"/>
       <w:r>
@@ -535,9 +535,28 @@
           <w:sz w:val="24"/>
           <w:szCs w:val="24"/>
         </w:rPr>
-        <w:t>Simscape</w:t>
+        <w:t>CoppeliaSim</w:t>
       </w:r>
       <w:proofErr w:type="spellEnd"/>
+      <w:r>
+        <w:rPr>
+          <w:rFonts w:eastAsia="Times New Roman" w:cstheme="minorHAnsi"/>
+          <w:sz w:val="24"/>
+          <w:szCs w:val="24"/>
+        </w:rPr>
+        <w:t xml:space="preserve"> software.</w:t>
+      </w:r>
+    </w:p>
+    <w:p>
+      <w:pPr>
+        <w:spacing w:before="100" w:beforeAutospacing="1" w:after="100" w:afterAutospacing="1" w:line="240" w:lineRule="auto"/>
+        <w:ind w:left="360"/>
+        <w:rPr>
+          <w:rFonts w:eastAsia="Times New Roman" w:cstheme="minorHAnsi"/>
+          <w:sz w:val="24"/>
+          <w:szCs w:val="24"/>
+        </w:rPr>
+      </w:pPr>
       <w:r>
         <w:rPr>
           <w:rFonts w:eastAsia="Times New Roman" w:cstheme="minorHAnsi"/>
@@ -546,9 +565,27 @@
           <w:sz w:val="24"/>
           <w:szCs w:val="24"/>
         </w:rPr>
-        <w:t xml:space="preserve"> </w:t>
-      </w:r>
-      <w:proofErr w:type="spellStart"/>
+        <w:t>Set Up GitHub Repository for Team Collaboration:</w:t>
+      </w:r>
+    </w:p>
+    <w:p>
+      <w:pPr>
+        <w:spacing w:before="100" w:beforeAutospacing="1" w:after="100" w:afterAutospacing="1" w:line="240" w:lineRule="auto"/>
+        <w:ind w:left="720"/>
+        <w:rPr>
+          <w:rFonts w:eastAsia="Times New Roman" w:cstheme="minorHAnsi"/>
+          <w:sz w:val="24"/>
+          <w:szCs w:val="24"/>
+        </w:rPr>
+      </w:pPr>
+      <w:r>
+        <w:rPr>
+          <w:rFonts w:eastAsia="Times New Roman" w:cstheme="minorHAnsi"/>
+          <w:sz w:val="24"/>
+          <w:szCs w:val="24"/>
+        </w:rPr>
+        <w:t xml:space="preserve">Create a </w:t>
+      </w:r>
       <w:r>
         <w:rPr>
           <w:rFonts w:eastAsia="Times New Roman" w:cstheme="minorHAnsi"/>
@@ -557,225 +594,7 @@
           <w:sz w:val="24"/>
           <w:szCs w:val="24"/>
         </w:rPr>
-        <w:t>Multibody</w:t>
-      </w:r>
-      <w:proofErr w:type="spellEnd"/>
-      <w:r>
-        <w:rPr>
-          <w:rFonts w:eastAsia="Times New Roman" w:cstheme="minorHAnsi"/>
-          <w:sz w:val="24"/>
-          <w:szCs w:val="24"/>
-        </w:rPr>
-        <w:t xml:space="preserve"> or </w:t>
-      </w:r>
-      <w:proofErr w:type="spellStart"/>
-      <w:r>
-        <w:rPr>
-          <w:rFonts w:eastAsia="Times New Roman" w:cstheme="minorHAnsi"/>
-          <w:b/>
-          <w:bCs/>
-          <w:sz w:val="24"/>
-          <w:szCs w:val="24"/>
-        </w:rPr>
-        <w:t>CoppeliaSim</w:t>
-      </w:r>
-      <w:proofErr w:type="spellEnd"/>
-      <w:r>
-        <w:rPr>
-          <w:rFonts w:eastAsia="Times New Roman" w:cstheme="minorHAnsi"/>
-          <w:sz w:val="24"/>
-          <w:szCs w:val="24"/>
-        </w:rPr>
-        <w:t>, depending on the project’s needs and team preference.</w:t>
-      </w:r>
-    </w:p>
-    <w:p>
-      <w:pPr>
-        <w:spacing w:before="100" w:beforeAutospacing="1" w:after="100" w:afterAutospacing="1" w:line="240" w:lineRule="auto"/>
-        <w:ind w:left="720"/>
-        <w:rPr>
-          <w:rFonts w:eastAsia="Times New Roman" w:cstheme="minorHAnsi"/>
-          <w:sz w:val="24"/>
-          <w:szCs w:val="24"/>
-        </w:rPr>
-      </w:pPr>
-      <w:r>
-        <w:rPr>
-          <w:rFonts w:eastAsia="Times New Roman" w:cstheme="minorHAnsi"/>
-          <w:sz w:val="24"/>
-          <w:szCs w:val="24"/>
-        </w:rPr>
-        <w:t>If opting for a different simulator, provide a short video showing previous work done using that simulator to demonstrate familiarity and capability.</w:t>
-      </w:r>
-    </w:p>
-    <w:p>
-      <w:pPr>
-        <w:spacing w:before="100" w:beforeAutospacing="1" w:after="100" w:afterAutospacing="1" w:line="240" w:lineRule="auto"/>
-        <w:ind w:left="720"/>
-        <w:rPr>
-          <w:rFonts w:eastAsia="Times New Roman" w:cstheme="minorHAnsi"/>
-          <w:sz w:val="24"/>
-          <w:szCs w:val="24"/>
-        </w:rPr>
-      </w:pPr>
-      <w:r>
-        <w:rPr>
-          <w:rFonts w:eastAsia="Times New Roman" w:cstheme="minorHAnsi"/>
-          <w:sz w:val="24"/>
-          <w:szCs w:val="24"/>
-        </w:rPr>
-        <w:t xml:space="preserve">Review the </w:t>
-      </w:r>
-      <w:r>
-        <w:rPr>
-          <w:rFonts w:eastAsia="Times New Roman" w:cstheme="minorHAnsi"/>
-          <w:b/>
-          <w:bCs/>
-          <w:sz w:val="24"/>
-          <w:szCs w:val="24"/>
-        </w:rPr>
-        <w:t>documentation on CMS</w:t>
-      </w:r>
-      <w:r>
-        <w:rPr>
-          <w:rFonts w:eastAsia="Times New Roman" w:cstheme="minorHAnsi"/>
-          <w:sz w:val="24"/>
-          <w:szCs w:val="24"/>
-        </w:rPr>
-        <w:t xml:space="preserve"> for proper setup and integration with the project.</w:t>
-      </w:r>
-    </w:p>
-    <w:p>
-      <w:pPr>
-        <w:spacing w:before="100" w:beforeAutospacing="1" w:after="100" w:afterAutospacing="1" w:line="240" w:lineRule="auto"/>
-        <w:ind w:left="360"/>
-        <w:rPr>
-          <w:rFonts w:eastAsia="Times New Roman" w:cstheme="minorHAnsi"/>
-          <w:sz w:val="24"/>
-          <w:szCs w:val="24"/>
-        </w:rPr>
-      </w:pPr>
-      <w:r>
-        <w:rPr>
-          <w:rFonts w:eastAsia="Times New Roman" w:cstheme="minorHAnsi"/>
-          <w:b/>
-          <w:bCs/>
-          <w:sz w:val="24"/>
-          <w:szCs w:val="24"/>
-        </w:rPr>
-        <w:t xml:space="preserve">Set Up </w:t>
-      </w:r>
-      <w:proofErr w:type="spellStart"/>
-      <w:r>
-        <w:rPr>
-          <w:rFonts w:eastAsia="Times New Roman" w:cstheme="minorHAnsi"/>
-          <w:b/>
-          <w:bCs/>
-          <w:sz w:val="24"/>
-          <w:szCs w:val="24"/>
-        </w:rPr>
-        <w:t>GitHub</w:t>
-      </w:r>
-      <w:proofErr w:type="spellEnd"/>
-      <w:r>
-        <w:rPr>
-          <w:rFonts w:eastAsia="Times New Roman" w:cstheme="minorHAnsi"/>
-          <w:b/>
-          <w:bCs/>
-          <w:sz w:val="24"/>
-          <w:szCs w:val="24"/>
-        </w:rPr>
-        <w:t xml:space="preserve"> Repository for Team Collaboration:</w:t>
-      </w:r>
-    </w:p>
-    <w:p>
-      <w:pPr>
-        <w:spacing w:before="100" w:beforeAutospacing="1" w:after="100" w:afterAutospacing="1" w:line="240" w:lineRule="auto"/>
-        <w:ind w:left="720"/>
-        <w:rPr>
-          <w:rFonts w:eastAsia="Times New Roman" w:cstheme="minorHAnsi"/>
-          <w:sz w:val="24"/>
-          <w:szCs w:val="24"/>
-        </w:rPr>
-      </w:pPr>
-      <w:r>
-        <w:rPr>
-          <w:rFonts w:eastAsia="Times New Roman" w:cstheme="minorHAnsi"/>
-          <w:sz w:val="24"/>
-          <w:szCs w:val="24"/>
-        </w:rPr>
-        <w:t xml:space="preserve">Ensure that each team member creates a </w:t>
-      </w:r>
-      <w:proofErr w:type="spellStart"/>
-      <w:r>
-        <w:rPr>
-          <w:rFonts w:eastAsia="Times New Roman" w:cstheme="minorHAnsi"/>
-          <w:b/>
-          <w:bCs/>
-          <w:sz w:val="24"/>
-          <w:szCs w:val="24"/>
-        </w:rPr>
-        <w:t>GitHub</w:t>
-      </w:r>
-      <w:proofErr w:type="spellEnd"/>
-      <w:r>
-        <w:rPr>
-          <w:rFonts w:eastAsia="Times New Roman" w:cstheme="minorHAnsi"/>
-          <w:b/>
-          <w:bCs/>
-          <w:sz w:val="24"/>
-          <w:szCs w:val="24"/>
-        </w:rPr>
-        <w:t xml:space="preserve"> account</w:t>
-      </w:r>
-      <w:r>
-        <w:rPr>
-          <w:rFonts w:eastAsia="Times New Roman" w:cstheme="minorHAnsi"/>
-          <w:sz w:val="24"/>
-          <w:szCs w:val="24"/>
-        </w:rPr>
-        <w:t xml:space="preserve"> if they don’t already have one.</w:t>
-      </w:r>
-    </w:p>
-    <w:p>
-      <w:pPr>
-        <w:spacing w:before="100" w:beforeAutospacing="1" w:after="100" w:afterAutospacing="1" w:line="240" w:lineRule="auto"/>
-        <w:ind w:left="720"/>
-        <w:rPr>
-          <w:rFonts w:eastAsia="Times New Roman" w:cstheme="minorHAnsi"/>
-          <w:sz w:val="24"/>
-          <w:szCs w:val="24"/>
-        </w:rPr>
-      </w:pPr>
-      <w:r>
-        <w:rPr>
-          <w:rFonts w:eastAsia="Times New Roman" w:cstheme="minorHAnsi"/>
-          <w:sz w:val="24"/>
-          <w:szCs w:val="24"/>
-        </w:rPr>
-        <w:t xml:space="preserve">Create a </w:t>
-      </w:r>
-      <w:proofErr w:type="spellStart"/>
-      <w:r>
-        <w:rPr>
-          <w:rFonts w:eastAsia="Times New Roman" w:cstheme="minorHAnsi"/>
-          <w:b/>
-          <w:bCs/>
-          <w:sz w:val="24"/>
-          <w:szCs w:val="24"/>
-        </w:rPr>
-        <w:t>GitHub</w:t>
-      </w:r>
-      <w:proofErr w:type="spellEnd"/>
-      <w:r>
-        <w:rPr>
-          <w:rFonts w:eastAsia="Times New Roman" w:cstheme="minorHAnsi"/>
-          <w:b/>
-          <w:bCs/>
-          <w:sz w:val="24"/>
-          <w:szCs w:val="24"/>
-        </w:rPr>
-        <w:t xml:space="preserve"> repository</w:t>
+        <w:t>GitHub repository</w:t>
       </w:r>
       <w:r>
         <w:rPr>
@@ -981,7 +800,6 @@
           <w:sz w:val="24"/>
           <w:szCs w:val="24"/>
         </w:rPr>
-        <w:lastRenderedPageBreak/>
         <w:t>Ensure that each joint's rotation and translation parameters are accurately represented using the DH convention.</w:t>
       </w:r>
     </w:p>
@@ -1022,7 +840,7 @@
           <w:sz w:val="24"/>
           <w:szCs w:val="24"/>
         </w:rPr>
-        <w:t xml:space="preserve">Use MATLAB/Simulink or Python to derive the </w:t>
+        <w:t xml:space="preserve">Use Python to derive the </w:t>
       </w:r>
       <w:r>
         <w:rPr>
@@ -1077,6 +895,7 @@
           <w:sz w:val="24"/>
           <w:szCs w:val="24"/>
         </w:rPr>
+        <w:lastRenderedPageBreak/>
         <w:t>Validate the results through simulation or numerical computation.</w:t>
       </w:r>
     </w:p>
@@ -1117,61 +936,7 @@
           <w:sz w:val="24"/>
           <w:szCs w:val="24"/>
         </w:rPr>
-        <w:t>Import the CAD assembly of the robotic arm into the chosen simulation environment (</w:t>
-      </w:r>
-      <w:proofErr w:type="spellStart"/>
-      <w:r>
-        <w:rPr>
-          <w:rFonts w:eastAsia="Times New Roman" w:cstheme="minorHAnsi"/>
-          <w:sz w:val="24"/>
-          <w:szCs w:val="24"/>
-        </w:rPr>
-        <w:t>Simscape</w:t>
-      </w:r>
-      <w:proofErr w:type="spellEnd"/>
-      <w:r>
-        <w:rPr>
-          <w:rFonts w:eastAsia="Times New Roman" w:cstheme="minorHAnsi"/>
-          <w:sz w:val="24"/>
-          <w:szCs w:val="24"/>
-        </w:rPr>
-        <w:t xml:space="preserve"> </w:t>
-      </w:r>
-      <w:proofErr w:type="spellStart"/>
-      <w:r>
-        <w:rPr>
-          <w:rFonts w:eastAsia="Times New Roman" w:cstheme="minorHAnsi"/>
-          <w:sz w:val="24"/>
-          <w:szCs w:val="24"/>
-        </w:rPr>
-        <w:t>Multibody</w:t>
-      </w:r>
-      <w:proofErr w:type="spellEnd"/>
-      <w:r>
-        <w:rPr>
-          <w:rFonts w:eastAsia="Times New Roman" w:cstheme="minorHAnsi"/>
-          <w:sz w:val="24"/>
-          <w:szCs w:val="24"/>
-        </w:rPr>
-        <w:t xml:space="preserve">, </w:t>
-      </w:r>
-      <w:proofErr w:type="spellStart"/>
-      <w:r>
-        <w:rPr>
-          <w:rFonts w:eastAsia="Times New Roman" w:cstheme="minorHAnsi"/>
-          <w:sz w:val="24"/>
-          <w:szCs w:val="24"/>
-        </w:rPr>
-        <w:t>CoppeliaSim</w:t>
-      </w:r>
-      <w:proofErr w:type="spellEnd"/>
-      <w:r>
-        <w:rPr>
-          <w:rFonts w:eastAsia="Times New Roman" w:cstheme="minorHAnsi"/>
-          <w:sz w:val="24"/>
-          <w:szCs w:val="24"/>
-        </w:rPr>
-        <w:t>).</w:t>
+        <w:t>Import the CAD assembly of the robotic arm into the chosen simulation environment.</w:t>
       </w:r>
     </w:p>
     <w:p>
@@ -1344,7 +1109,7 @@
           <w:sz w:val="24"/>
           <w:szCs w:val="24"/>
         </w:rPr>
-        <w:t>Ensure that the GUI framework is compatible with the chosen programming language (MATLAB, Python) and integrates smoothly with the simulation environment.</w:t>
+        <w:t>Ensure that the GUI framework is compatible with the chosen programming language (Python) and integrates smoothly with the simulation environment.</w:t>
       </w:r>
     </w:p>
     <w:p>
@@ -1398,7 +1163,6 @@
           <w:sz w:val="32"/>
           <w:szCs w:val="32"/>
         </w:rPr>
-        <w:lastRenderedPageBreak/>
         <w:t>Milestone 3:</w:t>
       </w:r>
     </w:p>
@@ -1476,6 +1240,7 @@
           <w:sz w:val="26"/>
           <w:szCs w:val="26"/>
         </w:rPr>
+        <w:lastRenderedPageBreak/>
         <w:t xml:space="preserve">Develop the </w:t>
       </w:r>
       <w:r>
@@ -1523,7 +1288,7 @@
           <w:sz w:val="26"/>
           <w:szCs w:val="26"/>
         </w:rPr>
-        <w:t>MATLAB/Simulink</w:t>
+        <w:t>Python</w:t>
       </w:r>
       <w:r>
         <w:rPr>
@@ -1531,8 +1296,19 @@
           <w:sz w:val="26"/>
           <w:szCs w:val="26"/>
         </w:rPr>
-        <w:t xml:space="preserve"> or </w:t>
-      </w:r>
+        <w:t xml:space="preserve"> to compute the velocities of the robotic arm.</w:t>
+      </w:r>
+    </w:p>
+    <w:p>
+      <w:pPr>
+        <w:spacing w:before="100" w:beforeAutospacing="1" w:after="100" w:afterAutospacing="1" w:line="240" w:lineRule="auto"/>
+        <w:ind w:left="360"/>
+        <w:rPr>
+          <w:rFonts w:eastAsia="Times New Roman" w:cstheme="minorHAnsi"/>
+          <w:sz w:val="26"/>
+          <w:szCs w:val="26"/>
+        </w:rPr>
+      </w:pPr>
       <w:r>
         <w:rPr>
           <w:rFonts w:eastAsia="Times New Roman" w:cstheme="minorHAnsi"/>
@@ -1541,27 +1317,27 @@
           <w:sz w:val="26"/>
           <w:szCs w:val="26"/>
         </w:rPr>
-        <w:t>Python</w:t>
-      </w:r>
-      <w:r>
+        <w:t>Derive Forward and Inverse Acceleration Kinematics:</w:t>
+      </w:r>
+    </w:p>
+    <w:p>
+      <w:pPr>
+        <w:spacing w:before="100" w:beforeAutospacing="1" w:after="100" w:afterAutospacing="1" w:line="240" w:lineRule="auto"/>
+        <w:ind w:left="720"/>
         <w:rPr>
           <w:rFonts w:eastAsia="Times New Roman" w:cstheme="minorHAnsi"/>
           <w:sz w:val="26"/>
           <w:szCs w:val="26"/>
         </w:rPr>
-        <w:t xml:space="preserve"> to compute the velocities of the robotic arm.</w:t>
-      </w:r>
-    </w:p>
-    <w:p>
-      <w:pPr>
-        <w:spacing w:before="100" w:beforeAutospacing="1" w:after="100" w:afterAutospacing="1" w:line="240" w:lineRule="auto"/>
-        <w:ind w:left="360"/>
+      </w:pPr>
+      <w:r>
         <w:rPr>
           <w:rFonts w:eastAsia="Times New Roman" w:cstheme="minorHAnsi"/>
           <w:sz w:val="26"/>
           <w:szCs w:val="26"/>
         </w:rPr>
-      </w:pPr>
+        <w:t xml:space="preserve">Derive the </w:t>
+      </w:r>
       <w:r>
         <w:rPr>
           <w:rFonts w:eastAsia="Times New Roman" w:cstheme="minorHAnsi"/>
@@ -1570,26 +1346,34 @@
           <w:sz w:val="26"/>
           <w:szCs w:val="26"/>
         </w:rPr>
-        <w:t>Derive Forward and Inverse Acceleration Kinematics:</w:t>
-      </w:r>
-    </w:p>
-    <w:p>
-      <w:pPr>
-        <w:spacing w:before="100" w:beforeAutospacing="1" w:after="100" w:afterAutospacing="1" w:line="240" w:lineRule="auto"/>
-        <w:ind w:left="720"/>
+        <w:t>Forward Acceleration Kinematics</w:t>
+      </w:r>
+      <w:r>
         <w:rPr>
           <w:rFonts w:eastAsia="Times New Roman" w:cstheme="minorHAnsi"/>
           <w:sz w:val="26"/>
           <w:szCs w:val="26"/>
         </w:rPr>
-      </w:pPr>
-      <w:r>
+        <w:t xml:space="preserve"> to relate joint accelerations to the end-effector's acceleration.</w:t>
+      </w:r>
+    </w:p>
+    <w:p>
+      <w:pPr>
+        <w:spacing w:before="100" w:beforeAutospacing="1" w:after="100" w:afterAutospacing="1" w:line="240" w:lineRule="auto"/>
+        <w:ind w:left="720"/>
         <w:rPr>
           <w:rFonts w:eastAsia="Times New Roman" w:cstheme="minorHAnsi"/>
           <w:sz w:val="26"/>
           <w:szCs w:val="26"/>
         </w:rPr>
-        <w:t xml:space="preserve">Derive the </w:t>
+      </w:pPr>
+      <w:r>
+        <w:rPr>
+          <w:rFonts w:eastAsia="Times New Roman" w:cstheme="minorHAnsi"/>
+          <w:sz w:val="26"/>
+          <w:szCs w:val="26"/>
+        </w:rPr>
+        <w:t xml:space="preserve">Develop the </w:t>
       </w:r>
       <w:r>
         <w:rPr>
@@ -1599,7 +1383,7 @@
           <w:sz w:val="26"/>
           <w:szCs w:val="26"/>
         </w:rPr>
-        <w:t>Forward Acceleration Kinematics</w:t>
+        <w:t>Inverse Acceleration Kinematics</w:t>
       </w:r>
       <w:r>
         <w:rPr>
@@ -1607,26 +1391,42 @@
           <w:sz w:val="26"/>
           <w:szCs w:val="26"/>
         </w:rPr>
-        <w:t xml:space="preserve"> to relate joint accelerations to the end-effector's acceleration.</w:t>
-      </w:r>
-    </w:p>
-    <w:p>
-      <w:pPr>
-        <w:spacing w:before="100" w:beforeAutospacing="1" w:after="100" w:afterAutospacing="1" w:line="240" w:lineRule="auto"/>
-        <w:ind w:left="720"/>
+        <w:t xml:space="preserve"> to determine the necessary joint accelerations for achieving </w:t>
+      </w:r>
+      <w:r>
         <w:rPr>
           <w:rFonts w:eastAsia="Times New Roman" w:cstheme="minorHAnsi"/>
           <w:sz w:val="26"/>
           <w:szCs w:val="26"/>
         </w:rPr>
-      </w:pPr>
+        <w:t>specific</w:t>
+      </w:r>
       <w:r>
         <w:rPr>
           <w:rFonts w:eastAsia="Times New Roman" w:cstheme="minorHAnsi"/>
           <w:sz w:val="26"/>
           <w:szCs w:val="26"/>
         </w:rPr>
-        <w:t xml:space="preserve">Develop the </w:t>
+        <w:t xml:space="preserve"> end-effector acceleration.</w:t>
+      </w:r>
+    </w:p>
+    <w:p>
+      <w:pPr>
+        <w:spacing w:before="100" w:beforeAutospacing="1" w:after="100" w:afterAutospacing="1" w:line="240" w:lineRule="auto"/>
+        <w:ind w:left="720"/>
+        <w:rPr>
+          <w:rFonts w:eastAsia="Times New Roman" w:cstheme="minorHAnsi"/>
+          <w:sz w:val="26"/>
+          <w:szCs w:val="26"/>
+        </w:rPr>
+      </w:pPr>
+      <w:r>
+        <w:rPr>
+          <w:rFonts w:eastAsia="Times New Roman" w:cstheme="minorHAnsi"/>
+          <w:sz w:val="26"/>
+          <w:szCs w:val="26"/>
+        </w:rPr>
+        <w:t xml:space="preserve">Implement the equations in </w:t>
       </w:r>
       <w:r>
         <w:rPr>
@@ -1636,7 +1436,7 @@
           <w:sz w:val="26"/>
           <w:szCs w:val="26"/>
         </w:rPr>
-        <w:t>Inverse Acceleration Kinematics</w:t>
+        <w:t>MATLAB/Simulink</w:t>
       </w:r>
       <w:r>
         <w:rPr>
@@ -1644,42 +1444,7 @@
           <w:sz w:val="26"/>
           <w:szCs w:val="26"/>
         </w:rPr>
-        <w:t xml:space="preserve"> to determine the necessary joint accelerations for achieving </w:t>
-      </w:r>
-      <w:r>
-        <w:rPr>
-          <w:rFonts w:eastAsia="Times New Roman" w:cstheme="minorHAnsi"/>
-          <w:sz w:val="26"/>
-          <w:szCs w:val="26"/>
-        </w:rPr>
-        <w:t>specific</w:t>
-      </w:r>
-      <w:r>
-        <w:rPr>
-          <w:rFonts w:eastAsia="Times New Roman" w:cstheme="minorHAnsi"/>
-          <w:sz w:val="26"/>
-          <w:szCs w:val="26"/>
-        </w:rPr>
-        <w:t xml:space="preserve"> end-effector acceleration.</w:t>
-      </w:r>
-    </w:p>
-    <w:p>
-      <w:pPr>
-        <w:spacing w:before="100" w:beforeAutospacing="1" w:after="100" w:afterAutospacing="1" w:line="240" w:lineRule="auto"/>
-        <w:ind w:left="720"/>
-        <w:rPr>
-          <w:rFonts w:eastAsia="Times New Roman" w:cstheme="minorHAnsi"/>
-          <w:sz w:val="26"/>
-          <w:szCs w:val="26"/>
-        </w:rPr>
-      </w:pPr>
-      <w:r>
-        <w:rPr>
-          <w:rFonts w:eastAsia="Times New Roman" w:cstheme="minorHAnsi"/>
-          <w:sz w:val="26"/>
-          <w:szCs w:val="26"/>
-        </w:rPr>
-        <w:t xml:space="preserve">Implement the equations in </w:t>
+        <w:t xml:space="preserve"> or </w:t>
       </w:r>
       <w:r>
         <w:rPr>
@@ -1689,7 +1454,7 @@
           <w:sz w:val="26"/>
           <w:szCs w:val="26"/>
         </w:rPr>
-        <w:t>MATLAB/Simulink</w:t>
+        <w:t>Python</w:t>
       </w:r>
       <w:r>
         <w:rPr>
@@ -1697,8 +1462,30 @@
           <w:sz w:val="26"/>
           <w:szCs w:val="26"/>
         </w:rPr>
-        <w:t xml:space="preserve"> or </w:t>
-      </w:r>
+        <w:t xml:space="preserve"> for both forward and inverse acceleration calculations.</w:t>
+      </w:r>
+    </w:p>
+    <w:p>
+      <w:pPr>
+        <w:spacing w:before="100" w:beforeAutospacing="1" w:after="100" w:afterAutospacing="1" w:line="240" w:lineRule="auto"/>
+        <w:ind w:left="720"/>
+        <w:rPr>
+          <w:rFonts w:eastAsia="Times New Roman" w:cstheme="minorHAnsi"/>
+          <w:sz w:val="26"/>
+          <w:szCs w:val="26"/>
+        </w:rPr>
+      </w:pPr>
+    </w:p>
+    <w:p>
+      <w:pPr>
+        <w:spacing w:before="100" w:beforeAutospacing="1" w:after="100" w:afterAutospacing="1" w:line="240" w:lineRule="auto"/>
+        <w:ind w:left="360"/>
+        <w:rPr>
+          <w:rFonts w:eastAsia="Times New Roman" w:cstheme="minorHAnsi"/>
+          <w:sz w:val="26"/>
+          <w:szCs w:val="26"/>
+        </w:rPr>
+      </w:pPr>
       <w:r>
         <w:rPr>
           <w:rFonts w:eastAsia="Times New Roman" w:cstheme="minorHAnsi"/>
@@ -1707,38 +1494,27 @@
           <w:sz w:val="26"/>
           <w:szCs w:val="26"/>
         </w:rPr>
-        <w:t>Python</w:t>
-      </w:r>
-      <w:r>
+        <w:t>Test the Kinematic Equations in Simulation:</w:t>
+      </w:r>
+    </w:p>
+    <w:p>
+      <w:pPr>
+        <w:spacing w:before="100" w:beforeAutospacing="1" w:after="100" w:afterAutospacing="1" w:line="240" w:lineRule="auto"/>
+        <w:ind w:left="720"/>
         <w:rPr>
           <w:rFonts w:eastAsia="Times New Roman" w:cstheme="minorHAnsi"/>
           <w:sz w:val="26"/>
           <w:szCs w:val="26"/>
         </w:rPr>
-        <w:t xml:space="preserve"> for both forward and inverse acceleration calculations.</w:t>
-      </w:r>
-    </w:p>
-    <w:p>
-      <w:pPr>
-        <w:spacing w:before="100" w:beforeAutospacing="1" w:after="100" w:afterAutospacing="1" w:line="240" w:lineRule="auto"/>
-        <w:ind w:left="720"/>
+      </w:pPr>
+      <w:r>
         <w:rPr>
           <w:rFonts w:eastAsia="Times New Roman" w:cstheme="minorHAnsi"/>
           <w:sz w:val="26"/>
           <w:szCs w:val="26"/>
         </w:rPr>
-      </w:pPr>
-    </w:p>
-    <w:p>
-      <w:pPr>
-        <w:spacing w:before="100" w:beforeAutospacing="1" w:after="100" w:afterAutospacing="1" w:line="240" w:lineRule="auto"/>
-        <w:ind w:left="360"/>
-        <w:rPr>
-          <w:rFonts w:eastAsia="Times New Roman" w:cstheme="minorHAnsi"/>
-          <w:sz w:val="26"/>
-          <w:szCs w:val="26"/>
-        </w:rPr>
-      </w:pPr>
+        <w:t xml:space="preserve">Validate the derived </w:t>
+      </w:r>
       <w:r>
         <w:rPr>
           <w:rFonts w:eastAsia="Times New Roman" w:cstheme="minorHAnsi"/>
@@ -1747,27 +1523,105 @@
           <w:sz w:val="26"/>
           <w:szCs w:val="26"/>
         </w:rPr>
-        <w:t>Test the Kinematic Equations in Simulation:</w:t>
-      </w:r>
-    </w:p>
-    <w:p>
-      <w:pPr>
-        <w:spacing w:before="100" w:beforeAutospacing="1" w:after="100" w:afterAutospacing="1" w:line="240" w:lineRule="auto"/>
-        <w:ind w:left="720"/>
+        <w:t>Position, Velocity, and Acceleration Kinematic</w:t>
+      </w:r>
+      <w:r>
         <w:rPr>
           <w:rFonts w:eastAsia="Times New Roman" w:cstheme="minorHAnsi"/>
           <w:sz w:val="26"/>
           <w:szCs w:val="26"/>
         </w:rPr>
-      </w:pPr>
+        <w:t xml:space="preserve"> equations using the simulation environment (</w:t>
+      </w:r>
+      <w:proofErr w:type="spellStart"/>
       <w:r>
         <w:rPr>
           <w:rFonts w:eastAsia="Times New Roman" w:cstheme="minorHAnsi"/>
           <w:sz w:val="26"/>
           <w:szCs w:val="26"/>
         </w:rPr>
-        <w:t xml:space="preserve">Validate the derived </w:t>
-      </w:r>
+        <w:t>CoppeliaSim</w:t>
+      </w:r>
+      <w:proofErr w:type="spellEnd"/>
+      <w:r>
+        <w:rPr>
+          <w:rFonts w:eastAsia="Times New Roman" w:cstheme="minorHAnsi"/>
+          <w:sz w:val="26"/>
+          <w:szCs w:val="26"/>
+        </w:rPr>
+        <w:t>).</w:t>
+      </w:r>
+    </w:p>
+    <w:p>
+      <w:pPr>
+        <w:spacing w:before="100" w:beforeAutospacing="1" w:after="100" w:afterAutospacing="1" w:line="240" w:lineRule="auto"/>
+        <w:ind w:left="720"/>
+        <w:rPr>
+          <w:rFonts w:eastAsia="Times New Roman" w:cstheme="minorHAnsi"/>
+          <w:sz w:val="26"/>
+          <w:szCs w:val="26"/>
+        </w:rPr>
+      </w:pPr>
+      <w:r>
+        <w:rPr>
+          <w:rFonts w:eastAsia="Times New Roman" w:cstheme="minorHAnsi"/>
+          <w:sz w:val="26"/>
+          <w:szCs w:val="26"/>
+        </w:rPr>
+        <w:t>Test the equations by inputting joint angles, angular velocities, and angular accelerations into the simulator and comparing the resulting position, velocities, and accelerations of the end effector with the calculated values from the kinematic equations.</w:t>
+      </w:r>
+    </w:p>
+    <w:p>
+      <w:pPr>
+        <w:spacing w:before="100" w:beforeAutospacing="1" w:after="100" w:afterAutospacing="1" w:line="240" w:lineRule="auto"/>
+        <w:ind w:left="720"/>
+        <w:rPr>
+          <w:rFonts w:eastAsia="Times New Roman" w:cstheme="minorHAnsi"/>
+          <w:sz w:val="26"/>
+          <w:szCs w:val="26"/>
+        </w:rPr>
+      </w:pPr>
+      <w:r>
+        <w:rPr>
+          <w:rFonts w:eastAsia="Times New Roman" w:cstheme="minorHAnsi"/>
+          <w:sz w:val="26"/>
+          <w:szCs w:val="26"/>
+        </w:rPr>
+        <w:t>Ensure that the results are within an acceptable tolerance range for both the forward and inverse kinematic solutions.</w:t>
+      </w:r>
+    </w:p>
+    <w:p>
+      <w:pPr>
+        <w:spacing w:before="100" w:beforeAutospacing="1" w:after="100" w:afterAutospacing="1" w:line="240" w:lineRule="auto"/>
+        <w:ind w:left="720"/>
+        <w:rPr>
+          <w:rFonts w:eastAsia="Times New Roman" w:cstheme="minorHAnsi"/>
+          <w:sz w:val="26"/>
+          <w:szCs w:val="26"/>
+        </w:rPr>
+      </w:pPr>
+    </w:p>
+    <w:p>
+      <w:pPr>
+        <w:spacing w:before="100" w:beforeAutospacing="1" w:after="100" w:afterAutospacing="1" w:line="240" w:lineRule="auto"/>
+        <w:ind w:left="720"/>
+        <w:rPr>
+          <w:rFonts w:eastAsia="Times New Roman" w:cstheme="minorHAnsi"/>
+          <w:sz w:val="26"/>
+          <w:szCs w:val="26"/>
+        </w:rPr>
+      </w:pPr>
+    </w:p>
+    <w:p>
+      <w:pPr>
+        <w:spacing w:before="100" w:beforeAutospacing="1" w:after="100" w:afterAutospacing="1" w:line="240" w:lineRule="auto"/>
+        <w:ind w:left="360"/>
+        <w:rPr>
+          <w:rFonts w:eastAsia="Times New Roman" w:cstheme="minorHAnsi"/>
+          <w:sz w:val="26"/>
+          <w:szCs w:val="26"/>
+        </w:rPr>
+      </w:pPr>
       <w:r>
         <w:rPr>
           <w:rFonts w:eastAsia="Times New Roman" w:cstheme="minorHAnsi"/>
@@ -1776,130 +1630,47 @@
           <w:sz w:val="26"/>
           <w:szCs w:val="26"/>
         </w:rPr>
-        <w:t>Position, Velocity, and Acceleration Kinematic</w:t>
-      </w:r>
-      <w:r>
+        <w:t>Continue Building the GUI for the Simulation Environment:</w:t>
+      </w:r>
+    </w:p>
+    <w:p>
+      <w:pPr>
+        <w:spacing w:before="100" w:beforeAutospacing="1" w:after="100" w:afterAutospacing="1" w:line="240" w:lineRule="auto"/>
+        <w:ind w:left="720"/>
         <w:rPr>
           <w:rFonts w:eastAsia="Times New Roman" w:cstheme="minorHAnsi"/>
           <w:sz w:val="26"/>
           <w:szCs w:val="26"/>
         </w:rPr>
-        <w:t xml:space="preserve"> equations using the simulation environment (</w:t>
-      </w:r>
-      <w:proofErr w:type="spellStart"/>
+      </w:pPr>
       <w:r>
         <w:rPr>
           <w:rFonts w:eastAsia="Times New Roman" w:cstheme="minorHAnsi"/>
           <w:sz w:val="26"/>
           <w:szCs w:val="26"/>
         </w:rPr>
-        <w:t>Simscape</w:t>
-      </w:r>
-      <w:proofErr w:type="spellEnd"/>
-      <w:r>
+        <w:t>Enhance the GUI by incorporating all environmental components required for the industrial sprayer robotic arm scenario, including objects like chairs, conveyors, people, tools, and other relevant surroundings.</w:t>
+      </w:r>
+    </w:p>
+    <w:p>
+      <w:pPr>
+        <w:spacing w:before="100" w:beforeAutospacing="1" w:after="100" w:afterAutospacing="1" w:line="240" w:lineRule="auto"/>
+        <w:ind w:left="720"/>
         <w:rPr>
           <w:rFonts w:eastAsia="Times New Roman" w:cstheme="minorHAnsi"/>
           <w:sz w:val="26"/>
           <w:szCs w:val="26"/>
         </w:rPr>
-        <w:t xml:space="preserve"> </w:t>
-      </w:r>
-      <w:proofErr w:type="spellStart"/>
+      </w:pPr>
       <w:r>
         <w:rPr>
           <w:rFonts w:eastAsia="Times New Roman" w:cstheme="minorHAnsi"/>
           <w:sz w:val="26"/>
           <w:szCs w:val="26"/>
         </w:rPr>
-        <w:t>Multibody</w:t>
-      </w:r>
-      <w:proofErr w:type="spellEnd"/>
-      <w:r>
-        <w:rPr>
-          <w:rFonts w:eastAsia="Times New Roman" w:cstheme="minorHAnsi"/>
-          <w:sz w:val="26"/>
-          <w:szCs w:val="26"/>
-        </w:rPr>
-        <w:t xml:space="preserve"> or </w:t>
-      </w:r>
-      <w:proofErr w:type="spellStart"/>
-      <w:r>
-        <w:rPr>
-          <w:rFonts w:eastAsia="Times New Roman" w:cstheme="minorHAnsi"/>
-          <w:sz w:val="26"/>
-          <w:szCs w:val="26"/>
-        </w:rPr>
-        <w:t>CoppeliaSim</w:t>
-      </w:r>
-      <w:proofErr w:type="spellEnd"/>
-      <w:r>
-        <w:rPr>
-          <w:rFonts w:eastAsia="Times New Roman" w:cstheme="minorHAnsi"/>
-          <w:sz w:val="26"/>
-          <w:szCs w:val="26"/>
-        </w:rPr>
-        <w:t>).</w:t>
-      </w:r>
-    </w:p>
-    <w:p>
-      <w:pPr>
-        <w:spacing w:before="100" w:beforeAutospacing="1" w:after="100" w:afterAutospacing="1" w:line="240" w:lineRule="auto"/>
-        <w:ind w:left="720"/>
-        <w:rPr>
-          <w:rFonts w:eastAsia="Times New Roman" w:cstheme="minorHAnsi"/>
-          <w:sz w:val="26"/>
-          <w:szCs w:val="26"/>
-        </w:rPr>
-      </w:pPr>
-      <w:r>
-        <w:rPr>
-          <w:rFonts w:eastAsia="Times New Roman" w:cstheme="minorHAnsi"/>
-          <w:sz w:val="26"/>
-          <w:szCs w:val="26"/>
-        </w:rPr>
-        <w:t>Test the equations by inputting joint angles, angular velocities, and angular accelerations into the simulator and comparing the resulting position, velocities, and accelerations of the end effector with the calculated values from the kinematic equations.</w:t>
-      </w:r>
-    </w:p>
-    <w:p>
-      <w:pPr>
-        <w:spacing w:before="100" w:beforeAutospacing="1" w:after="100" w:afterAutospacing="1" w:line="240" w:lineRule="auto"/>
-        <w:ind w:left="720"/>
-        <w:rPr>
-          <w:rFonts w:eastAsia="Times New Roman" w:cstheme="minorHAnsi"/>
-          <w:sz w:val="26"/>
-          <w:szCs w:val="26"/>
-        </w:rPr>
-      </w:pPr>
-      <w:r>
-        <w:rPr>
-          <w:rFonts w:eastAsia="Times New Roman" w:cstheme="minorHAnsi"/>
-          <w:sz w:val="26"/>
-          <w:szCs w:val="26"/>
-        </w:rPr>
-        <w:t>Ensure that the results are within an acceptable tolerance range for both the forward and inverse kinematic solutions.</w:t>
-      </w:r>
-    </w:p>
-    <w:p>
-      <w:pPr>
-        <w:spacing w:before="100" w:beforeAutospacing="1" w:after="100" w:afterAutospacing="1" w:line="240" w:lineRule="auto"/>
-        <w:ind w:left="720"/>
-        <w:rPr>
-          <w:rFonts w:eastAsia="Times New Roman" w:cstheme="minorHAnsi"/>
-          <w:sz w:val="26"/>
-          <w:szCs w:val="26"/>
-        </w:rPr>
-      </w:pPr>
-    </w:p>
-    <w:p>
-      <w:pPr>
-        <w:spacing w:before="100" w:beforeAutospacing="1" w:after="100" w:afterAutospacing="1" w:line="240" w:lineRule="auto"/>
-        <w:ind w:left="720"/>
-        <w:rPr>
-          <w:rFonts w:eastAsia="Times New Roman" w:cstheme="minorHAnsi"/>
-          <w:sz w:val="26"/>
-          <w:szCs w:val="26"/>
-        </w:rPr>
-      </w:pPr>
+        <w:lastRenderedPageBreak/>
+        <w:t>Ensure the GUI allows interaction with both the robotic arm and its environment, such as initiating tasks, setting trajectories, and visualizing the robot's motion.</w:t>
+      </w:r>
     </w:p>
     <w:p>
       <w:pPr>
@@ -1919,8 +1690,7 @@
           <w:sz w:val="26"/>
           <w:szCs w:val="26"/>
         </w:rPr>
-        <w:lastRenderedPageBreak/>
-        <w:t>Continue Building the GUI for the Simulation Environment:</w:t>
+        <w:t>Derive Task-Space Trajectories:</w:t>
       </w:r>
     </w:p>
     <w:p>
@@ -1939,38 +1709,8 @@
           <w:sz w:val="26"/>
           <w:szCs w:val="26"/>
         </w:rPr>
-        <w:t>Enhance the GUI by incorporating all environmental components required for the industrial sprayer robotic arm scenario, including objects like chairs, conveyors, people, tools, and other relevant surroundings.</w:t>
-      </w:r>
-    </w:p>
-    <w:p>
-      <w:pPr>
-        <w:spacing w:before="100" w:beforeAutospacing="1" w:after="100" w:afterAutospacing="1" w:line="240" w:lineRule="auto"/>
-        <w:ind w:left="720"/>
-        <w:rPr>
-          <w:rFonts w:eastAsia="Times New Roman" w:cstheme="minorHAnsi"/>
-          <w:sz w:val="26"/>
-          <w:szCs w:val="26"/>
-        </w:rPr>
-      </w:pPr>
-      <w:r>
-        <w:rPr>
-          <w:rFonts w:eastAsia="Times New Roman" w:cstheme="minorHAnsi"/>
-          <w:sz w:val="26"/>
-          <w:szCs w:val="26"/>
-        </w:rPr>
-        <w:t>Ensure the GUI allows interaction with both the robotic arm and its environment, such as initiating tasks, setting trajectories, and visualizing the robot's motion.</w:t>
-      </w:r>
-    </w:p>
-    <w:p>
-      <w:pPr>
-        <w:spacing w:before="100" w:beforeAutospacing="1" w:after="100" w:afterAutospacing="1" w:line="240" w:lineRule="auto"/>
-        <w:ind w:left="360"/>
-        <w:rPr>
-          <w:rFonts w:eastAsia="Times New Roman" w:cstheme="minorHAnsi"/>
-          <w:sz w:val="26"/>
-          <w:szCs w:val="26"/>
-        </w:rPr>
-      </w:pPr>
+        <w:t xml:space="preserve">Formulate </w:t>
+      </w:r>
       <w:r>
         <w:rPr>
           <w:rFonts w:eastAsia="Times New Roman" w:cstheme="minorHAnsi"/>
@@ -1979,26 +1719,34 @@
           <w:sz w:val="26"/>
           <w:szCs w:val="26"/>
         </w:rPr>
-        <w:t>Derive Task-Space Trajectories:</w:t>
-      </w:r>
-    </w:p>
-    <w:p>
-      <w:pPr>
-        <w:spacing w:before="100" w:beforeAutospacing="1" w:after="100" w:afterAutospacing="1" w:line="240" w:lineRule="auto"/>
-        <w:ind w:left="720"/>
+        <w:t>Task-Space Trajectories</w:t>
+      </w:r>
+      <w:r>
         <w:rPr>
           <w:rFonts w:eastAsia="Times New Roman" w:cstheme="minorHAnsi"/>
           <w:sz w:val="26"/>
           <w:szCs w:val="26"/>
         </w:rPr>
-      </w:pPr>
-      <w:r>
+        <w:t xml:space="preserve"> for the robotic arm’s end effector to follow specific paths in the workspace, such as straight lines or curved paths.</w:t>
+      </w:r>
+    </w:p>
+    <w:p>
+      <w:pPr>
+        <w:spacing w:before="100" w:beforeAutospacing="1" w:after="100" w:afterAutospacing="1" w:line="240" w:lineRule="auto"/>
+        <w:ind w:left="720"/>
         <w:rPr>
           <w:rFonts w:eastAsia="Times New Roman" w:cstheme="minorHAnsi"/>
           <w:sz w:val="26"/>
           <w:szCs w:val="26"/>
         </w:rPr>
-        <w:t xml:space="preserve">Formulate </w:t>
+      </w:pPr>
+      <w:r>
+        <w:rPr>
+          <w:rFonts w:eastAsia="Times New Roman" w:cstheme="minorHAnsi"/>
+          <w:sz w:val="26"/>
+          <w:szCs w:val="26"/>
+        </w:rPr>
+        <w:t xml:space="preserve">Implement these trajectories in </w:t>
       </w:r>
       <w:r>
         <w:rPr>
@@ -2008,7 +1756,7 @@
           <w:sz w:val="26"/>
           <w:szCs w:val="26"/>
         </w:rPr>
-        <w:t>Task-Space Trajectories</w:t>
+        <w:t>Python</w:t>
       </w:r>
       <w:r>
         <w:rPr>
@@ -2016,27 +1764,19 @@
           <w:sz w:val="26"/>
           <w:szCs w:val="26"/>
         </w:rPr>
-        <w:t xml:space="preserve"> for the robotic arm’s end effector to follow specific paths in the workspace, such as straight lines or curved paths.</w:t>
-      </w:r>
-    </w:p>
-    <w:p>
-      <w:pPr>
-        <w:spacing w:before="100" w:beforeAutospacing="1" w:after="100" w:afterAutospacing="1" w:line="240" w:lineRule="auto"/>
-        <w:ind w:left="720"/>
+        <w:t xml:space="preserve"> to define the desired position, velocity, and acceleration profiles for the end effector in task space.</w:t>
+      </w:r>
+    </w:p>
+    <w:p>
+      <w:pPr>
+        <w:spacing w:before="100" w:beforeAutospacing="1" w:after="100" w:afterAutospacing="1" w:line="240" w:lineRule="auto"/>
+        <w:ind w:left="360"/>
         <w:rPr>
           <w:rFonts w:eastAsia="Times New Roman" w:cstheme="minorHAnsi"/>
           <w:sz w:val="26"/>
           <w:szCs w:val="26"/>
         </w:rPr>
       </w:pPr>
-      <w:r>
-        <w:rPr>
-          <w:rFonts w:eastAsia="Times New Roman" w:cstheme="minorHAnsi"/>
-          <w:sz w:val="26"/>
-          <w:szCs w:val="26"/>
-        </w:rPr>
-        <w:t xml:space="preserve">Implement these trajectories in </w:t>
-      </w:r>
       <w:r>
         <w:rPr>
           <w:rFonts w:eastAsia="Times New Roman" w:cstheme="minorHAnsi"/>
@@ -2045,15 +1785,26 @@
           <w:sz w:val="26"/>
           <w:szCs w:val="26"/>
         </w:rPr>
-        <w:t>MATLAB/Simulink</w:t>
-      </w:r>
-      <w:r>
+        <w:t>Derive Joint-Space Trajectories:</w:t>
+      </w:r>
+    </w:p>
+    <w:p>
+      <w:pPr>
+        <w:spacing w:before="100" w:beforeAutospacing="1" w:after="100" w:afterAutospacing="1" w:line="240" w:lineRule="auto"/>
+        <w:ind w:left="720"/>
         <w:rPr>
           <w:rFonts w:eastAsia="Times New Roman" w:cstheme="minorHAnsi"/>
           <w:sz w:val="26"/>
           <w:szCs w:val="26"/>
         </w:rPr>
-        <w:t xml:space="preserve"> or </w:t>
+      </w:pPr>
+      <w:r>
+        <w:rPr>
+          <w:rFonts w:eastAsia="Times New Roman" w:cstheme="minorHAnsi"/>
+          <w:sz w:val="26"/>
+          <w:szCs w:val="26"/>
+        </w:rPr>
+        <w:t xml:space="preserve">Develop </w:t>
       </w:r>
       <w:r>
         <w:rPr>
@@ -2063,7 +1814,7 @@
           <w:sz w:val="26"/>
           <w:szCs w:val="26"/>
         </w:rPr>
-        <w:t>Python</w:t>
+        <w:t>Joint-Space Trajectories</w:t>
       </w:r>
       <w:r>
         <w:rPr>
@@ -2071,13 +1822,13 @@
           <w:sz w:val="26"/>
           <w:szCs w:val="26"/>
         </w:rPr>
-        <w:t xml:space="preserve"> to define the desired position, velocity, and acceleration profiles for the end effector in task space.</w:t>
-      </w:r>
-    </w:p>
-    <w:p>
-      <w:pPr>
-        <w:spacing w:before="100" w:beforeAutospacing="1" w:after="100" w:afterAutospacing="1" w:line="240" w:lineRule="auto"/>
-        <w:ind w:left="360"/>
+        <w:t xml:space="preserve"> for the robotic arm’s individual joints to follow based on the desired motion of the end effector.</w:t>
+      </w:r>
+    </w:p>
+    <w:p>
+      <w:pPr>
+        <w:spacing w:before="100" w:beforeAutospacing="1" w:after="100" w:afterAutospacing="1" w:line="240" w:lineRule="auto"/>
+        <w:ind w:left="720"/>
         <w:rPr>
           <w:rFonts w:eastAsia="Times New Roman" w:cstheme="minorHAnsi"/>
           <w:sz w:val="26"/>
@@ -2087,86 +1838,10 @@
       <w:r>
         <w:rPr>
           <w:rFonts w:eastAsia="Times New Roman" w:cstheme="minorHAnsi"/>
-          <w:b/>
-          <w:bCs/>
           <w:sz w:val="26"/>
           <w:szCs w:val="26"/>
         </w:rPr>
-        <w:t>Derive Joint-Space Trajectories:</w:t>
-      </w:r>
-    </w:p>
-    <w:p>
-      <w:pPr>
-        <w:spacing w:before="100" w:beforeAutospacing="1" w:after="100" w:afterAutospacing="1" w:line="240" w:lineRule="auto"/>
-        <w:ind w:left="720"/>
-        <w:rPr>
-          <w:rFonts w:eastAsia="Times New Roman" w:cstheme="minorHAnsi"/>
-          <w:sz w:val="26"/>
-          <w:szCs w:val="26"/>
-        </w:rPr>
-      </w:pPr>
-      <w:r>
-        <w:rPr>
-          <w:rFonts w:eastAsia="Times New Roman" w:cstheme="minorHAnsi"/>
-          <w:sz w:val="26"/>
-          <w:szCs w:val="26"/>
-        </w:rPr>
-        <w:t xml:space="preserve">Develop </w:t>
-      </w:r>
-      <w:r>
-        <w:rPr>
-          <w:rFonts w:eastAsia="Times New Roman" w:cstheme="minorHAnsi"/>
-          <w:b/>
-          <w:bCs/>
-          <w:sz w:val="26"/>
-          <w:szCs w:val="26"/>
-        </w:rPr>
-        <w:t>Joint-Space Trajectories</w:t>
-      </w:r>
-      <w:r>
-        <w:rPr>
-          <w:rFonts w:eastAsia="Times New Roman" w:cstheme="minorHAnsi"/>
-          <w:sz w:val="26"/>
-          <w:szCs w:val="26"/>
-        </w:rPr>
-        <w:t xml:space="preserve"> for the robotic arm’s individual joints to follow based on the desired motion of the end effector.</w:t>
-      </w:r>
-    </w:p>
-    <w:p>
-      <w:pPr>
-        <w:spacing w:before="100" w:beforeAutospacing="1" w:after="100" w:afterAutospacing="1" w:line="240" w:lineRule="auto"/>
-        <w:ind w:left="720"/>
-        <w:rPr>
-          <w:rFonts w:eastAsia="Times New Roman" w:cstheme="minorHAnsi"/>
-          <w:sz w:val="26"/>
-          <w:szCs w:val="26"/>
-        </w:rPr>
-      </w:pPr>
-      <w:r>
-        <w:rPr>
-          <w:rFonts w:eastAsia="Times New Roman" w:cstheme="minorHAnsi"/>
-          <w:sz w:val="26"/>
-          <w:szCs w:val="26"/>
-        </w:rPr>
         <w:t xml:space="preserve">Implement the joint-space trajectories in </w:t>
-      </w:r>
-      <w:r>
-        <w:rPr>
-          <w:rFonts w:eastAsia="Times New Roman" w:cstheme="minorHAnsi"/>
-          <w:b/>
-          <w:bCs/>
-          <w:sz w:val="26"/>
-          <w:szCs w:val="26"/>
-        </w:rPr>
-        <w:t>MATLAB/Simulink</w:t>
-      </w:r>
-      <w:r>
-        <w:rPr>
-          <w:rFonts w:eastAsia="Times New Roman" w:cstheme="minorHAnsi"/>
-          <w:sz w:val="26"/>
-          <w:szCs w:val="26"/>
-        </w:rPr>
-        <w:t xml:space="preserve"> or </w:t>
       </w:r>
       <w:r>
         <w:rPr>
@@ -2235,9 +1910,375 @@
           <w:sz w:val="32"/>
           <w:szCs w:val="32"/>
         </w:rPr>
-        <w:t>Milestone</w:t>
-      </w:r>
-      <w:r>
+        <w:t>Milestone 4:</w:t>
+      </w:r>
+    </w:p>
+    <w:p>
+      <w:pPr>
+        <w:pStyle w:val="NormalWeb"/>
+        <w:ind w:left="360"/>
+        <w:rPr>
+          <w:rFonts w:asciiTheme="minorHAnsi" w:hAnsiTheme="minorHAnsi" w:cstheme="minorHAnsi"/>
+        </w:rPr>
+      </w:pPr>
+      <w:r>
+        <w:rPr>
+          <w:rFonts w:asciiTheme="minorHAnsi" w:hAnsiTheme="minorHAnsi" w:cstheme="minorHAnsi"/>
+          <w:b/>
+          <w:bCs/>
+        </w:rPr>
+        <w:t>Validate Simulated Task-Space Trajectories:</w:t>
+      </w:r>
+    </w:p>
+    <w:p>
+      <w:pPr>
+        <w:spacing w:before="100" w:beforeAutospacing="1" w:after="100" w:afterAutospacing="1" w:line="240" w:lineRule="auto"/>
+        <w:ind w:left="720"/>
+        <w:rPr>
+          <w:rFonts w:eastAsia="Times New Roman" w:cstheme="minorHAnsi"/>
+          <w:sz w:val="24"/>
+          <w:szCs w:val="24"/>
+        </w:rPr>
+      </w:pPr>
+      <w:r>
+        <w:rPr>
+          <w:rFonts w:eastAsia="Times New Roman" w:cstheme="minorHAnsi"/>
+          <w:sz w:val="24"/>
+          <w:szCs w:val="24"/>
+        </w:rPr>
+        <w:t xml:space="preserve">Test and validate the </w:t>
+      </w:r>
+      <w:r>
+        <w:rPr>
+          <w:rFonts w:eastAsia="Times New Roman" w:cstheme="minorHAnsi"/>
+          <w:b/>
+          <w:bCs/>
+          <w:sz w:val="24"/>
+          <w:szCs w:val="24"/>
+        </w:rPr>
+        <w:t>Task-Space Trajectories</w:t>
+      </w:r>
+      <w:r>
+        <w:rPr>
+          <w:rFonts w:eastAsia="Times New Roman" w:cstheme="minorHAnsi"/>
+          <w:sz w:val="24"/>
+          <w:szCs w:val="24"/>
+        </w:rPr>
+        <w:t xml:space="preserve"> in the simulation environment (</w:t>
+      </w:r>
+      <w:proofErr w:type="spellStart"/>
+      <w:r>
+        <w:rPr>
+          <w:rFonts w:eastAsia="Times New Roman" w:cstheme="minorHAnsi"/>
+          <w:sz w:val="24"/>
+          <w:szCs w:val="24"/>
+        </w:rPr>
+        <w:t>CoppeliaSim</w:t>
+      </w:r>
+      <w:proofErr w:type="spellEnd"/>
+      <w:r>
+        <w:rPr>
+          <w:rFonts w:eastAsia="Times New Roman" w:cstheme="minorHAnsi"/>
+          <w:sz w:val="24"/>
+          <w:szCs w:val="24"/>
+        </w:rPr>
+        <w:t>).</w:t>
+      </w:r>
+    </w:p>
+    <w:p>
+      <w:pPr>
+        <w:spacing w:before="100" w:beforeAutospacing="1" w:after="100" w:afterAutospacing="1" w:line="240" w:lineRule="auto"/>
+        <w:ind w:left="720"/>
+        <w:rPr>
+          <w:rFonts w:eastAsia="Times New Roman" w:cstheme="minorHAnsi"/>
+          <w:sz w:val="24"/>
+          <w:szCs w:val="24"/>
+        </w:rPr>
+      </w:pPr>
+      <w:r>
+        <w:rPr>
+          <w:rFonts w:eastAsia="Times New Roman" w:cstheme="minorHAnsi"/>
+          <w:sz w:val="24"/>
+          <w:szCs w:val="24"/>
+        </w:rPr>
+        <w:t>Ensure that the end effector of the robotic arm accurately follows the planned path and achieves the desired positions, velocities, and accelerations within the specified tolerance.</w:t>
+      </w:r>
+    </w:p>
+    <w:p>
+      <w:pPr>
+        <w:spacing w:before="100" w:beforeAutospacing="1" w:after="100" w:afterAutospacing="1" w:line="240" w:lineRule="auto"/>
+        <w:ind w:left="720"/>
+        <w:rPr>
+          <w:rFonts w:eastAsia="Times New Roman" w:cstheme="minorHAnsi"/>
+          <w:sz w:val="24"/>
+          <w:szCs w:val="24"/>
+        </w:rPr>
+      </w:pPr>
+      <w:r>
+        <w:rPr>
+          <w:rFonts w:eastAsia="Times New Roman" w:cstheme="minorHAnsi"/>
+          <w:sz w:val="24"/>
+          <w:szCs w:val="24"/>
+        </w:rPr>
+        <w:t>Analyze and fine-tune the trajectory to account for any discrepancies between the planned and simulated motion.</w:t>
+      </w:r>
+    </w:p>
+    <w:p>
+      <w:pPr>
+        <w:spacing w:before="100" w:beforeAutospacing="1" w:after="100" w:afterAutospacing="1" w:line="240" w:lineRule="auto"/>
+        <w:ind w:left="360"/>
+        <w:rPr>
+          <w:rFonts w:eastAsia="Times New Roman" w:cstheme="minorHAnsi"/>
+          <w:sz w:val="24"/>
+          <w:szCs w:val="24"/>
+        </w:rPr>
+      </w:pPr>
+      <w:r>
+        <w:rPr>
+          <w:rFonts w:eastAsia="Times New Roman" w:cstheme="minorHAnsi"/>
+          <w:b/>
+          <w:bCs/>
+          <w:sz w:val="24"/>
+          <w:szCs w:val="24"/>
+        </w:rPr>
+        <w:t>Validate Simulated Joint-Space Trajectories:</w:t>
+      </w:r>
+    </w:p>
+    <w:p>
+      <w:pPr>
+        <w:spacing w:before="100" w:beforeAutospacing="1" w:after="100" w:afterAutospacing="1" w:line="240" w:lineRule="auto"/>
+        <w:ind w:left="720"/>
+        <w:rPr>
+          <w:rFonts w:eastAsia="Times New Roman" w:cstheme="minorHAnsi"/>
+          <w:sz w:val="24"/>
+          <w:szCs w:val="24"/>
+        </w:rPr>
+      </w:pPr>
+      <w:r>
+        <w:rPr>
+          <w:rFonts w:eastAsia="Times New Roman" w:cstheme="minorHAnsi"/>
+          <w:sz w:val="24"/>
+          <w:szCs w:val="24"/>
+        </w:rPr>
+        <w:t xml:space="preserve">Similarly, validate the </w:t>
+      </w:r>
+      <w:r>
+        <w:rPr>
+          <w:rFonts w:eastAsia="Times New Roman" w:cstheme="minorHAnsi"/>
+          <w:b/>
+          <w:bCs/>
+          <w:sz w:val="24"/>
+          <w:szCs w:val="24"/>
+        </w:rPr>
+        <w:t>Joint-Space Trajectories</w:t>
+      </w:r>
+      <w:r>
+        <w:rPr>
+          <w:rFonts w:eastAsia="Times New Roman" w:cstheme="minorHAnsi"/>
+          <w:sz w:val="24"/>
+          <w:szCs w:val="24"/>
+        </w:rPr>
+        <w:t xml:space="preserve"> by ensuring that each joint of the robotic arm follows the desired angles, velocities, and accelerations as planned.</w:t>
+      </w:r>
+    </w:p>
+    <w:p>
+      <w:pPr>
+        <w:spacing w:before="100" w:beforeAutospacing="1" w:after="100" w:afterAutospacing="1" w:line="240" w:lineRule="auto"/>
+        <w:ind w:left="720"/>
+        <w:rPr>
+          <w:rFonts w:eastAsia="Times New Roman" w:cstheme="minorHAnsi"/>
+          <w:sz w:val="24"/>
+          <w:szCs w:val="24"/>
+        </w:rPr>
+      </w:pPr>
+      <w:r>
+        <w:rPr>
+          <w:rFonts w:eastAsia="Times New Roman" w:cstheme="minorHAnsi"/>
+          <w:sz w:val="24"/>
+          <w:szCs w:val="24"/>
+        </w:rPr>
+        <w:lastRenderedPageBreak/>
+        <w:t>Compare the simulated motion to the expected joint behavior and adjust if necessary to improve accuracy and performance.</w:t>
+      </w:r>
+    </w:p>
+    <w:p>
+      <w:pPr>
+        <w:spacing w:before="100" w:beforeAutospacing="1" w:after="100" w:afterAutospacing="1" w:line="240" w:lineRule="auto"/>
+        <w:ind w:left="720"/>
+        <w:rPr>
+          <w:rFonts w:eastAsia="Times New Roman" w:cstheme="minorHAnsi"/>
+          <w:sz w:val="24"/>
+          <w:szCs w:val="24"/>
+        </w:rPr>
+      </w:pPr>
+      <w:r>
+        <w:rPr>
+          <w:rFonts w:eastAsia="Times New Roman" w:cstheme="minorHAnsi"/>
+          <w:sz w:val="24"/>
+          <w:szCs w:val="24"/>
+        </w:rPr>
+        <w:t>Document any adjustments needed to better align the joint movements with the overall task-space trajectory.</w:t>
+      </w:r>
+    </w:p>
+    <w:p>
+      <w:pPr>
+        <w:spacing w:before="100" w:beforeAutospacing="1" w:after="100" w:afterAutospacing="1" w:line="240" w:lineRule="auto"/>
+        <w:ind w:left="360"/>
+        <w:rPr>
+          <w:rFonts w:eastAsia="Times New Roman" w:cstheme="minorHAnsi"/>
+          <w:sz w:val="24"/>
+          <w:szCs w:val="24"/>
+        </w:rPr>
+      </w:pPr>
+      <w:r>
+        <w:rPr>
+          <w:rFonts w:eastAsia="Times New Roman" w:cstheme="minorHAnsi"/>
+          <w:b/>
+          <w:bCs/>
+          <w:sz w:val="24"/>
+          <w:szCs w:val="24"/>
+        </w:rPr>
+        <w:t>Send Joint Angles to Perform Task-Space and Joint-Space Trajectories:</w:t>
+      </w:r>
+    </w:p>
+    <w:p>
+      <w:pPr>
+        <w:spacing w:before="100" w:beforeAutospacing="1" w:after="100" w:afterAutospacing="1" w:line="240" w:lineRule="auto"/>
+        <w:ind w:left="720"/>
+        <w:rPr>
+          <w:rFonts w:eastAsia="Times New Roman" w:cstheme="minorHAnsi"/>
+          <w:sz w:val="24"/>
+          <w:szCs w:val="24"/>
+        </w:rPr>
+      </w:pPr>
+      <w:r>
+        <w:rPr>
+          <w:rFonts w:eastAsia="Times New Roman" w:cstheme="minorHAnsi"/>
+          <w:sz w:val="24"/>
+          <w:szCs w:val="24"/>
+        </w:rPr>
+        <w:t xml:space="preserve">Once the task-space and joint-space trajectories have been validated, the </w:t>
+      </w:r>
+      <w:r>
+        <w:rPr>
+          <w:rFonts w:eastAsia="Times New Roman" w:cstheme="minorHAnsi"/>
+          <w:b/>
+          <w:bCs/>
+          <w:sz w:val="24"/>
+          <w:szCs w:val="24"/>
+        </w:rPr>
+        <w:t>joint angles</w:t>
+      </w:r>
+      <w:r>
+        <w:rPr>
+          <w:rFonts w:eastAsia="Times New Roman" w:cstheme="minorHAnsi"/>
+          <w:sz w:val="24"/>
+          <w:szCs w:val="24"/>
+        </w:rPr>
+        <w:t xml:space="preserve"> required to execute the trajectories will be sent to the simulation environment via the GUI.</w:t>
+      </w:r>
+    </w:p>
+    <w:p>
+      <w:pPr>
+        <w:spacing w:before="100" w:beforeAutospacing="1" w:after="100" w:afterAutospacing="1" w:line="240" w:lineRule="auto"/>
+        <w:ind w:left="720"/>
+        <w:rPr>
+          <w:rFonts w:eastAsia="Times New Roman" w:cstheme="minorHAnsi"/>
+          <w:sz w:val="24"/>
+          <w:szCs w:val="24"/>
+        </w:rPr>
+      </w:pPr>
+      <w:r>
+        <w:rPr>
+          <w:rFonts w:eastAsia="Times New Roman" w:cstheme="minorHAnsi"/>
+          <w:sz w:val="24"/>
+          <w:szCs w:val="24"/>
+        </w:rPr>
+        <w:t xml:space="preserve">Implement a process within the GUI that sends the calculated joint angles and commands to the simulator, initiating the </w:t>
+      </w:r>
+      <w:r>
+        <w:rPr>
+          <w:rFonts w:eastAsia="Times New Roman" w:cstheme="minorHAnsi"/>
+          <w:b/>
+          <w:bCs/>
+          <w:sz w:val="24"/>
+          <w:szCs w:val="24"/>
+        </w:rPr>
+        <w:t>desired motion</w:t>
+      </w:r>
+      <w:r>
+        <w:rPr>
+          <w:rFonts w:eastAsia="Times New Roman" w:cstheme="minorHAnsi"/>
+          <w:sz w:val="24"/>
+          <w:szCs w:val="24"/>
+        </w:rPr>
+        <w:t xml:space="preserve"> of the robotic arm.</w:t>
+      </w:r>
+    </w:p>
+    <w:p>
+      <w:pPr>
+        <w:spacing w:before="100" w:beforeAutospacing="1" w:after="100" w:afterAutospacing="1" w:line="240" w:lineRule="auto"/>
+        <w:ind w:left="720"/>
+        <w:rPr>
+          <w:rFonts w:eastAsia="Times New Roman" w:cstheme="minorHAnsi"/>
+          <w:sz w:val="24"/>
+          <w:szCs w:val="24"/>
+        </w:rPr>
+      </w:pPr>
+      <w:r>
+        <w:rPr>
+          <w:rFonts w:eastAsia="Times New Roman" w:cstheme="minorHAnsi"/>
+          <w:sz w:val="24"/>
+          <w:szCs w:val="24"/>
+        </w:rPr>
+        <w:t>Ensure that the GUI allows real-time control and monitoring of the robotic arm’s motion as it follows the task-space and joint-space trajectories.</w:t>
+      </w:r>
+    </w:p>
+    <w:p>
+      <w:pPr>
+        <w:spacing w:before="100" w:beforeAutospacing="1" w:after="100" w:afterAutospacing="1" w:line="240" w:lineRule="auto"/>
+        <w:ind w:left="720"/>
+        <w:rPr>
+          <w:rFonts w:eastAsia="Times New Roman" w:cstheme="minorHAnsi"/>
+          <w:sz w:val="24"/>
+          <w:szCs w:val="24"/>
+        </w:rPr>
+      </w:pPr>
+    </w:p>
+    <w:p>
+      <w:pPr>
+        <w:spacing w:before="100" w:beforeAutospacing="1" w:after="100" w:afterAutospacing="1" w:line="240" w:lineRule="auto"/>
+        <w:ind w:left="360"/>
+        <w:rPr>
+          <w:rFonts w:eastAsia="Times New Roman" w:cstheme="minorHAnsi"/>
+          <w:sz w:val="24"/>
+          <w:szCs w:val="24"/>
+        </w:rPr>
+      </w:pPr>
+      <w:r>
+        <w:rPr>
+          <w:rFonts w:eastAsia="Times New Roman" w:cstheme="minorHAnsi"/>
+          <w:b/>
+          <w:bCs/>
+          <w:sz w:val="24"/>
+          <w:szCs w:val="24"/>
+        </w:rPr>
+        <w:t>Start Coupling with the MCTR Team (if needed)</w:t>
+      </w:r>
+    </w:p>
+    <w:p>
+      <w:pPr>
+        <w:spacing w:before="100" w:beforeAutospacing="1" w:after="100" w:afterAutospacing="1" w:line="240" w:lineRule="auto"/>
+        <w:ind w:left="360"/>
+        <w:rPr>
+          <w:rFonts w:eastAsia="Times New Roman" w:cstheme="minorHAnsi"/>
+          <w:sz w:val="24"/>
+          <w:szCs w:val="24"/>
+        </w:rPr>
+      </w:pPr>
+    </w:p>
+    <w:p>
+      <w:pPr>
         <w:rPr>
           <w:rFonts w:cstheme="minorHAnsi"/>
           <w:b/>
@@ -2245,411 +2286,8 @@
           <w:sz w:val="32"/>
           <w:szCs w:val="32"/>
         </w:rPr>
-        <w:t xml:space="preserve"> 4:</w:t>
-      </w:r>
-    </w:p>
-    <w:p>
-      <w:pPr>
-        <w:pStyle w:val="NormalWeb"/>
-        <w:ind w:left="360"/>
-        <w:rPr>
-          <w:rFonts w:asciiTheme="minorHAnsi" w:hAnsiTheme="minorHAnsi" w:cstheme="minorHAnsi"/>
-        </w:rPr>
-      </w:pPr>
-      <w:r>
-        <w:rPr>
-          <w:rFonts w:asciiTheme="minorHAnsi" w:hAnsiTheme="minorHAnsi" w:cstheme="minorHAnsi"/>
-          <w:b/>
-          <w:bCs/>
-        </w:rPr>
-        <w:t>Validate Simulated Task-Space Trajectories:</w:t>
-      </w:r>
-    </w:p>
-    <w:p>
-      <w:pPr>
-        <w:spacing w:before="100" w:beforeAutospacing="1" w:after="100" w:afterAutospacing="1" w:line="240" w:lineRule="auto"/>
-        <w:ind w:left="720"/>
-        <w:rPr>
-          <w:rFonts w:eastAsia="Times New Roman" w:cstheme="minorHAnsi"/>
-          <w:sz w:val="24"/>
-          <w:szCs w:val="24"/>
-        </w:rPr>
-      </w:pPr>
-      <w:r>
-        <w:rPr>
-          <w:rFonts w:eastAsia="Times New Roman" w:cstheme="minorHAnsi"/>
-          <w:sz w:val="24"/>
-          <w:szCs w:val="24"/>
-        </w:rPr>
-        <w:t xml:space="preserve">Test and validate the </w:t>
-      </w:r>
-      <w:r>
-        <w:rPr>
-          <w:rFonts w:eastAsia="Times New Roman" w:cstheme="minorHAnsi"/>
-          <w:b/>
-          <w:bCs/>
-          <w:sz w:val="24"/>
-          <w:szCs w:val="24"/>
-        </w:rPr>
-        <w:t>Task-Space Trajectories</w:t>
-      </w:r>
-      <w:r>
-        <w:rPr>
-          <w:rFonts w:eastAsia="Times New Roman" w:cstheme="minorHAnsi"/>
-          <w:sz w:val="24"/>
-          <w:szCs w:val="24"/>
-        </w:rPr>
-        <w:t xml:space="preserve"> in the simulation environment (</w:t>
-      </w:r>
-      <w:proofErr w:type="spellStart"/>
-      <w:r>
-        <w:rPr>
-          <w:rFonts w:eastAsia="Times New Roman" w:cstheme="minorHAnsi"/>
-          <w:sz w:val="24"/>
-          <w:szCs w:val="24"/>
-        </w:rPr>
-        <w:t>Simscape</w:t>
-      </w:r>
-      <w:proofErr w:type="spellEnd"/>
-      <w:r>
-        <w:rPr>
-          <w:rFonts w:eastAsia="Times New Roman" w:cstheme="minorHAnsi"/>
-          <w:sz w:val="24"/>
-          <w:szCs w:val="24"/>
-        </w:rPr>
-        <w:t xml:space="preserve"> </w:t>
-      </w:r>
-      <w:proofErr w:type="spellStart"/>
-      <w:r>
-        <w:rPr>
-          <w:rFonts w:eastAsia="Times New Roman" w:cstheme="minorHAnsi"/>
-          <w:sz w:val="24"/>
-          <w:szCs w:val="24"/>
-        </w:rPr>
-        <w:t>Multibody</w:t>
-      </w:r>
-      <w:proofErr w:type="spellEnd"/>
-      <w:r>
-        <w:rPr>
-          <w:rFonts w:eastAsia="Times New Roman" w:cstheme="minorHAnsi"/>
-          <w:sz w:val="24"/>
-          <w:szCs w:val="24"/>
-        </w:rPr>
-        <w:t xml:space="preserve"> or </w:t>
-      </w:r>
-      <w:proofErr w:type="spellStart"/>
-      <w:r>
-        <w:rPr>
-          <w:rFonts w:eastAsia="Times New Roman" w:cstheme="minorHAnsi"/>
-          <w:sz w:val="24"/>
-          <w:szCs w:val="24"/>
-        </w:rPr>
-        <w:t>CoppeliaSim</w:t>
-      </w:r>
-      <w:proofErr w:type="spellEnd"/>
-      <w:r>
-        <w:rPr>
-          <w:rFonts w:eastAsia="Times New Roman" w:cstheme="minorHAnsi"/>
-          <w:sz w:val="24"/>
-          <w:szCs w:val="24"/>
-        </w:rPr>
-        <w:t>).</w:t>
-      </w:r>
-    </w:p>
-    <w:p>
-      <w:pPr>
-        <w:spacing w:before="100" w:beforeAutospacing="1" w:after="100" w:afterAutospacing="1" w:line="240" w:lineRule="auto"/>
-        <w:ind w:left="720"/>
-        <w:rPr>
-          <w:rFonts w:eastAsia="Times New Roman" w:cstheme="minorHAnsi"/>
-          <w:sz w:val="24"/>
-          <w:szCs w:val="24"/>
-        </w:rPr>
-      </w:pPr>
-      <w:r>
-        <w:rPr>
-          <w:rFonts w:eastAsia="Times New Roman" w:cstheme="minorHAnsi"/>
-          <w:sz w:val="24"/>
-          <w:szCs w:val="24"/>
-        </w:rPr>
-        <w:t>Ensure that the end effector of the robotic arm accurately follows the planned path and achieves the desired positions, velocities, and accelerations within the specified tolerance.</w:t>
-      </w:r>
-    </w:p>
-    <w:p>
-      <w:pPr>
-        <w:spacing w:before="100" w:beforeAutospacing="1" w:after="100" w:afterAutospacing="1" w:line="240" w:lineRule="auto"/>
-        <w:ind w:left="720"/>
-        <w:rPr>
-          <w:rFonts w:eastAsia="Times New Roman" w:cstheme="minorHAnsi"/>
-          <w:sz w:val="24"/>
-          <w:szCs w:val="24"/>
-        </w:rPr>
-      </w:pPr>
-      <w:r>
-        <w:rPr>
-          <w:rFonts w:eastAsia="Times New Roman" w:cstheme="minorHAnsi"/>
-          <w:sz w:val="24"/>
-          <w:szCs w:val="24"/>
-        </w:rPr>
-        <w:lastRenderedPageBreak/>
-        <w:t>Analyze and fine-tune the trajectory to account for any discrepancies between the planned and simulated motion.</w:t>
-      </w:r>
-    </w:p>
-    <w:p>
-      <w:pPr>
-        <w:spacing w:before="100" w:beforeAutospacing="1" w:after="100" w:afterAutospacing="1" w:line="240" w:lineRule="auto"/>
-        <w:ind w:left="360"/>
-        <w:rPr>
-          <w:rFonts w:eastAsia="Times New Roman" w:cstheme="minorHAnsi"/>
-          <w:sz w:val="24"/>
-          <w:szCs w:val="24"/>
-        </w:rPr>
-      </w:pPr>
-      <w:r>
-        <w:rPr>
-          <w:rFonts w:eastAsia="Times New Roman" w:cstheme="minorHAnsi"/>
-          <w:b/>
-          <w:bCs/>
-          <w:sz w:val="24"/>
-          <w:szCs w:val="24"/>
-        </w:rPr>
-        <w:t>Validate Simulated Joint-Space Trajectories:</w:t>
-      </w:r>
-    </w:p>
-    <w:p>
-      <w:pPr>
-        <w:spacing w:before="100" w:beforeAutospacing="1" w:after="100" w:afterAutospacing="1" w:line="240" w:lineRule="auto"/>
-        <w:ind w:left="720"/>
-        <w:rPr>
-          <w:rFonts w:eastAsia="Times New Roman" w:cstheme="minorHAnsi"/>
-          <w:sz w:val="24"/>
-          <w:szCs w:val="24"/>
-        </w:rPr>
-      </w:pPr>
-      <w:r>
-        <w:rPr>
-          <w:rFonts w:eastAsia="Times New Roman" w:cstheme="minorHAnsi"/>
-          <w:sz w:val="24"/>
-          <w:szCs w:val="24"/>
-        </w:rPr>
-        <w:t xml:space="preserve">Similarly, validate the </w:t>
-      </w:r>
-      <w:r>
-        <w:rPr>
-          <w:rFonts w:eastAsia="Times New Roman" w:cstheme="minorHAnsi"/>
-          <w:b/>
-          <w:bCs/>
-          <w:sz w:val="24"/>
-          <w:szCs w:val="24"/>
-        </w:rPr>
-        <w:t>Joint-Space Trajectories</w:t>
-      </w:r>
-      <w:r>
-        <w:rPr>
-          <w:rFonts w:eastAsia="Times New Roman" w:cstheme="minorHAnsi"/>
-          <w:sz w:val="24"/>
-          <w:szCs w:val="24"/>
-        </w:rPr>
-        <w:t xml:space="preserve"> by ensuring that each joint of the robotic arm follows the desired angles, velocities, and accelerations as planned.</w:t>
-      </w:r>
-    </w:p>
-    <w:p>
-      <w:pPr>
-        <w:spacing w:before="100" w:beforeAutospacing="1" w:after="100" w:afterAutospacing="1" w:line="240" w:lineRule="auto"/>
-        <w:ind w:left="720"/>
-        <w:rPr>
-          <w:rFonts w:eastAsia="Times New Roman" w:cstheme="minorHAnsi"/>
-          <w:sz w:val="24"/>
-          <w:szCs w:val="24"/>
-        </w:rPr>
-      </w:pPr>
-      <w:r>
-        <w:rPr>
-          <w:rFonts w:eastAsia="Times New Roman" w:cstheme="minorHAnsi"/>
-          <w:sz w:val="24"/>
-          <w:szCs w:val="24"/>
-        </w:rPr>
-        <w:t>Compare the simulated motion to the expected joint behavior and adjust if necessary to improve accuracy and performance.</w:t>
-      </w:r>
-    </w:p>
-    <w:p>
-      <w:pPr>
-        <w:spacing w:before="100" w:beforeAutospacing="1" w:after="100" w:afterAutospacing="1" w:line="240" w:lineRule="auto"/>
-        <w:ind w:left="720"/>
-        <w:rPr>
-          <w:rFonts w:eastAsia="Times New Roman" w:cstheme="minorHAnsi"/>
-          <w:sz w:val="24"/>
-          <w:szCs w:val="24"/>
-        </w:rPr>
-      </w:pPr>
-      <w:r>
-        <w:rPr>
-          <w:rFonts w:eastAsia="Times New Roman" w:cstheme="minorHAnsi"/>
-          <w:sz w:val="24"/>
-          <w:szCs w:val="24"/>
-        </w:rPr>
-        <w:t>Document any adjustments needed to better align the joint movements with the overall task-space trajectory.</w:t>
-      </w:r>
-    </w:p>
-    <w:p>
-      <w:pPr>
-        <w:spacing w:before="100" w:beforeAutospacing="1" w:after="100" w:afterAutospacing="1" w:line="240" w:lineRule="auto"/>
-        <w:ind w:left="360"/>
-        <w:rPr>
-          <w:rFonts w:eastAsia="Times New Roman" w:cstheme="minorHAnsi"/>
-          <w:sz w:val="24"/>
-          <w:szCs w:val="24"/>
-        </w:rPr>
-      </w:pPr>
-      <w:r>
-        <w:rPr>
-          <w:rFonts w:eastAsia="Times New Roman" w:cstheme="minorHAnsi"/>
-          <w:b/>
-          <w:bCs/>
-          <w:sz w:val="24"/>
-          <w:szCs w:val="24"/>
-        </w:rPr>
-        <w:t>Send Joint Angles to Perform Task-Space and Joint-Space Trajectories:</w:t>
-      </w:r>
-    </w:p>
-    <w:p>
-      <w:pPr>
-        <w:spacing w:before="100" w:beforeAutospacing="1" w:after="100" w:afterAutospacing="1" w:line="240" w:lineRule="auto"/>
-        <w:ind w:left="720"/>
-        <w:rPr>
-          <w:rFonts w:eastAsia="Times New Roman" w:cstheme="minorHAnsi"/>
-          <w:sz w:val="24"/>
-          <w:szCs w:val="24"/>
-        </w:rPr>
-      </w:pPr>
-      <w:r>
-        <w:rPr>
-          <w:rFonts w:eastAsia="Times New Roman" w:cstheme="minorHAnsi"/>
-          <w:sz w:val="24"/>
-          <w:szCs w:val="24"/>
-        </w:rPr>
-        <w:t xml:space="preserve">Once the task-space and joint-space trajectories have been validated, the </w:t>
-      </w:r>
-      <w:r>
-        <w:rPr>
-          <w:rFonts w:eastAsia="Times New Roman" w:cstheme="minorHAnsi"/>
-          <w:b/>
-          <w:bCs/>
-          <w:sz w:val="24"/>
-          <w:szCs w:val="24"/>
-        </w:rPr>
-        <w:t>joint angles</w:t>
-      </w:r>
-      <w:r>
-        <w:rPr>
-          <w:rFonts w:eastAsia="Times New Roman" w:cstheme="minorHAnsi"/>
-          <w:sz w:val="24"/>
-          <w:szCs w:val="24"/>
-        </w:rPr>
-        <w:t xml:space="preserve"> required to execute the trajectories will be sent to the simulation environment via the GUI.</w:t>
-      </w:r>
-    </w:p>
-    <w:p>
-      <w:pPr>
-        <w:spacing w:before="100" w:beforeAutospacing="1" w:after="100" w:afterAutospacing="1" w:line="240" w:lineRule="auto"/>
-        <w:ind w:left="720"/>
-        <w:rPr>
-          <w:rFonts w:eastAsia="Times New Roman" w:cstheme="minorHAnsi"/>
-          <w:sz w:val="24"/>
-          <w:szCs w:val="24"/>
-        </w:rPr>
-      </w:pPr>
-      <w:r>
-        <w:rPr>
-          <w:rFonts w:eastAsia="Times New Roman" w:cstheme="minorHAnsi"/>
-          <w:sz w:val="24"/>
-          <w:szCs w:val="24"/>
-        </w:rPr>
-        <w:t xml:space="preserve">Implement a process within the GUI that sends the calculated joint angles and commands to the simulator, initiating the </w:t>
-      </w:r>
-      <w:r>
-        <w:rPr>
-          <w:rFonts w:eastAsia="Times New Roman" w:cstheme="minorHAnsi"/>
-          <w:b/>
-          <w:bCs/>
-          <w:sz w:val="24"/>
-          <w:szCs w:val="24"/>
-        </w:rPr>
-        <w:t>desired motion</w:t>
-      </w:r>
-      <w:r>
-        <w:rPr>
-          <w:rFonts w:eastAsia="Times New Roman" w:cstheme="minorHAnsi"/>
-          <w:sz w:val="24"/>
-          <w:szCs w:val="24"/>
-        </w:rPr>
-        <w:t xml:space="preserve"> of the robotic arm.</w:t>
-      </w:r>
-    </w:p>
-    <w:p>
-      <w:pPr>
-        <w:spacing w:before="100" w:beforeAutospacing="1" w:after="100" w:afterAutospacing="1" w:line="240" w:lineRule="auto"/>
-        <w:ind w:left="720"/>
-        <w:rPr>
-          <w:rFonts w:eastAsia="Times New Roman" w:cstheme="minorHAnsi"/>
-          <w:sz w:val="24"/>
-          <w:szCs w:val="24"/>
-        </w:rPr>
-      </w:pPr>
-      <w:r>
-        <w:rPr>
-          <w:rFonts w:eastAsia="Times New Roman" w:cstheme="minorHAnsi"/>
-          <w:sz w:val="24"/>
-          <w:szCs w:val="24"/>
-        </w:rPr>
-        <w:t>Ensure that the GUI allows real-time control and monitoring of the robotic arm’s motion as it follows the task-space and joint-space trajectories.</w:t>
-      </w:r>
-    </w:p>
-    <w:p>
-      <w:pPr>
-        <w:spacing w:before="100" w:beforeAutospacing="1" w:after="100" w:afterAutospacing="1" w:line="240" w:lineRule="auto"/>
-        <w:ind w:left="720"/>
-        <w:rPr>
-          <w:rFonts w:eastAsia="Times New Roman" w:cstheme="minorHAnsi"/>
-          <w:sz w:val="24"/>
-          <w:szCs w:val="24"/>
-        </w:rPr>
-      </w:pPr>
-    </w:p>
-    <w:p>
-      <w:pPr>
-        <w:spacing w:before="100" w:beforeAutospacing="1" w:after="100" w:afterAutospacing="1" w:line="240" w:lineRule="auto"/>
-        <w:ind w:left="360"/>
-        <w:rPr>
-          <w:rFonts w:eastAsia="Times New Roman" w:cstheme="minorHAnsi"/>
-          <w:sz w:val="24"/>
-          <w:szCs w:val="24"/>
-        </w:rPr>
-      </w:pPr>
-      <w:r>
-        <w:rPr>
-          <w:rFonts w:eastAsia="Times New Roman" w:cstheme="minorHAnsi"/>
-          <w:b/>
-          <w:bCs/>
-          <w:sz w:val="24"/>
-          <w:szCs w:val="24"/>
-        </w:rPr>
-        <w:t>Start Coupling with the MCTR Team (if needed)</w:t>
-      </w:r>
-    </w:p>
-    <w:p>
-      <w:pPr>
-        <w:spacing w:before="100" w:beforeAutospacing="1" w:after="100" w:afterAutospacing="1" w:line="240" w:lineRule="auto"/>
-        <w:ind w:left="360"/>
-        <w:rPr>
-          <w:rFonts w:eastAsia="Times New Roman" w:cstheme="minorHAnsi"/>
-          <w:sz w:val="24"/>
-          <w:szCs w:val="24"/>
-        </w:rPr>
-      </w:pPr>
-    </w:p>
-    <w:p>
-      <w:pPr>
+      </w:pPr>
+      <w:r>
         <w:rPr>
           <w:rFonts w:cstheme="minorHAnsi"/>
           <w:b/>
@@ -2657,26 +2295,7 @@
           <w:sz w:val="32"/>
           <w:szCs w:val="32"/>
         </w:rPr>
-      </w:pPr>
-      <w:r>
-        <w:rPr>
-          <w:rFonts w:cstheme="minorHAnsi"/>
-          <w:b/>
-          <w:bCs/>
-          <w:sz w:val="32"/>
-          <w:szCs w:val="32"/>
-        </w:rPr>
-        <w:t>Milestone</w:t>
-      </w:r>
-      <w:r>
-        <w:rPr>
-          <w:rFonts w:cstheme="minorHAnsi"/>
-          <w:b/>
-          <w:bCs/>
-          <w:sz w:val="32"/>
-          <w:szCs w:val="32"/>
-        </w:rPr>
-        <w:t xml:space="preserve"> 5:</w:t>
+        <w:t>Milestone 5:</w:t>
       </w:r>
     </w:p>
     <w:p>
@@ -2795,16 +2414,46 @@
           <w:sz w:val="24"/>
           <w:szCs w:val="24"/>
         </w:rPr>
-        <w:t>MATLAB/Simulink</w:t>
-      </w:r>
-      <w:r>
-        <w:rPr>
-          <w:rFonts w:eastAsia="Times New Roman" w:cstheme="minorHAnsi"/>
-          <w:sz w:val="24"/>
-          <w:szCs w:val="24"/>
-        </w:rPr>
-        <w:t xml:space="preserve"> or </w:t>
-      </w:r>
+        <w:t>Python</w:t>
+      </w:r>
+      <w:r>
+        <w:rPr>
+          <w:rFonts w:eastAsia="Times New Roman" w:cstheme="minorHAnsi"/>
+          <w:sz w:val="24"/>
+          <w:szCs w:val="24"/>
+        </w:rPr>
+        <w:t>, allowing precise control over each joint of the robotic arm by adjusting the motor inputs.</w:t>
+      </w:r>
+    </w:p>
+    <w:p>
+      <w:pPr>
+        <w:spacing w:before="100" w:beforeAutospacing="1" w:after="100" w:afterAutospacing="1" w:line="240" w:lineRule="auto"/>
+        <w:ind w:left="720"/>
+        <w:rPr>
+          <w:rFonts w:eastAsia="Times New Roman" w:cstheme="minorHAnsi"/>
+          <w:sz w:val="24"/>
+          <w:szCs w:val="24"/>
+        </w:rPr>
+      </w:pPr>
+      <w:r>
+        <w:rPr>
+          <w:rFonts w:eastAsia="Times New Roman" w:cstheme="minorHAnsi"/>
+          <w:sz w:val="24"/>
+          <w:szCs w:val="24"/>
+        </w:rPr>
+        <w:t>Tune the PID controller parameters (Proportional, Integral, and Derivative gains) to minimize error in joint position control.</w:t>
+      </w:r>
+    </w:p>
+    <w:p>
+      <w:pPr>
+        <w:spacing w:before="100" w:beforeAutospacing="1" w:after="100" w:afterAutospacing="1" w:line="240" w:lineRule="auto"/>
+        <w:ind w:left="360"/>
+        <w:rPr>
+          <w:rFonts w:eastAsia="Times New Roman" w:cstheme="minorHAnsi"/>
+          <w:sz w:val="24"/>
+          <w:szCs w:val="24"/>
+        </w:rPr>
+      </w:pPr>
       <w:r>
         <w:rPr>
           <w:rFonts w:eastAsia="Times New Roman" w:cstheme="minorHAnsi"/>
@@ -2813,15 +2462,7 @@
           <w:sz w:val="24"/>
           <w:szCs w:val="24"/>
         </w:rPr>
-        <w:t>Python</w:t>
-      </w:r>
-      <w:r>
-        <w:rPr>
-          <w:rFonts w:eastAsia="Times New Roman" w:cstheme="minorHAnsi"/>
-          <w:sz w:val="24"/>
-          <w:szCs w:val="24"/>
-        </w:rPr>
-        <w:t>, allowing precise control over each joint of the robotic arm by adjusting the motor inputs.</w:t>
+        <w:t>Test the Closed-Loop System in the Simulation Environment:</w:t>
       </w:r>
     </w:p>
     <w:p>
@@ -2840,19 +2481,26 @@
           <w:sz w:val="24"/>
           <w:szCs w:val="24"/>
         </w:rPr>
-        <w:t>Tune the PID controller parameters (Proportional, Integral, and Derivative gains) to minimize error in joint position control.</w:t>
-      </w:r>
-    </w:p>
-    <w:p>
-      <w:pPr>
-        <w:spacing w:before="100" w:beforeAutospacing="1" w:after="100" w:afterAutospacing="1" w:line="240" w:lineRule="auto"/>
-        <w:ind w:left="360"/>
-        <w:rPr>
-          <w:rFonts w:eastAsia="Times New Roman" w:cstheme="minorHAnsi"/>
-          <w:sz w:val="24"/>
-          <w:szCs w:val="24"/>
-        </w:rPr>
-      </w:pPr>
+        <w:t>Integrate the PID-controlled joints into the simulation environment (</w:t>
+      </w:r>
+      <w:proofErr w:type="spellStart"/>
+      <w:r>
+        <w:rPr>
+          <w:rFonts w:eastAsia="Times New Roman" w:cstheme="minorHAnsi"/>
+          <w:sz w:val="24"/>
+          <w:szCs w:val="24"/>
+        </w:rPr>
+        <w:t>CoppeliaSim</w:t>
+      </w:r>
+      <w:proofErr w:type="spellEnd"/>
+      <w:r>
+        <w:rPr>
+          <w:rFonts w:eastAsia="Times New Roman" w:cstheme="minorHAnsi"/>
+          <w:sz w:val="24"/>
+          <w:szCs w:val="24"/>
+        </w:rPr>
+        <w:t xml:space="preserve">) to create a </w:t>
+      </w:r>
       <w:r>
         <w:rPr>
           <w:rFonts w:eastAsia="Times New Roman" w:cstheme="minorHAnsi"/>
@@ -2861,81 +2509,54 @@
           <w:sz w:val="24"/>
           <w:szCs w:val="24"/>
         </w:rPr>
+        <w:t>closed-loop control system</w:t>
+      </w:r>
+      <w:r>
+        <w:rPr>
+          <w:rFonts w:eastAsia="Times New Roman" w:cstheme="minorHAnsi"/>
+          <w:sz w:val="24"/>
+          <w:szCs w:val="24"/>
+        </w:rPr>
+        <w:t>.</w:t>
+      </w:r>
+    </w:p>
+    <w:p>
+      <w:pPr>
+        <w:spacing w:before="100" w:beforeAutospacing="1" w:after="100" w:afterAutospacing="1" w:line="240" w:lineRule="auto"/>
+        <w:ind w:left="720"/>
+        <w:rPr>
+          <w:rFonts w:eastAsia="Times New Roman" w:cstheme="minorHAnsi"/>
+          <w:sz w:val="24"/>
+          <w:szCs w:val="24"/>
+        </w:rPr>
+      </w:pPr>
+      <w:r>
+        <w:rPr>
+          <w:rFonts w:eastAsia="Times New Roman" w:cstheme="minorHAnsi"/>
+          <w:sz w:val="24"/>
+          <w:szCs w:val="24"/>
+        </w:rPr>
+        <w:t>Visualize the robotic arm’s motion and response to the position control system in real-time using the simulation environment.</w:t>
+      </w:r>
+    </w:p>
+    <w:p>
+      <w:pPr>
+        <w:spacing w:before="100" w:beforeAutospacing="1" w:after="100" w:afterAutospacing="1" w:line="240" w:lineRule="auto"/>
+        <w:ind w:left="720"/>
+        <w:rPr>
+          <w:rFonts w:eastAsia="Times New Roman" w:cstheme="minorHAnsi"/>
+          <w:sz w:val="24"/>
+          <w:szCs w:val="24"/>
+        </w:rPr>
+      </w:pPr>
+      <w:r>
+        <w:rPr>
+          <w:rFonts w:eastAsia="Times New Roman" w:cstheme="minorHAnsi"/>
+          <w:sz w:val="24"/>
+          <w:szCs w:val="24"/>
+        </w:rPr>
         <w:lastRenderedPageBreak/>
-        <w:t>Test the Closed-Loop System in the Simulation Environment:</w:t>
-      </w:r>
-    </w:p>
-    <w:p>
-      <w:pPr>
-        <w:spacing w:before="100" w:beforeAutospacing="1" w:after="100" w:afterAutospacing="1" w:line="240" w:lineRule="auto"/>
-        <w:ind w:left="720"/>
-        <w:rPr>
-          <w:rFonts w:eastAsia="Times New Roman" w:cstheme="minorHAnsi"/>
-          <w:sz w:val="24"/>
-          <w:szCs w:val="24"/>
-        </w:rPr>
-      </w:pPr>
-      <w:r>
-        <w:rPr>
-          <w:rFonts w:eastAsia="Times New Roman" w:cstheme="minorHAnsi"/>
-          <w:sz w:val="24"/>
-          <w:szCs w:val="24"/>
-        </w:rPr>
-        <w:t>Integrate the PID-controlled joints into the simulation environment (</w:t>
-      </w:r>
-      <w:proofErr w:type="spellStart"/>
-      <w:r>
-        <w:rPr>
-          <w:rFonts w:eastAsia="Times New Roman" w:cstheme="minorHAnsi"/>
-          <w:sz w:val="24"/>
-          <w:szCs w:val="24"/>
-        </w:rPr>
-        <w:t>Simscape</w:t>
-      </w:r>
-      <w:proofErr w:type="spellEnd"/>
-      <w:r>
-        <w:rPr>
-          <w:rFonts w:eastAsia="Times New Roman" w:cstheme="minorHAnsi"/>
-          <w:sz w:val="24"/>
-          <w:szCs w:val="24"/>
-        </w:rPr>
-        <w:t xml:space="preserve"> </w:t>
-      </w:r>
-      <w:proofErr w:type="spellStart"/>
-      <w:r>
-        <w:rPr>
-          <w:rFonts w:eastAsia="Times New Roman" w:cstheme="minorHAnsi"/>
-          <w:sz w:val="24"/>
-          <w:szCs w:val="24"/>
-        </w:rPr>
-        <w:t>Multibody</w:t>
-      </w:r>
-      <w:proofErr w:type="spellEnd"/>
-      <w:r>
-        <w:rPr>
-          <w:rFonts w:eastAsia="Times New Roman" w:cstheme="minorHAnsi"/>
-          <w:sz w:val="24"/>
-          <w:szCs w:val="24"/>
-        </w:rPr>
-        <w:t xml:space="preserve"> or </w:t>
-      </w:r>
-      <w:proofErr w:type="spellStart"/>
-      <w:r>
-        <w:rPr>
-          <w:rFonts w:eastAsia="Times New Roman" w:cstheme="minorHAnsi"/>
-          <w:sz w:val="24"/>
-          <w:szCs w:val="24"/>
-        </w:rPr>
-        <w:t>CoppeliaSim</w:t>
-      </w:r>
-      <w:proofErr w:type="spellEnd"/>
-      <w:r>
-        <w:rPr>
-          <w:rFonts w:eastAsia="Times New Roman" w:cstheme="minorHAnsi"/>
-          <w:sz w:val="24"/>
-          <w:szCs w:val="24"/>
-        </w:rPr>
-        <w:t xml:space="preserve">) to create a </w:t>
+        <w:t xml:space="preserve">Test the </w:t>
       </w:r>
       <w:r>
         <w:rPr>
@@ -2945,54 +2566,27 @@
           <w:sz w:val="24"/>
           <w:szCs w:val="24"/>
         </w:rPr>
-        <w:t>closed-loop control system</w:t>
-      </w:r>
-      <w:r>
-        <w:rPr>
-          <w:rFonts w:eastAsia="Times New Roman" w:cstheme="minorHAnsi"/>
-          <w:sz w:val="24"/>
-          <w:szCs w:val="24"/>
-        </w:rPr>
-        <w:t>.</w:t>
-      </w:r>
-    </w:p>
-    <w:p>
-      <w:pPr>
-        <w:spacing w:before="100" w:beforeAutospacing="1" w:after="100" w:afterAutospacing="1" w:line="240" w:lineRule="auto"/>
-        <w:ind w:left="720"/>
-        <w:rPr>
-          <w:rFonts w:eastAsia="Times New Roman" w:cstheme="minorHAnsi"/>
-          <w:sz w:val="24"/>
-          <w:szCs w:val="24"/>
-        </w:rPr>
-      </w:pPr>
-      <w:r>
-        <w:rPr>
-          <w:rFonts w:eastAsia="Times New Roman" w:cstheme="minorHAnsi"/>
-          <w:sz w:val="24"/>
-          <w:szCs w:val="24"/>
-        </w:rPr>
-        <w:t>Visualize the robotic arm’s motion and response to the position control system in real-time using the simulation environment.</w:t>
-      </w:r>
-    </w:p>
-    <w:p>
-      <w:pPr>
-        <w:spacing w:before="100" w:beforeAutospacing="1" w:after="100" w:afterAutospacing="1" w:line="240" w:lineRule="auto"/>
-        <w:ind w:left="720"/>
-        <w:rPr>
-          <w:rFonts w:eastAsia="Times New Roman" w:cstheme="minorHAnsi"/>
-          <w:sz w:val="24"/>
-          <w:szCs w:val="24"/>
-        </w:rPr>
-      </w:pPr>
-      <w:r>
-        <w:rPr>
-          <w:rFonts w:eastAsia="Times New Roman" w:cstheme="minorHAnsi"/>
-          <w:sz w:val="24"/>
-          <w:szCs w:val="24"/>
-        </w:rPr>
-        <w:t xml:space="preserve">Test the </w:t>
-      </w:r>
+        <w:t>closed-loop system</w:t>
+      </w:r>
+      <w:r>
+        <w:rPr>
+          <w:rFonts w:eastAsia="Times New Roman" w:cstheme="minorHAnsi"/>
+          <w:sz w:val="24"/>
+          <w:szCs w:val="24"/>
+        </w:rPr>
+        <w:t xml:space="preserve"> for stability, accuracy, and performance under varying conditions, adjusting the controller parameters as needed to achieve smooth and accurate joint control.</w:t>
+      </w:r>
+    </w:p>
+    <w:p>
+      <w:pPr>
+        <w:spacing w:before="100" w:beforeAutospacing="1" w:after="100" w:afterAutospacing="1" w:line="240" w:lineRule="auto"/>
+        <w:ind w:left="360"/>
+        <w:rPr>
+          <w:rFonts w:eastAsia="Times New Roman" w:cstheme="minorHAnsi"/>
+          <w:sz w:val="24"/>
+          <w:szCs w:val="24"/>
+        </w:rPr>
+      </w:pPr>
       <w:r>
         <w:rPr>
           <w:rFonts w:eastAsia="Times New Roman" w:cstheme="minorHAnsi"/>
@@ -3001,27 +2595,51 @@
           <w:sz w:val="24"/>
           <w:szCs w:val="24"/>
         </w:rPr>
-        <w:t>closed-loop system</w:t>
-      </w:r>
-      <w:r>
-        <w:rPr>
-          <w:rFonts w:eastAsia="Times New Roman" w:cstheme="minorHAnsi"/>
-          <w:sz w:val="24"/>
-          <w:szCs w:val="24"/>
-        </w:rPr>
-        <w:t xml:space="preserve"> for stability, accuracy, and performance under varying conditions, adjusting the controller parameters as needed to achieve smooth and accurate joint control.</w:t>
-      </w:r>
-    </w:p>
-    <w:p>
-      <w:pPr>
-        <w:spacing w:before="100" w:beforeAutospacing="1" w:after="100" w:afterAutospacing="1" w:line="240" w:lineRule="auto"/>
-        <w:ind w:left="360"/>
-        <w:rPr>
-          <w:rFonts w:eastAsia="Times New Roman" w:cstheme="minorHAnsi"/>
-          <w:sz w:val="24"/>
-          <w:szCs w:val="24"/>
-        </w:rPr>
-      </w:pPr>
+        <w:t>Develop a Digital Twin:</w:t>
+      </w:r>
+    </w:p>
+    <w:p>
+      <w:pPr>
+        <w:spacing w:before="100" w:beforeAutospacing="1" w:after="100" w:afterAutospacing="1" w:line="240" w:lineRule="auto"/>
+        <w:ind w:left="720"/>
+        <w:rPr>
+          <w:rFonts w:eastAsia="Times New Roman" w:cstheme="minorHAnsi"/>
+          <w:sz w:val="24"/>
+          <w:szCs w:val="24"/>
+        </w:rPr>
+      </w:pPr>
+      <w:r>
+        <w:rPr>
+          <w:rFonts w:eastAsia="Times New Roman" w:cstheme="minorHAnsi"/>
+          <w:sz w:val="24"/>
+          <w:szCs w:val="24"/>
+        </w:rPr>
+        <w:t>C</w:t>
+      </w:r>
+      <w:r>
+        <w:rPr>
+          <w:rFonts w:eastAsia="Times New Roman" w:cstheme="minorHAnsi"/>
+          <w:sz w:val="24"/>
+          <w:szCs w:val="24"/>
+        </w:rPr>
+        <w:t>ollaborate</w:t>
+      </w:r>
+      <w:r>
+        <w:rPr>
+          <w:rFonts w:eastAsia="Times New Roman" w:cstheme="minorHAnsi"/>
+          <w:sz w:val="24"/>
+          <w:szCs w:val="24"/>
+        </w:rPr>
+        <w:t xml:space="preserve"> with MCTR team</w:t>
+      </w:r>
+      <w:r>
+        <w:rPr>
+          <w:rFonts w:eastAsia="Times New Roman" w:cstheme="minorHAnsi"/>
+          <w:sz w:val="24"/>
+          <w:szCs w:val="24"/>
+        </w:rPr>
+        <w:t xml:space="preserve"> to develop a </w:t>
+      </w:r>
       <w:r>
         <w:rPr>
           <w:rFonts w:eastAsia="Times New Roman" w:cstheme="minorHAnsi"/>
@@ -3030,7 +2648,15 @@
           <w:sz w:val="24"/>
           <w:szCs w:val="24"/>
         </w:rPr>
-        <w:t>Develop a Digital Twin (if Coupled with MCTR Team):</w:t>
+        <w:t>digital twin</w:t>
+      </w:r>
+      <w:r>
+        <w:rPr>
+          <w:rFonts w:eastAsia="Times New Roman" w:cstheme="minorHAnsi"/>
+          <w:sz w:val="24"/>
+          <w:szCs w:val="24"/>
+        </w:rPr>
+        <w:t xml:space="preserve"> that mirrors the real-world hardware in the simulation environment.</w:t>
       </w:r>
     </w:p>
     <w:p>
@@ -3049,8 +2675,38 @@
           <w:sz w:val="24"/>
           <w:szCs w:val="24"/>
         </w:rPr>
-        <w:t xml:space="preserve">If the </w:t>
-      </w:r>
+        <w:t>Use real-time data from the physical robotic arm created by the MCTR team to synchronize the digital model in the simulator.</w:t>
+      </w:r>
+    </w:p>
+    <w:p>
+      <w:pPr>
+        <w:spacing w:before="100" w:beforeAutospacing="1" w:after="100" w:afterAutospacing="1" w:line="240" w:lineRule="auto"/>
+        <w:ind w:left="720"/>
+        <w:rPr>
+          <w:rFonts w:eastAsia="Times New Roman" w:cstheme="minorHAnsi"/>
+          <w:sz w:val="24"/>
+          <w:szCs w:val="24"/>
+        </w:rPr>
+      </w:pPr>
+      <w:r>
+        <w:rPr>
+          <w:rFonts w:eastAsia="Times New Roman" w:cstheme="minorHAnsi"/>
+          <w:sz w:val="24"/>
+          <w:szCs w:val="24"/>
+        </w:rPr>
+        <w:t>Ensure that the digital twin accurately replicates the behavior of the physical system, allowing for advanced testing and monitoring before applying control commands to the actual hardware.</w:t>
+      </w:r>
+    </w:p>
+    <w:p>
+      <w:pPr>
+        <w:spacing w:before="100" w:beforeAutospacing="1" w:after="100" w:afterAutospacing="1" w:line="240" w:lineRule="auto"/>
+        <w:ind w:left="360"/>
+        <w:rPr>
+          <w:rFonts w:eastAsia="Times New Roman" w:cstheme="minorHAnsi"/>
+          <w:sz w:val="24"/>
+          <w:szCs w:val="24"/>
+        </w:rPr>
+      </w:pPr>
       <w:r>
         <w:rPr>
           <w:rFonts w:eastAsia="Times New Roman" w:cstheme="minorHAnsi"/>
@@ -3059,15 +2715,26 @@
           <w:sz w:val="24"/>
           <w:szCs w:val="24"/>
         </w:rPr>
-        <w:t>MCTR team</w:t>
-      </w:r>
-      <w:r>
-        <w:rPr>
-          <w:rFonts w:eastAsia="Times New Roman" w:cstheme="minorHAnsi"/>
-          <w:sz w:val="24"/>
-          <w:szCs w:val="24"/>
-        </w:rPr>
-        <w:t xml:space="preserve"> is involved, collaborate to develop a </w:t>
+        <w:t>Perform the Desired Industrial Application:</w:t>
+      </w:r>
+    </w:p>
+    <w:p>
+      <w:pPr>
+        <w:spacing w:before="100" w:beforeAutospacing="1" w:after="100" w:afterAutospacing="1" w:line="240" w:lineRule="auto"/>
+        <w:ind w:left="720"/>
+        <w:rPr>
+          <w:rFonts w:eastAsia="Times New Roman" w:cstheme="minorHAnsi"/>
+          <w:sz w:val="24"/>
+          <w:szCs w:val="24"/>
+        </w:rPr>
+      </w:pPr>
+      <w:r>
+        <w:rPr>
+          <w:rFonts w:eastAsia="Times New Roman" w:cstheme="minorHAnsi"/>
+          <w:sz w:val="24"/>
+          <w:szCs w:val="24"/>
+        </w:rPr>
+        <w:t xml:space="preserve">Once the control algorithms are validated, execute the </w:t>
       </w:r>
       <w:r>
         <w:rPr>
@@ -3077,15 +2744,15 @@
           <w:sz w:val="24"/>
           <w:szCs w:val="24"/>
         </w:rPr>
-        <w:t>digital twin</w:t>
-      </w:r>
-      <w:r>
-        <w:rPr>
-          <w:rFonts w:eastAsia="Times New Roman" w:cstheme="minorHAnsi"/>
-          <w:sz w:val="24"/>
-          <w:szCs w:val="24"/>
-        </w:rPr>
-        <w:t xml:space="preserve"> that mirrors the real-world hardware in the simulation environment.</w:t>
+        <w:t>desired industrial application</w:t>
+      </w:r>
+      <w:r>
+        <w:rPr>
+          <w:rFonts w:eastAsia="Times New Roman" w:cstheme="minorHAnsi"/>
+          <w:sz w:val="24"/>
+          <w:szCs w:val="24"/>
+        </w:rPr>
+        <w:t xml:space="preserve"> using the robotic arm.</w:t>
       </w:r>
     </w:p>
     <w:p>
@@ -3104,7 +2771,23 @@
           <w:sz w:val="24"/>
           <w:szCs w:val="24"/>
         </w:rPr>
-        <w:t>Use real-time data from the physical robotic arm created by the MCTR team to synchronize the digital model in the simulator.</w:t>
+        <w:t>Utilize the simulation environment to ensure that the</w:t>
+      </w:r>
+      <w:r>
+        <w:rPr>
+          <w:rFonts w:eastAsia="Times New Roman" w:cstheme="minorHAnsi"/>
+          <w:sz w:val="24"/>
+          <w:szCs w:val="24"/>
+        </w:rPr>
+        <w:t xml:space="preserve"> robotic arm performs its tasks </w:t>
+      </w:r>
+      <w:r>
+        <w:rPr>
+          <w:rFonts w:eastAsia="Times New Roman" w:cstheme="minorHAnsi"/>
+          <w:sz w:val="24"/>
+          <w:szCs w:val="24"/>
+        </w:rPr>
+        <w:t>with precision and reliability.</w:t>
       </w:r>
     </w:p>
     <w:p>
@@ -3123,7 +2806,7 @@
           <w:sz w:val="24"/>
           <w:szCs w:val="24"/>
         </w:rPr>
-        <w:t>Ensure that the digital twin accurately replicates the behavior of the physical system, allowing for advanced testing and monitoring before applying control commands to the actual hardware.</w:t>
+        <w:t>Use the GUI to control the application in real-time, ensuring that the position control system can handle the operational demands of the industrial setting.</w:t>
       </w:r>
     </w:p>
     <w:p>
@@ -3144,7 +2827,7 @@
           <w:sz w:val="24"/>
           <w:szCs w:val="24"/>
         </w:rPr>
-        <w:t>Perform the Desired Industrial Application:</w:t>
+        <w:t>Develop Force Control Algorithm for the Robotic Manipulator (BONUS):</w:t>
       </w:r>
     </w:p>
     <w:p>
@@ -3163,7 +2846,7 @@
           <w:sz w:val="24"/>
           <w:szCs w:val="24"/>
         </w:rPr>
-        <w:t xml:space="preserve">Once the control algorithms are validated, execute the </w:t>
+        <w:t xml:space="preserve">As an advanced or </w:t>
       </w:r>
       <w:r>
         <w:rPr>
@@ -3173,83 +2856,16 @@
           <w:sz w:val="24"/>
           <w:szCs w:val="24"/>
         </w:rPr>
-        <w:t>desired industrial application</w:t>
-      </w:r>
-      <w:r>
-        <w:rPr>
-          <w:rFonts w:eastAsia="Times New Roman" w:cstheme="minorHAnsi"/>
-          <w:sz w:val="24"/>
-          <w:szCs w:val="24"/>
-        </w:rPr>
-        <w:t xml:space="preserve"> using the robotic arm.</w:t>
-      </w:r>
-    </w:p>
-    <w:p>
-      <w:pPr>
-        <w:spacing w:before="100" w:beforeAutospacing="1" w:after="100" w:afterAutospacing="1" w:line="240" w:lineRule="auto"/>
-        <w:ind w:left="720"/>
-        <w:rPr>
-          <w:rFonts w:eastAsia="Times New Roman" w:cstheme="minorHAnsi"/>
-          <w:sz w:val="24"/>
-          <w:szCs w:val="24"/>
-        </w:rPr>
-      </w:pPr>
-      <w:r>
-        <w:rPr>
-          <w:rFonts w:eastAsia="Times New Roman" w:cstheme="minorHAnsi"/>
-          <w:sz w:val="24"/>
-          <w:szCs w:val="24"/>
-        </w:rPr>
-        <w:t>Utilize the simulation environment to ensure that the</w:t>
-      </w:r>
-      <w:r>
-        <w:rPr>
-          <w:rFonts w:eastAsia="Times New Roman" w:cstheme="minorHAnsi"/>
-          <w:sz w:val="24"/>
-          <w:szCs w:val="24"/>
-        </w:rPr>
-        <w:t xml:space="preserve"> robotic arm performs its tasks </w:t>
-      </w:r>
-      <w:bookmarkStart w:id="0" w:name="_GoBack"/>
-      <w:bookmarkEnd w:id="0"/>
-      <w:r>
-        <w:rPr>
-          <w:rFonts w:eastAsia="Times New Roman" w:cstheme="minorHAnsi"/>
-          <w:sz w:val="24"/>
-          <w:szCs w:val="24"/>
-        </w:rPr>
-        <w:t>with precision and reliability.</w:t>
-      </w:r>
-    </w:p>
-    <w:p>
-      <w:pPr>
-        <w:spacing w:before="100" w:beforeAutospacing="1" w:after="100" w:afterAutospacing="1" w:line="240" w:lineRule="auto"/>
-        <w:ind w:left="720"/>
-        <w:rPr>
-          <w:rFonts w:eastAsia="Times New Roman" w:cstheme="minorHAnsi"/>
-          <w:sz w:val="24"/>
-          <w:szCs w:val="24"/>
-        </w:rPr>
-      </w:pPr>
-      <w:r>
-        <w:rPr>
-          <w:rFonts w:eastAsia="Times New Roman" w:cstheme="minorHAnsi"/>
-          <w:sz w:val="24"/>
-          <w:szCs w:val="24"/>
-        </w:rPr>
-        <w:t>Use the GUI to control the application in real-time, ensuring that the position control system can handle the operational demands of the industrial setting.</w:t>
-      </w:r>
-    </w:p>
-    <w:p>
-      <w:pPr>
-        <w:spacing w:before="100" w:beforeAutospacing="1" w:after="100" w:afterAutospacing="1" w:line="240" w:lineRule="auto"/>
-        <w:ind w:left="360"/>
-        <w:rPr>
-          <w:rFonts w:eastAsia="Times New Roman" w:cstheme="minorHAnsi"/>
-          <w:sz w:val="24"/>
-          <w:szCs w:val="24"/>
-        </w:rPr>
-      </w:pPr>
+        <w:t>bonus task</w:t>
+      </w:r>
+      <w:r>
+        <w:rPr>
+          <w:rFonts w:eastAsia="Times New Roman" w:cstheme="minorHAnsi"/>
+          <w:sz w:val="24"/>
+          <w:szCs w:val="24"/>
+        </w:rPr>
+        <w:t xml:space="preserve">, develop a </w:t>
+      </w:r>
       <w:r>
         <w:rPr>
           <w:rFonts w:eastAsia="Times New Roman" w:cstheme="minorHAnsi"/>
@@ -3258,7 +2874,15 @@
           <w:sz w:val="24"/>
           <w:szCs w:val="24"/>
         </w:rPr>
-        <w:t>Develop Force Control Algorithm for the Robotic Manipulator (BONUS):</w:t>
+        <w:t>force control algorithm</w:t>
+      </w:r>
+      <w:r>
+        <w:rPr>
+          <w:rFonts w:eastAsia="Times New Roman" w:cstheme="minorHAnsi"/>
+          <w:sz w:val="24"/>
+          <w:szCs w:val="24"/>
+        </w:rPr>
+        <w:t xml:space="preserve"> for the robotic manipulator.</w:t>
       </w:r>
     </w:p>
     <w:p>
@@ -3277,7 +2901,7 @@
           <w:sz w:val="24"/>
           <w:szCs w:val="24"/>
         </w:rPr>
-        <w:t xml:space="preserve">As an advanced or </w:t>
+        <w:t xml:space="preserve">Implement the force control system in </w:t>
       </w:r>
       <w:r>
         <w:rPr>
@@ -3287,33 +2911,15 @@
           <w:sz w:val="24"/>
           <w:szCs w:val="24"/>
         </w:rPr>
-        <w:t>bonus task</w:t>
-      </w:r>
-      <w:r>
-        <w:rPr>
-          <w:rFonts w:eastAsia="Times New Roman" w:cstheme="minorHAnsi"/>
-          <w:sz w:val="24"/>
-          <w:szCs w:val="24"/>
-        </w:rPr>
-        <w:t xml:space="preserve">, develop a </w:t>
-      </w:r>
-      <w:r>
-        <w:rPr>
-          <w:rFonts w:eastAsia="Times New Roman" w:cstheme="minorHAnsi"/>
-          <w:b/>
-          <w:bCs/>
-          <w:sz w:val="24"/>
-          <w:szCs w:val="24"/>
-        </w:rPr>
-        <w:t>force control algorithm</w:t>
-      </w:r>
-      <w:r>
-        <w:rPr>
-          <w:rFonts w:eastAsia="Times New Roman" w:cstheme="minorHAnsi"/>
-          <w:sz w:val="24"/>
-          <w:szCs w:val="24"/>
-        </w:rPr>
-        <w:t xml:space="preserve"> for the robotic manipulator.</w:t>
+        <w:t>Python</w:t>
+      </w:r>
+      <w:r>
+        <w:rPr>
+          <w:rFonts w:eastAsia="Times New Roman" w:cstheme="minorHAnsi"/>
+          <w:sz w:val="24"/>
+          <w:szCs w:val="24"/>
+        </w:rPr>
+        <w:t>, ensuring that the robotic arm can apply and regulate force during interactions with the environment or objects.</w:t>
       </w:r>
     </w:p>
     <w:p>
@@ -3332,62 +2938,6 @@
           <w:sz w:val="24"/>
           <w:szCs w:val="24"/>
         </w:rPr>
-        <w:t xml:space="preserve">Implement the force control system in </w:t>
-      </w:r>
-      <w:r>
-        <w:rPr>
-          <w:rFonts w:eastAsia="Times New Roman" w:cstheme="minorHAnsi"/>
-          <w:b/>
-          <w:bCs/>
-          <w:sz w:val="24"/>
-          <w:szCs w:val="24"/>
-        </w:rPr>
-        <w:t>MATLAB/Simulink</w:t>
-      </w:r>
-      <w:r>
-        <w:rPr>
-          <w:rFonts w:eastAsia="Times New Roman" w:cstheme="minorHAnsi"/>
-          <w:sz w:val="24"/>
-          <w:szCs w:val="24"/>
-        </w:rPr>
-        <w:t xml:space="preserve"> or </w:t>
-      </w:r>
-      <w:r>
-        <w:rPr>
-          <w:rFonts w:eastAsia="Times New Roman" w:cstheme="minorHAnsi"/>
-          <w:b/>
-          <w:bCs/>
-          <w:sz w:val="24"/>
-          <w:szCs w:val="24"/>
-        </w:rPr>
-        <w:t>Python</w:t>
-      </w:r>
-      <w:r>
-        <w:rPr>
-          <w:rFonts w:eastAsia="Times New Roman" w:cstheme="minorHAnsi"/>
-          <w:sz w:val="24"/>
-          <w:szCs w:val="24"/>
-        </w:rPr>
-        <w:t>, ensuring that the robotic arm can apply and regulate force during interactions with the environment or objects.</w:t>
-      </w:r>
-    </w:p>
-    <w:p>
-      <w:pPr>
-        <w:spacing w:before="100" w:beforeAutospacing="1" w:after="100" w:afterAutospacing="1" w:line="240" w:lineRule="auto"/>
-        <w:ind w:left="720"/>
-        <w:rPr>
-          <w:rFonts w:eastAsia="Times New Roman" w:cstheme="minorHAnsi"/>
-          <w:sz w:val="24"/>
-          <w:szCs w:val="24"/>
-        </w:rPr>
-      </w:pPr>
-      <w:r>
-        <w:rPr>
-          <w:rFonts w:eastAsia="Times New Roman" w:cstheme="minorHAnsi"/>
-          <w:sz w:val="24"/>
-          <w:szCs w:val="24"/>
-        </w:rPr>
-        <w:lastRenderedPageBreak/>
         <w:t>Combine force control with position control to allow the robotic arm to perform tasks that require both precise movement and delicate force application (e.g., assembly, polishing, or handling fragile materials).</w:t>
       </w:r>
     </w:p>
@@ -3413,8 +2963,8 @@
 </file>
 
 <file path=word/numbering.xml><?xml version="1.0" encoding="utf-8"?>
-<w:numbering xmlns:wpc="http://schemas.microsoft.com/office/word/2010/wordprocessingCanvas" xmlns:mc="http://schemas.openxmlformats.org/markup-compatibility/2006" xmlns:o="urn:schemas-microsoft-com:office:office" xmlns:r="http://schemas.openxmlformats.org/officeDocument/2006/relationships" xmlns:m="http://schemas.openxmlformats.org/officeDocument/2006/math" xmlns:v="urn:schemas-microsoft-com:vml" xmlns:wp14="http://schemas.microsoft.com/office/word/2010/wordprocessingDrawing" xmlns:wp="http://schemas.openxmlformats.org/drawingml/2006/wordprocessingDrawing" xmlns:w10="urn:schemas-microsoft-com:office:word" xmlns:w="http://schemas.openxmlformats.org/wordprocessingml/2006/main" xmlns:w14="http://schemas.microsoft.com/office/word/2010/wordml" xmlns:wpg="http://schemas.microsoft.com/office/word/2010/wordprocessingGroup" xmlns:wpi="http://schemas.microsoft.com/office/word/2010/wordprocessingInk" xmlns:wne="http://schemas.microsoft.com/office/word/2006/wordml" xmlns:wps="http://schemas.microsoft.com/office/word/2010/wordprocessingShape" mc:Ignorable="w14 wp14">
-  <w:abstractNum w:abstractNumId="0">
+<w:numbering xmlns:wpc="http://schemas.microsoft.com/office/word/2010/wordprocessingCanvas" xmlns:cx="http://schemas.microsoft.com/office/drawing/2014/chartex" xmlns:cx1="http://schemas.microsoft.com/office/drawing/2015/9/8/chartex" xmlns:cx2="http://schemas.microsoft.com/office/drawing/2015/10/21/chartex" xmlns:cx3="http://schemas.microsoft.com/office/drawing/2016/5/9/chartex" xmlns:cx4="http://schemas.microsoft.com/office/drawing/2016/5/10/chartex" xmlns:cx5="http://schemas.microsoft.com/office/drawing/2016/5/11/chartex" xmlns:cx6="http://schemas.microsoft.com/office/drawing/2016/5/12/chartex" xmlns:cx7="http://schemas.microsoft.com/office/drawing/2016/5/13/chartex" xmlns:cx8="http://schemas.microsoft.com/office/drawing/2016/5/14/chartex" xmlns:mc="http://schemas.openxmlformats.org/markup-compatibility/2006" xmlns:aink="http://schemas.microsoft.com/office/drawing/2016/ink" xmlns:am3d="http://schemas.microsoft.com/office/drawing/2017/model3d" xmlns:o="urn:schemas-microsoft-com:office:office" xmlns:oel="http://schemas.microsoft.com/office/2019/extlst" xmlns:r="http://schemas.openxmlformats.org/officeDocument/2006/relationships" xmlns:m="http://schemas.openxmlformats.org/officeDocument/2006/math" xmlns:v="urn:schemas-microsoft-com:vml" xmlns:wp14="http://schemas.microsoft.com/office/word/2010/wordprocessingDrawing" xmlns:wp="http://schemas.openxmlformats.org/drawingml/2006/wordprocessingDrawing" xmlns:w10="urn:schemas-microsoft-com:office:word" xmlns:w="http://schemas.openxmlformats.org/wordprocessingml/2006/main" xmlns:w14="http://schemas.microsoft.com/office/word/2010/wordml" xmlns:w15="http://schemas.microsoft.com/office/word/2012/wordml" xmlns:w16cex="http://schemas.microsoft.com/office/word/2018/wordml/cex" xmlns:w16cid="http://schemas.microsoft.com/office/word/2016/wordml/cid" xmlns:w16="http://schemas.microsoft.com/office/word/2018/wordml" xmlns:w16du="http://schemas.microsoft.com/office/word/2023/wordml/word16du" xmlns:w16sdtdh="http://schemas.microsoft.com/office/word/2020/wordml/sdtdatahash" xmlns:w16se="http://schemas.microsoft.com/office/word/2015/wordml/symex" xmlns:wpg="http://schemas.microsoft.com/office/word/2010/wordprocessingGroup" xmlns:wpi="http://schemas.microsoft.com/office/word/2010/wordprocessingInk" xmlns:wne="http://schemas.microsoft.com/office/word/2006/wordml" xmlns:wps="http://schemas.microsoft.com/office/word/2010/wordprocessingShape" mc:Ignorable="w14 w15 w16se w16cid w16 w16cex w16sdtdh w16du wp14">
+  <w:abstractNum w:abstractNumId="0" w15:restartNumberingAfterBreak="0">
     <w:nsid w:val="056B0053"/>
     <w:multiLevelType w:val="multilevel"/>
     <w:tmpl w:val="22DA4700"/>
@@ -3563,7 +3113,7 @@
       </w:rPr>
     </w:lvl>
   </w:abstractNum>
-  <w:abstractNum w:abstractNumId="1">
+  <w:abstractNum w:abstractNumId="1" w15:restartNumberingAfterBreak="0">
     <w:nsid w:val="0BF616CD"/>
     <w:multiLevelType w:val="multilevel"/>
     <w:tmpl w:val="B554EB98"/>
@@ -3712,7 +3262,7 @@
       </w:rPr>
     </w:lvl>
   </w:abstractNum>
-  <w:abstractNum w:abstractNumId="2">
+  <w:abstractNum w:abstractNumId="2" w15:restartNumberingAfterBreak="0">
     <w:nsid w:val="125924B4"/>
     <w:multiLevelType w:val="multilevel"/>
     <w:tmpl w:val="8C5E7A6E"/>
@@ -3861,7 +3411,7 @@
       </w:rPr>
     </w:lvl>
   </w:abstractNum>
-  <w:abstractNum w:abstractNumId="3">
+  <w:abstractNum w:abstractNumId="3" w15:restartNumberingAfterBreak="0">
     <w:nsid w:val="1695162A"/>
     <w:multiLevelType w:val="multilevel"/>
     <w:tmpl w:val="F36296CA"/>
@@ -4010,7 +3560,7 @@
       </w:rPr>
     </w:lvl>
   </w:abstractNum>
-  <w:abstractNum w:abstractNumId="4">
+  <w:abstractNum w:abstractNumId="4" w15:restartNumberingAfterBreak="0">
     <w:nsid w:val="1A776ED9"/>
     <w:multiLevelType w:val="multilevel"/>
     <w:tmpl w:val="AACE21F8"/>
@@ -4159,7 +3709,7 @@
       </w:rPr>
     </w:lvl>
   </w:abstractNum>
-  <w:abstractNum w:abstractNumId="5">
+  <w:abstractNum w:abstractNumId="5" w15:restartNumberingAfterBreak="0">
     <w:nsid w:val="21556733"/>
     <w:multiLevelType w:val="multilevel"/>
     <w:tmpl w:val="936AF150"/>
@@ -4308,7 +3858,7 @@
       </w:rPr>
     </w:lvl>
   </w:abstractNum>
-  <w:abstractNum w:abstractNumId="6">
+  <w:abstractNum w:abstractNumId="6" w15:restartNumberingAfterBreak="0">
     <w:nsid w:val="29932A77"/>
     <w:multiLevelType w:val="multilevel"/>
     <w:tmpl w:val="8DCE84B6"/>
@@ -4457,7 +4007,7 @@
       </w:rPr>
     </w:lvl>
   </w:abstractNum>
-  <w:abstractNum w:abstractNumId="7">
+  <w:abstractNum w:abstractNumId="7" w15:restartNumberingAfterBreak="0">
     <w:nsid w:val="2C416E36"/>
     <w:multiLevelType w:val="multilevel"/>
     <w:tmpl w:val="A1B06346"/>
@@ -4606,7 +4156,7 @@
       </w:rPr>
     </w:lvl>
   </w:abstractNum>
-  <w:abstractNum w:abstractNumId="8">
+  <w:abstractNum w:abstractNumId="8" w15:restartNumberingAfterBreak="0">
     <w:nsid w:val="30CB1F65"/>
     <w:multiLevelType w:val="multilevel"/>
     <w:tmpl w:val="462EC60A"/>
@@ -4755,7 +4305,7 @@
       </w:rPr>
     </w:lvl>
   </w:abstractNum>
-  <w:abstractNum w:abstractNumId="9">
+  <w:abstractNum w:abstractNumId="9" w15:restartNumberingAfterBreak="0">
     <w:nsid w:val="38FE2B95"/>
     <w:multiLevelType w:val="hybridMultilevel"/>
     <w:tmpl w:val="559CD6FE"/>
@@ -4868,7 +4418,7 @@
       </w:rPr>
     </w:lvl>
   </w:abstractNum>
-  <w:abstractNum w:abstractNumId="10">
+  <w:abstractNum w:abstractNumId="10" w15:restartNumberingAfterBreak="0">
     <w:nsid w:val="3D4365D8"/>
     <w:multiLevelType w:val="multilevel"/>
     <w:tmpl w:val="9F9EDAFC"/>
@@ -5017,7 +4567,7 @@
       </w:rPr>
     </w:lvl>
   </w:abstractNum>
-  <w:abstractNum w:abstractNumId="11">
+  <w:abstractNum w:abstractNumId="11" w15:restartNumberingAfterBreak="0">
     <w:nsid w:val="4135604F"/>
     <w:multiLevelType w:val="multilevel"/>
     <w:tmpl w:val="1B48200E"/>
@@ -5166,7 +4716,7 @@
       </w:rPr>
     </w:lvl>
   </w:abstractNum>
-  <w:abstractNum w:abstractNumId="12">
+  <w:abstractNum w:abstractNumId="12" w15:restartNumberingAfterBreak="0">
     <w:nsid w:val="41785FDF"/>
     <w:multiLevelType w:val="hybridMultilevel"/>
     <w:tmpl w:val="7D022DB0"/>
@@ -5279,7 +4829,7 @@
       </w:rPr>
     </w:lvl>
   </w:abstractNum>
-  <w:abstractNum w:abstractNumId="13">
+  <w:abstractNum w:abstractNumId="13" w15:restartNumberingAfterBreak="0">
     <w:nsid w:val="4547685F"/>
     <w:multiLevelType w:val="multilevel"/>
     <w:tmpl w:val="96E8A772"/>
@@ -5428,7 +4978,7 @@
       </w:rPr>
     </w:lvl>
   </w:abstractNum>
-  <w:abstractNum w:abstractNumId="14">
+  <w:abstractNum w:abstractNumId="14" w15:restartNumberingAfterBreak="0">
     <w:nsid w:val="45686E19"/>
     <w:multiLevelType w:val="multilevel"/>
     <w:tmpl w:val="F55EB92C"/>
@@ -5577,7 +5127,7 @@
       </w:rPr>
     </w:lvl>
   </w:abstractNum>
-  <w:abstractNum w:abstractNumId="15">
+  <w:abstractNum w:abstractNumId="15" w15:restartNumberingAfterBreak="0">
     <w:nsid w:val="49A867D9"/>
     <w:multiLevelType w:val="multilevel"/>
     <w:tmpl w:val="8856C5AA"/>
@@ -5726,7 +5276,7 @@
       </w:rPr>
     </w:lvl>
   </w:abstractNum>
-  <w:abstractNum w:abstractNumId="16">
+  <w:abstractNum w:abstractNumId="16" w15:restartNumberingAfterBreak="0">
     <w:nsid w:val="4E613064"/>
     <w:multiLevelType w:val="hybridMultilevel"/>
     <w:tmpl w:val="54C09CDC"/>
@@ -5812,7 +5362,7 @@
       </w:pPr>
     </w:lvl>
   </w:abstractNum>
-  <w:abstractNum w:abstractNumId="17">
+  <w:abstractNum w:abstractNumId="17" w15:restartNumberingAfterBreak="0">
     <w:nsid w:val="4E891479"/>
     <w:multiLevelType w:val="multilevel"/>
     <w:tmpl w:val="2B20D012"/>
@@ -5961,7 +5511,7 @@
       </w:rPr>
     </w:lvl>
   </w:abstractNum>
-  <w:abstractNum w:abstractNumId="18">
+  <w:abstractNum w:abstractNumId="18" w15:restartNumberingAfterBreak="0">
     <w:nsid w:val="50BD2896"/>
     <w:multiLevelType w:val="multilevel"/>
     <w:tmpl w:val="69DCB5AE"/>
@@ -6110,7 +5660,7 @@
       </w:rPr>
     </w:lvl>
   </w:abstractNum>
-  <w:abstractNum w:abstractNumId="19">
+  <w:abstractNum w:abstractNumId="19" w15:restartNumberingAfterBreak="0">
     <w:nsid w:val="528B67A2"/>
     <w:multiLevelType w:val="hybridMultilevel"/>
     <w:tmpl w:val="25022AA4"/>
@@ -6223,7 +5773,7 @@
       </w:rPr>
     </w:lvl>
   </w:abstractNum>
-  <w:abstractNum w:abstractNumId="20">
+  <w:abstractNum w:abstractNumId="20" w15:restartNumberingAfterBreak="0">
     <w:nsid w:val="55027C5C"/>
     <w:multiLevelType w:val="multilevel"/>
     <w:tmpl w:val="47E2248E"/>
@@ -6372,7 +5922,7 @@
       </w:rPr>
     </w:lvl>
   </w:abstractNum>
-  <w:abstractNum w:abstractNumId="21">
+  <w:abstractNum w:abstractNumId="21" w15:restartNumberingAfterBreak="0">
     <w:nsid w:val="593628F7"/>
     <w:multiLevelType w:val="multilevel"/>
     <w:tmpl w:val="B1EC2B56"/>
@@ -6521,7 +6071,7 @@
       </w:rPr>
     </w:lvl>
   </w:abstractNum>
-  <w:abstractNum w:abstractNumId="22">
+  <w:abstractNum w:abstractNumId="22" w15:restartNumberingAfterBreak="0">
     <w:nsid w:val="5C0C1079"/>
     <w:multiLevelType w:val="multilevel"/>
     <w:tmpl w:val="256037E4"/>
@@ -6670,7 +6220,7 @@
       </w:rPr>
     </w:lvl>
   </w:abstractNum>
-  <w:abstractNum w:abstractNumId="23">
+  <w:abstractNum w:abstractNumId="23" w15:restartNumberingAfterBreak="0">
     <w:nsid w:val="625A706D"/>
     <w:multiLevelType w:val="multilevel"/>
     <w:tmpl w:val="84C2A7EE"/>
@@ -6819,7 +6369,7 @@
       </w:rPr>
     </w:lvl>
   </w:abstractNum>
-  <w:abstractNum w:abstractNumId="24">
+  <w:abstractNum w:abstractNumId="24" w15:restartNumberingAfterBreak="0">
     <w:nsid w:val="66E40D14"/>
     <w:multiLevelType w:val="multilevel"/>
     <w:tmpl w:val="DF3C80F0"/>
@@ -6968,7 +6518,7 @@
       </w:rPr>
     </w:lvl>
   </w:abstractNum>
-  <w:abstractNum w:abstractNumId="25">
+  <w:abstractNum w:abstractNumId="25" w15:restartNumberingAfterBreak="0">
     <w:nsid w:val="681C439E"/>
     <w:multiLevelType w:val="hybridMultilevel"/>
     <w:tmpl w:val="6900AE38"/>
@@ -7081,7 +6631,7 @@
       </w:rPr>
     </w:lvl>
   </w:abstractNum>
-  <w:abstractNum w:abstractNumId="26">
+  <w:abstractNum w:abstractNumId="26" w15:restartNumberingAfterBreak="0">
     <w:nsid w:val="6A7E3B71"/>
     <w:multiLevelType w:val="hybridMultilevel"/>
     <w:tmpl w:val="4E601C6E"/>
@@ -7194,7 +6744,7 @@
       </w:rPr>
     </w:lvl>
   </w:abstractNum>
-  <w:abstractNum w:abstractNumId="27">
+  <w:abstractNum w:abstractNumId="27" w15:restartNumberingAfterBreak="0">
     <w:nsid w:val="6BB53E37"/>
     <w:multiLevelType w:val="multilevel"/>
     <w:tmpl w:val="E84A0138"/>
@@ -7343,7 +6893,7 @@
       </w:rPr>
     </w:lvl>
   </w:abstractNum>
-  <w:abstractNum w:abstractNumId="28">
+  <w:abstractNum w:abstractNumId="28" w15:restartNumberingAfterBreak="0">
     <w:nsid w:val="6C833392"/>
     <w:multiLevelType w:val="multilevel"/>
     <w:tmpl w:val="2C647290"/>
@@ -7492,7 +7042,7 @@
       </w:rPr>
     </w:lvl>
   </w:abstractNum>
-  <w:abstractNum w:abstractNumId="29">
+  <w:abstractNum w:abstractNumId="29" w15:restartNumberingAfterBreak="0">
     <w:nsid w:val="70134ED1"/>
     <w:multiLevelType w:val="multilevel"/>
     <w:tmpl w:val="D27A3556"/>
@@ -7641,7 +7191,7 @@
       </w:rPr>
     </w:lvl>
   </w:abstractNum>
-  <w:abstractNum w:abstractNumId="30">
+  <w:abstractNum w:abstractNumId="30" w15:restartNumberingAfterBreak="0">
     <w:nsid w:val="709A07C8"/>
     <w:multiLevelType w:val="multilevel"/>
     <w:tmpl w:val="4CA4BE2A"/>
@@ -7790,7 +7340,7 @@
       </w:rPr>
     </w:lvl>
   </w:abstractNum>
-  <w:abstractNum w:abstractNumId="31">
+  <w:abstractNum w:abstractNumId="31" w15:restartNumberingAfterBreak="0">
     <w:nsid w:val="74C2007B"/>
     <w:multiLevelType w:val="multilevel"/>
     <w:tmpl w:val="1F100FE8"/>
@@ -7939,7 +7489,7 @@
       </w:rPr>
     </w:lvl>
   </w:abstractNum>
-  <w:abstractNum w:abstractNumId="32">
+  <w:abstractNum w:abstractNumId="32" w15:restartNumberingAfterBreak="0">
     <w:nsid w:val="7F442FC5"/>
     <w:multiLevelType w:val="multilevel"/>
     <w:tmpl w:val="910E325E"/>
@@ -8088,110 +7638,110 @@
       </w:rPr>
     </w:lvl>
   </w:abstractNum>
-  <w:num w:numId="1">
+  <w:num w:numId="1" w16cid:durableId="156697150">
     <w:abstractNumId w:val="25"/>
   </w:num>
-  <w:num w:numId="2">
+  <w:num w:numId="2" w16cid:durableId="1641302360">
     <w:abstractNumId w:val="4"/>
   </w:num>
-  <w:num w:numId="3">
+  <w:num w:numId="3" w16cid:durableId="174342839">
     <w:abstractNumId w:val="18"/>
   </w:num>
-  <w:num w:numId="4">
+  <w:num w:numId="4" w16cid:durableId="1428892044">
     <w:abstractNumId w:val="5"/>
   </w:num>
-  <w:num w:numId="5">
+  <w:num w:numId="5" w16cid:durableId="475805347">
     <w:abstractNumId w:val="0"/>
   </w:num>
-  <w:num w:numId="6">
+  <w:num w:numId="6" w16cid:durableId="67700811">
     <w:abstractNumId w:val="2"/>
   </w:num>
-  <w:num w:numId="7">
+  <w:num w:numId="7" w16cid:durableId="614868722">
     <w:abstractNumId w:val="3"/>
   </w:num>
-  <w:num w:numId="8">
+  <w:num w:numId="8" w16cid:durableId="42141354">
     <w:abstractNumId w:val="16"/>
   </w:num>
-  <w:num w:numId="9">
+  <w:num w:numId="9" w16cid:durableId="476193790">
     <w:abstractNumId w:val="10"/>
   </w:num>
-  <w:num w:numId="10">
+  <w:num w:numId="10" w16cid:durableId="933320421">
     <w:abstractNumId w:val="22"/>
   </w:num>
-  <w:num w:numId="11">
+  <w:num w:numId="11" w16cid:durableId="1357735291">
     <w:abstractNumId w:val="13"/>
   </w:num>
-  <w:num w:numId="12">
+  <w:num w:numId="12" w16cid:durableId="375857781">
     <w:abstractNumId w:val="8"/>
   </w:num>
-  <w:num w:numId="13">
+  <w:num w:numId="13" w16cid:durableId="1400207217">
     <w:abstractNumId w:val="32"/>
   </w:num>
-  <w:num w:numId="14">
+  <w:num w:numId="14" w16cid:durableId="2124837736">
     <w:abstractNumId w:val="24"/>
   </w:num>
-  <w:num w:numId="15">
+  <w:num w:numId="15" w16cid:durableId="119039669">
     <w:abstractNumId w:val="26"/>
   </w:num>
-  <w:num w:numId="16">
+  <w:num w:numId="16" w16cid:durableId="741757983">
     <w:abstractNumId w:val="21"/>
   </w:num>
-  <w:num w:numId="17">
+  <w:num w:numId="17" w16cid:durableId="27414439">
     <w:abstractNumId w:val="28"/>
   </w:num>
-  <w:num w:numId="18">
+  <w:num w:numId="18" w16cid:durableId="823086438">
     <w:abstractNumId w:val="15"/>
   </w:num>
-  <w:num w:numId="19">
+  <w:num w:numId="19" w16cid:durableId="1313287610">
     <w:abstractNumId w:val="11"/>
   </w:num>
-  <w:num w:numId="20">
+  <w:num w:numId="20" w16cid:durableId="584725970">
     <w:abstractNumId w:val="12"/>
   </w:num>
-  <w:num w:numId="21">
+  <w:num w:numId="21" w16cid:durableId="640693265">
     <w:abstractNumId w:val="7"/>
   </w:num>
-  <w:num w:numId="22">
+  <w:num w:numId="22" w16cid:durableId="469252292">
     <w:abstractNumId w:val="31"/>
   </w:num>
-  <w:num w:numId="23">
+  <w:num w:numId="23" w16cid:durableId="2022857247">
     <w:abstractNumId w:val="14"/>
   </w:num>
-  <w:num w:numId="24">
+  <w:num w:numId="24" w16cid:durableId="1118336868">
     <w:abstractNumId w:val="6"/>
   </w:num>
-  <w:num w:numId="25">
+  <w:num w:numId="25" w16cid:durableId="1734813612">
     <w:abstractNumId w:val="23"/>
   </w:num>
-  <w:num w:numId="26">
+  <w:num w:numId="26" w16cid:durableId="869953211">
     <w:abstractNumId w:val="9"/>
   </w:num>
-  <w:num w:numId="27">
+  <w:num w:numId="27" w16cid:durableId="1153793486">
     <w:abstractNumId w:val="17"/>
   </w:num>
-  <w:num w:numId="28">
+  <w:num w:numId="28" w16cid:durableId="991952999">
     <w:abstractNumId w:val="27"/>
   </w:num>
-  <w:num w:numId="29">
+  <w:num w:numId="29" w16cid:durableId="443890300">
     <w:abstractNumId w:val="1"/>
   </w:num>
-  <w:num w:numId="30">
+  <w:num w:numId="30" w16cid:durableId="1941258376">
     <w:abstractNumId w:val="30"/>
   </w:num>
-  <w:num w:numId="31">
+  <w:num w:numId="31" w16cid:durableId="854883707">
     <w:abstractNumId w:val="29"/>
   </w:num>
-  <w:num w:numId="32">
+  <w:num w:numId="32" w16cid:durableId="1305891145">
     <w:abstractNumId w:val="20"/>
   </w:num>
-  <w:num w:numId="33">
+  <w:num w:numId="33" w16cid:durableId="470053907">
     <w:abstractNumId w:val="19"/>
   </w:num>
 </w:numbering>
 </file>
 
 <file path=word/styles.xml><?xml version="1.0" encoding="utf-8"?>
-<w:styles xmlns:mc="http://schemas.openxmlformats.org/markup-compatibility/2006" xmlns:r="http://schemas.openxmlformats.org/officeDocument/2006/relationships" xmlns:w="http://schemas.openxmlformats.org/wordprocessingml/2006/main" xmlns:w14="http://schemas.microsoft.com/office/word/2010/wordml" mc:Ignorable="w14">
+<w:styles xmlns:mc="http://schemas.openxmlformats.org/markup-compatibility/2006" xmlns:r="http://schemas.openxmlformats.org/officeDocument/2006/relationships" xmlns:w="http://schemas.openxmlformats.org/wordprocessingml/2006/main" xmlns:w14="http://schemas.microsoft.com/office/word/2010/wordml" xmlns:w15="http://schemas.microsoft.com/office/word/2012/wordml" xmlns:w16cex="http://schemas.microsoft.com/office/word/2018/wordml/cex" xmlns:w16cid="http://schemas.microsoft.com/office/word/2016/wordml/cid" xmlns:w16="http://schemas.microsoft.com/office/word/2018/wordml" xmlns:w16du="http://schemas.microsoft.com/office/word/2023/wordml/word16du" xmlns:w16sdtdh="http://schemas.microsoft.com/office/word/2020/wordml/sdtdatahash" xmlns:w16se="http://schemas.microsoft.com/office/word/2015/wordml/symex" mc:Ignorable="w14 w15 w16se w16cid w16 w16cex w16sdtdh w16du">
   <w:docDefaults>
     <w:rPrDefault>
       <w:rPr>
@@ -8207,372 +7757,383 @@
       </w:pPr>
     </w:pPrDefault>
   </w:docDefaults>
-  <w:latentStyles w:defLockedState="0" w:defUIPriority="99" w:defSemiHidden="1" w:defUnhideWhenUsed="1" w:defQFormat="0" w:count="267">
-    <w:lsdException w:name="Normal" w:semiHidden="0" w:uiPriority="0" w:unhideWhenUsed="0" w:qFormat="1"/>
-    <w:lsdException w:name="heading 1" w:semiHidden="0" w:uiPriority="9" w:unhideWhenUsed="0" w:qFormat="1"/>
-    <w:lsdException w:name="heading 2" w:uiPriority="9" w:qFormat="1"/>
-    <w:lsdException w:name="heading 3" w:uiPriority="9" w:qFormat="1"/>
-    <w:lsdException w:name="heading 4" w:uiPriority="9" w:qFormat="1"/>
-    <w:lsdException w:name="heading 5" w:uiPriority="9" w:qFormat="1"/>
-    <w:lsdException w:name="heading 6" w:uiPriority="9" w:qFormat="1"/>
-    <w:lsdException w:name="heading 7" w:uiPriority="9" w:qFormat="1"/>
-    <w:lsdException w:name="heading 8" w:uiPriority="9" w:qFormat="1"/>
-    <w:lsdException w:name="heading 9" w:uiPriority="9" w:qFormat="1"/>
-    <w:lsdException w:name="toc 1" w:uiPriority="39"/>
-    <w:lsdException w:name="toc 2" w:uiPriority="39"/>
-    <w:lsdException w:name="toc 3" w:uiPriority="39"/>
-    <w:lsdException w:name="toc 4" w:uiPriority="39"/>
-    <w:lsdException w:name="toc 5" w:uiPriority="39"/>
-    <w:lsdException w:name="toc 6" w:uiPriority="39"/>
-    <w:lsdException w:name="toc 7" w:uiPriority="39"/>
-    <w:lsdException w:name="toc 8" w:uiPriority="39"/>
-    <w:lsdException w:name="toc 9" w:uiPriority="39"/>
-    <w:lsdException w:name="caption" w:uiPriority="35" w:qFormat="1"/>
-    <w:lsdException w:name="Title" w:semiHidden="0" w:uiPriority="10" w:unhideWhenUsed="0" w:qFormat="1"/>
-    <w:lsdException w:name="Default Paragraph Font" w:uiPriority="1"/>
-    <w:lsdException w:name="Subtitle" w:semiHidden="0" w:uiPriority="11" w:unhideWhenUsed="0" w:qFormat="1"/>
-    <w:lsdException w:name="Strong" w:semiHidden="0" w:uiPriority="22" w:unhideWhenUsed="0" w:qFormat="1"/>
-    <w:lsdException w:name="Emphasis" w:semiHidden="0" w:uiPriority="20" w:unhideWhenUsed="0" w:qFormat="1"/>
-    <w:lsdException w:name="Table Grid" w:semiHidden="0" w:uiPriority="59" w:unhideWhenUsed="0"/>
-    <w:lsdException w:name="Placeholder Text" w:unhideWhenUsed="0"/>
-    <w:lsdException w:name="No Spacing" w:semiHidden="0" w:uiPriority="1" w:unhideWhenUsed="0" w:qFormat="1"/>
-    <w:lsdException w:name="Light Shading" w:semiHidden="0" w:uiPriority="60" w:unhideWhenUsed="0"/>
-    <w:lsdException w:name="Light List" w:semiHidden="0" w:uiPriority="61" w:unhideWhenUsed="0"/>
-    <w:lsdException w:name="Light Grid" w:semiHidden="0" w:uiPriority="62" w:unhideWhenUsed="0"/>
-    <w:lsdException w:name="Medium Shading 1" w:semiHidden="0" w:uiPriority="63" w:unhideWhenUsed="0"/>
-    <w:lsdException w:name="Medium Shading 2" w:semiHidden="0" w:uiPriority="64" w:unhideWhenUsed="0"/>
-    <w:lsdException w:name="Medium List 1" w:semiHidden="0" w:uiPriority="65" w:unhideWhenUsed="0"/>
-    <w:lsdException w:name="Medium List 2" w:semiHidden="0" w:uiPriority="66" w:unhideWhenUsed="0"/>
-    <w:lsdException w:name="Medium Grid 1" w:semiHidden="0" w:uiPriority="67" w:unhideWhenUsed="0"/>
-    <w:lsdException w:name="Medium Grid 2" w:semiHidden="0" w:uiPriority="68" w:unhideWhenUsed="0"/>
-    <w:lsdException w:name="Medium Grid 3" w:semiHidden="0" w:uiPriority="69" w:unhideWhenUsed="0"/>
-    <w:lsdException w:name="Dark List" w:semiHidden="0" w:uiPriority="70" w:unhideWhenUsed="0"/>
-    <w:lsdException w:name="Colorful Shading" w:semiHidden="0" w:uiPriority="71" w:unhideWhenUsed="0"/>
-    <w:lsdException w:name="Colorful List" w:semiHidden="0" w:uiPriority="72" w:unhideWhenUsed="0"/>
-    <w:lsdException w:name="Colorful Grid" w:semiHidden="0" w:uiPriority="73" w:unhideWhenUsed="0"/>
-    <w:lsdException w:name="Light Shading Accent 1" w:semiHidden="0" w:uiPriority="60" w:unhideWhenUsed="0"/>
-    <w:lsdException w:name="Light List Accent 1" w:semiHidden="0" w:uiPriority="61" w:unhideWhenUsed="0"/>
-    <w:lsdException w:name="Light Grid Accent 1" w:semiHidden="0" w:uiPriority="62" w:unhideWhenUsed="0"/>
-    <w:lsdException w:name="Medium Shading 1 Accent 1" w:semiHidden="0" w:uiPriority="63" w:unhideWhenUsed="0"/>
-    <w:lsdException w:name="Medium Shading 2 Accent 1" w:semiHidden="0" w:uiPriority="64" w:unhideWhenUsed="0"/>
-    <w:lsdException w:name="Medium List 1 Accent 1" w:semiHidden="0" w:uiPriority="65" w:unhideWhenUsed="0"/>
-    <w:lsdException w:name="Revision" w:unhideWhenUsed="0"/>
-    <w:lsdException w:name="List Paragraph" w:semiHidden="0" w:uiPriority="34" w:unhideWhenUsed="0" w:qFormat="1"/>
-    <w:lsdException w:name="Quote" w:semiHidden="0" w:uiPriority="29" w:unhideWhenUsed="0" w:qFormat="1"/>
-    <w:lsdException w:name="Intense Quote" w:semiHidden="0" w:uiPriority="30" w:unhideWhenUsed="0" w:qFormat="1"/>
-    <w:lsdException w:name="Medium List 2 Accent 1" w:semiHidden="0" w:uiPriority="66" w:unhideWhenUsed="0"/>
-    <w:lsdException w:name="Medium Grid 1 Accent 1" w:semiHidden="0" w:uiPriority="67" w:unhideWhenUsed="0"/>
-    <w:lsdException w:name="Medium Grid 2 Accent 1" w:semiHidden="0" w:uiPriority="68" w:unhideWhenUsed="0"/>
-    <w:lsdException w:name="Medium Grid 3 Accent 1" w:semiHidden="0" w:uiPriority="69" w:unhideWhenUsed="0"/>
-    <w:lsdException w:name="Dark List Accent 1" w:semiHidden="0" w:uiPriority="70" w:unhideWhenUsed="0"/>
-    <w:lsdException w:name="Colorful Shading Accent 1" w:semiHidden="0" w:uiPriority="71" w:unhideWhenUsed="0"/>
-    <w:lsdException w:name="Colorful List Accent 1" w:semiHidden="0" w:uiPriority="72" w:unhideWhenUsed="0"/>
-    <w:lsdException w:name="Colorful Grid Accent 1" w:semiHidden="0" w:uiPriority="73" w:unhideWhenUsed="0"/>
-    <w:lsdException w:name="Light Shading Accent 2" w:semiHidden="0" w:uiPriority="60" w:unhideWhenUsed="0"/>
-    <w:lsdException w:name="Light List Accent 2" w:semiHidden="0" w:uiPriority="61" w:unhideWhenUsed="0"/>
-    <w:lsdException w:name="Light Grid Accent 2" w:semiHidden="0" w:uiPriority="62" w:unhideWhenUsed="0"/>
-    <w:lsdException w:name="Medium Shading 1 Accent 2" w:semiHidden="0" w:uiPriority="63" w:unhideWhenUsed="0"/>
-    <w:lsdException w:name="Medium Shading 2 Accent 2" w:semiHidden="0" w:uiPriority="64" w:unhideWhenUsed="0"/>
-    <w:lsdException w:name="Medium List 1 Accent 2" w:semiHidden="0" w:uiPriority="65" w:unhideWhenUsed="0"/>
-    <w:lsdException w:name="Medium List 2 Accent 2" w:semiHidden="0" w:uiPriority="66" w:unhideWhenUsed="0"/>
-    <w:lsdException w:name="Medium Grid 1 Accent 2" w:semiHidden="0" w:uiPriority="67" w:unhideWhenUsed="0"/>
-    <w:lsdException w:name="Medium Grid 2 Accent 2" w:semiHidden="0" w:uiPriority="68" w:unhideWhenUsed="0"/>
-    <w:lsdException w:name="Medium Grid 3 Accent 2" w:semiHidden="0" w:uiPriority="69" w:unhideWhenUsed="0"/>
-    <w:lsdException w:name="Dark List Accent 2" w:semiHidden="0" w:uiPriority="70" w:unhideWhenUsed="0"/>
-    <w:lsdException w:name="Colorful Shading Accent 2" w:semiHidden="0" w:uiPriority="71" w:unhideWhenUsed="0"/>
-    <w:lsdException w:name="Colorful List Accent 2" w:semiHidden="0" w:uiPriority="72" w:unhideWhenUsed="0"/>
-    <w:lsdException w:name="Colorful Grid Accent 2" w:semiHidden="0" w:uiPriority="73" w:unhideWhenUsed="0"/>
-    <w:lsdException w:name="Light Shading Accent 3" w:semiHidden="0" w:uiPriority="60" w:unhideWhenUsed="0"/>
-    <w:lsdException w:name="Light List Accent 3" w:semiHidden="0" w:uiPriority="61" w:unhideWhenUsed="0"/>
-    <w:lsdException w:name="Light Grid Accent 3" w:semiHidden="0" w:uiPriority="62" w:unhideWhenUsed="0"/>
-    <w:lsdException w:name="Medium Shading 1 Accent 3" w:semiHidden="0" w:uiPriority="63" w:unhideWhenUsed="0"/>
-    <w:lsdException w:name="Medium Shading 2 Accent 3" w:semiHidden="0" w:uiPriority="64" w:unhideWhenUsed="0"/>
-    <w:lsdException w:name="Medium List 1 Accent 3" w:semiHidden="0" w:uiPriority="65" w:unhideWhenUsed="0"/>
-    <w:lsdException w:name="Medium List 2 Accent 3" w:semiHidden="0" w:uiPriority="66" w:unhideWhenUsed="0"/>
-    <w:lsdException w:name="Medium Grid 1 Accent 3" w:semiHidden="0" w:uiPriority="67" w:unhideWhenUsed="0"/>
-    <w:lsdException w:name="Medium Grid 2 Accent 3" w:semiHidden="0" w:uiPriority="68" w:unhideWhenUsed="0"/>
-    <w:lsdException w:name="Medium Grid 3 Accent 3" w:semiHidden="0" w:uiPriority="69" w:unhideWhenUsed="0"/>
-    <w:lsdException w:name="Dark List Accent 3" w:semiHidden="0" w:uiPriority="70" w:unhideWhenUsed="0"/>
-    <w:lsdException w:name="Colorful Shading Accent 3" w:semiHidden="0" w:uiPriority="71" w:unhideWhenUsed="0"/>
-    <w:lsdException w:name="Colorful List Accent 3" w:semiHidden="0" w:uiPriority="72" w:unhideWhenUsed="0"/>
-    <w:lsdException w:name="Colorful Grid Accent 3" w:semiHidden="0" w:uiPriority="73" w:unhideWhenUsed="0"/>
-    <w:lsdException w:name="Light Shading Accent 4" w:semiHidden="0" w:uiPriority="60" w:unhideWhenUsed="0"/>
-    <w:lsdException w:name="Light List Accent 4" w:semiHidden="0" w:uiPriority="61" w:unhideWhenUsed="0"/>
-    <w:lsdException w:name="Light Grid Accent 4" w:semiHidden="0" w:uiPriority="62" w:unhideWhenUsed="0"/>
-    <w:lsdException w:name="Medium Shading 1 Accent 4" w:semiHidden="0" w:uiPriority="63" w:unhideWhenUsed="0"/>
-    <w:lsdException w:name="Medium Shading 2 Accent 4" w:semiHidden="0" w:uiPriority="64" w:unhideWhenUsed="0"/>
-    <w:lsdException w:name="Medium List 1 Accent 4" w:semiHidden="0" w:uiPriority="65" w:unhideWhenUsed="0"/>
-    <w:lsdException w:name="Medium List 2 Accent 4" w:semiHidden="0" w:uiPriority="66" w:unhideWhenUsed="0"/>
-    <w:lsdException w:name="Medium Grid 1 Accent 4" w:semiHidden="0" w:uiPriority="67" w:unhideWhenUsed="0"/>
-    <w:lsdException w:name="Medium Grid 2 Accent 4" w:semiHidden="0" w:uiPriority="68" w:unhideWhenUsed="0"/>
-    <w:lsdException w:name="Medium Grid 3 Accent 4" w:semiHidden="0" w:uiPriority="69" w:unhideWhenUsed="0"/>
-    <w:lsdException w:name="Dark List Accent 4" w:semiHidden="0" w:uiPriority="70" w:unhideWhenUsed="0"/>
-    <w:lsdException w:name="Colorful Shading Accent 4" w:semiHidden="0" w:uiPriority="71" w:unhideWhenUsed="0"/>
-    <w:lsdException w:name="Colorful List Accent 4" w:semiHidden="0" w:uiPriority="72" w:unhideWhenUsed="0"/>
-    <w:lsdException w:name="Colorful Grid Accent 4" w:semiHidden="0" w:uiPriority="73" w:unhideWhenUsed="0"/>
-    <w:lsdException w:name="Light Shading Accent 5" w:semiHidden="0" w:uiPriority="60" w:unhideWhenUsed="0"/>
-    <w:lsdException w:name="Light List Accent 5" w:semiHidden="0" w:uiPriority="61" w:unhideWhenUsed="0"/>
-    <w:lsdException w:name="Light Grid Accent 5" w:semiHidden="0" w:uiPriority="62" w:unhideWhenUsed="0"/>
-    <w:lsdException w:name="Medium Shading 1 Accent 5" w:semiHidden="0" w:uiPriority="63" w:unhideWhenUsed="0"/>
-    <w:lsdException w:name="Medium Shading 2 Accent 5" w:semiHidden="0" w:uiPriority="64" w:unhideWhenUsed="0"/>
-    <w:lsdException w:name="Medium List 1 Accent 5" w:semiHidden="0" w:uiPriority="65" w:unhideWhenUsed="0"/>
-    <w:lsdException w:name="Medium List 2 Accent 5" w:semiHidden="0" w:uiPriority="66" w:unhideWhenUsed="0"/>
-    <w:lsdException w:name="Medium Grid 1 Accent 5" w:semiHidden="0" w:uiPriority="67" w:unhideWhenUsed="0"/>
-    <w:lsdException w:name="Medium Grid 2 Accent 5" w:semiHidden="0" w:uiPriority="68" w:unhideWhenUsed="0"/>
-    <w:lsdException w:name="Medium Grid 3 Accent 5" w:semiHidden="0" w:uiPriority="69" w:unhideWhenUsed="0"/>
-    <w:lsdException w:name="Dark List Accent 5" w:semiHidden="0" w:uiPriority="70" w:unhideWhenUsed="0"/>
-    <w:lsdException w:name="Colorful Shading Accent 5" w:semiHidden="0" w:uiPriority="71" w:unhideWhenUsed="0"/>
-    <w:lsdException w:name="Colorful List Accent 5" w:semiHidden="0" w:uiPriority="72" w:unhideWhenUsed="0"/>
-    <w:lsdException w:name="Colorful Grid Accent 5" w:semiHidden="0" w:uiPriority="73" w:unhideWhenUsed="0"/>
-    <w:lsdException w:name="Light Shading Accent 6" w:semiHidden="0" w:uiPriority="60" w:unhideWhenUsed="0"/>
-    <w:lsdException w:name="Light List Accent 6" w:semiHidden="0" w:uiPriority="61" w:unhideWhenUsed="0"/>
-    <w:lsdException w:name="Light Grid Accent 6" w:semiHidden="0" w:uiPriority="62" w:unhideWhenUsed="0"/>
-    <w:lsdException w:name="Medium Shading 1 Accent 6" w:semiHidden="0" w:uiPriority="63" w:unhideWhenUsed="0"/>
-    <w:lsdException w:name="Medium Shading 2 Accent 6" w:semiHidden="0" w:uiPriority="64" w:unhideWhenUsed="0"/>
-    <w:lsdException w:name="Medium List 1 Accent 6" w:semiHidden="0" w:uiPriority="65" w:unhideWhenUsed="0"/>
-    <w:lsdException w:name="Medium List 2 Accent 6" w:semiHidden="0" w:uiPriority="66" w:unhideWhenUsed="0"/>
-    <w:lsdException w:name="Medium Grid 1 Accent 6" w:semiHidden="0" w:uiPriority="67" w:unhideWhenUsed="0"/>
-    <w:lsdException w:name="Medium Grid 2 Accent 6" w:semiHidden="0" w:uiPriority="68" w:unhideWhenUsed="0"/>
-    <w:lsdException w:name="Medium Grid 3 Accent 6" w:semiHidden="0" w:uiPriority="69" w:unhideWhenUsed="0"/>
-    <w:lsdException w:name="Dark List Accent 6" w:semiHidden="0" w:uiPriority="70" w:unhideWhenUsed="0"/>
-    <w:lsdException w:name="Colorful Shading Accent 6" w:semiHidden="0" w:uiPriority="71" w:unhideWhenUsed="0"/>
-    <w:lsdException w:name="Colorful List Accent 6" w:semiHidden="0" w:uiPriority="72" w:unhideWhenUsed="0"/>
-    <w:lsdException w:name="Colorful Grid Accent 6" w:semiHidden="0" w:uiPriority="73" w:unhideWhenUsed="0"/>
-    <w:lsdException w:name="Subtle Emphasis" w:semiHidden="0" w:uiPriority="19" w:unhideWhenUsed="0" w:qFormat="1"/>
-    <w:lsdException w:name="Intense Emphasis" w:semiHidden="0" w:uiPriority="21" w:unhideWhenUsed="0" w:qFormat="1"/>
-    <w:lsdException w:name="Subtle Reference" w:semiHidden="0" w:uiPriority="31" w:unhideWhenUsed="0" w:qFormat="1"/>
-    <w:lsdException w:name="Intense Reference" w:semiHidden="0" w:uiPriority="32" w:unhideWhenUsed="0" w:qFormat="1"/>
-    <w:lsdException w:name="Book Title" w:semiHidden="0" w:uiPriority="33" w:unhideWhenUsed="0" w:qFormat="1"/>
-    <w:lsdException w:name="Bibliography" w:uiPriority="37"/>
-    <w:lsdException w:name="TOC Heading" w:uiPriority="39" w:qFormat="1"/>
-  </w:latentStyles>
-  <w:style w:type="paragraph" w:default="1" w:styleId="Normal">
-    <w:name w:val="Normal"/>
-    <w:qFormat/>
-  </w:style>
-  <w:style w:type="character" w:default="1" w:styleId="DefaultParagraphFont">
-    <w:name w:val="Default Paragraph Font"/>
-    <w:uiPriority w:val="1"/>
-    <w:semiHidden/>
-    <w:unhideWhenUsed/>
-  </w:style>
-  <w:style w:type="table" w:default="1" w:styleId="TableNormal">
-    <w:name w:val="Normal Table"/>
-    <w:uiPriority w:val="99"/>
-    <w:semiHidden/>
-    <w:unhideWhenUsed/>
-    <w:tblPr>
-      <w:tblInd w:w="0" w:type="dxa"/>
-      <w:tblCellMar>
-        <w:top w:w="0" w:type="dxa"/>
-        <w:left w:w="108" w:type="dxa"/>
-        <w:bottom w:w="0" w:type="dxa"/>
-        <w:right w:w="108" w:type="dxa"/>
-      </w:tblCellMar>
-    </w:tblPr>
-  </w:style>
-  <w:style w:type="numbering" w:default="1" w:styleId="NoList">
-    <w:name w:val="No List"/>
-    <w:uiPriority w:val="99"/>
-    <w:semiHidden/>
-    <w:unhideWhenUsed/>
-  </w:style>
-  <w:style w:type="paragraph" w:styleId="ListParagraph">
-    <w:name w:val="List Paragraph"/>
-    <w:basedOn w:val="Normal"/>
-    <w:uiPriority w:val="34"/>
-    <w:qFormat/>
-    <w:rsid w:val="00FF5161"/>
-    <w:pPr>
-      <w:ind w:left="720"/>
-      <w:contextualSpacing/>
-    </w:pPr>
-  </w:style>
-  <w:style w:type="character" w:styleId="Strong">
-    <w:name w:val="Strong"/>
-    <w:basedOn w:val="DefaultParagraphFont"/>
-    <w:uiPriority w:val="22"/>
-    <w:qFormat/>
-    <w:rsid w:val="002A3AF2"/>
-    <w:rPr>
-      <w:b/>
-      <w:bCs/>
-    </w:rPr>
-  </w:style>
-  <w:style w:type="paragraph" w:styleId="NormalWeb">
-    <w:name w:val="Normal (Web)"/>
-    <w:basedOn w:val="Normal"/>
-    <w:uiPriority w:val="99"/>
-    <w:semiHidden/>
-    <w:unhideWhenUsed/>
-    <w:rsid w:val="002A3AF2"/>
-    <w:pPr>
-      <w:spacing w:before="100" w:beforeAutospacing="1" w:after="100" w:afterAutospacing="1" w:line="240" w:lineRule="auto"/>
-    </w:pPr>
-    <w:rPr>
-      <w:rFonts w:ascii="Times New Roman" w:eastAsia="Times New Roman" w:hAnsi="Times New Roman" w:cs="Times New Roman"/>
-      <w:sz w:val="24"/>
-      <w:szCs w:val="24"/>
-    </w:rPr>
-  </w:style>
-</w:styles>
-</file>
-
-<file path=word/stylesWithEffects.xml><?xml version="1.0" encoding="utf-8"?>
-<w:styles xmlns:wpc="http://schemas.microsoft.com/office/word/2010/wordprocessingCanvas" xmlns:mc="http://schemas.openxmlformats.org/markup-compatibility/2006" xmlns:o="urn:schemas-microsoft-com:office:office" xmlns:r="http://schemas.openxmlformats.org/officeDocument/2006/relationships" xmlns:m="http://schemas.openxmlformats.org/officeDocument/2006/math" xmlns:v="urn:schemas-microsoft-com:vml" xmlns:wp14="http://schemas.microsoft.com/office/word/2010/wordprocessingDrawing" xmlns:wp="http://schemas.openxmlformats.org/drawingml/2006/wordprocessingDrawing" xmlns:w10="urn:schemas-microsoft-com:office:word" xmlns:w="http://schemas.openxmlformats.org/wordprocessingml/2006/main" xmlns:w14="http://schemas.microsoft.com/office/word/2010/wordml" xmlns:wpg="http://schemas.microsoft.com/office/word/2010/wordprocessingGroup" xmlns:wpi="http://schemas.microsoft.com/office/word/2010/wordprocessingInk" xmlns:wne="http://schemas.microsoft.com/office/word/2006/wordml" xmlns:wps="http://schemas.microsoft.com/office/word/2010/wordprocessingShape" mc:Ignorable="w14 wp14">
-  <w:docDefaults>
-    <w:rPrDefault>
-      <w:rPr>
-        <w:rFonts w:asciiTheme="minorHAnsi" w:eastAsiaTheme="minorHAnsi" w:hAnsiTheme="minorHAnsi" w:cstheme="minorBidi"/>
-        <w:sz w:val="22"/>
-        <w:szCs w:val="22"/>
-        <w:lang w:val="en-US" w:eastAsia="en-US" w:bidi="ar-SA"/>
-      </w:rPr>
-    </w:rPrDefault>
-    <w:pPrDefault>
-      <w:pPr>
-        <w:spacing w:after="200" w:line="276" w:lineRule="auto"/>
-      </w:pPr>
-    </w:pPrDefault>
-  </w:docDefaults>
-  <w:latentStyles w:defLockedState="0" w:defUIPriority="99" w:defSemiHidden="1" w:defUnhideWhenUsed="1" w:defQFormat="0" w:count="267">
-    <w:lsdException w:name="Normal" w:semiHidden="0" w:uiPriority="0" w:unhideWhenUsed="0" w:qFormat="1"/>
-    <w:lsdException w:name="heading 1" w:semiHidden="0" w:uiPriority="9" w:unhideWhenUsed="0" w:qFormat="1"/>
-    <w:lsdException w:name="heading 2" w:uiPriority="9" w:qFormat="1"/>
-    <w:lsdException w:name="heading 3" w:uiPriority="9" w:qFormat="1"/>
-    <w:lsdException w:name="heading 4" w:uiPriority="9" w:qFormat="1"/>
-    <w:lsdException w:name="heading 5" w:uiPriority="9" w:qFormat="1"/>
-    <w:lsdException w:name="heading 6" w:uiPriority="9" w:qFormat="1"/>
-    <w:lsdException w:name="heading 7" w:uiPriority="9" w:qFormat="1"/>
-    <w:lsdException w:name="heading 8" w:uiPriority="9" w:qFormat="1"/>
-    <w:lsdException w:name="heading 9" w:uiPriority="9" w:qFormat="1"/>
-    <w:lsdException w:name="toc 1" w:uiPriority="39"/>
-    <w:lsdException w:name="toc 2" w:uiPriority="39"/>
-    <w:lsdException w:name="toc 3" w:uiPriority="39"/>
-    <w:lsdException w:name="toc 4" w:uiPriority="39"/>
-    <w:lsdException w:name="toc 5" w:uiPriority="39"/>
-    <w:lsdException w:name="toc 6" w:uiPriority="39"/>
-    <w:lsdException w:name="toc 7" w:uiPriority="39"/>
-    <w:lsdException w:name="toc 8" w:uiPriority="39"/>
-    <w:lsdException w:name="toc 9" w:uiPriority="39"/>
-    <w:lsdException w:name="caption" w:uiPriority="35" w:qFormat="1"/>
-    <w:lsdException w:name="Title" w:semiHidden="0" w:uiPriority="10" w:unhideWhenUsed="0" w:qFormat="1"/>
-    <w:lsdException w:name="Default Paragraph Font" w:uiPriority="1"/>
-    <w:lsdException w:name="Subtitle" w:semiHidden="0" w:uiPriority="11" w:unhideWhenUsed="0" w:qFormat="1"/>
-    <w:lsdException w:name="Strong" w:semiHidden="0" w:uiPriority="22" w:unhideWhenUsed="0" w:qFormat="1"/>
-    <w:lsdException w:name="Emphasis" w:semiHidden="0" w:uiPriority="20" w:unhideWhenUsed="0" w:qFormat="1"/>
-    <w:lsdException w:name="Table Grid" w:semiHidden="0" w:uiPriority="59" w:unhideWhenUsed="0"/>
-    <w:lsdException w:name="Placeholder Text" w:unhideWhenUsed="0"/>
-    <w:lsdException w:name="No Spacing" w:semiHidden="0" w:uiPriority="1" w:unhideWhenUsed="0" w:qFormat="1"/>
-    <w:lsdException w:name="Light Shading" w:semiHidden="0" w:uiPriority="60" w:unhideWhenUsed="0"/>
-    <w:lsdException w:name="Light List" w:semiHidden="0" w:uiPriority="61" w:unhideWhenUsed="0"/>
-    <w:lsdException w:name="Light Grid" w:semiHidden="0" w:uiPriority="62" w:unhideWhenUsed="0"/>
-    <w:lsdException w:name="Medium Shading 1" w:semiHidden="0" w:uiPriority="63" w:unhideWhenUsed="0"/>
-    <w:lsdException w:name="Medium Shading 2" w:semiHidden="0" w:uiPriority="64" w:unhideWhenUsed="0"/>
-    <w:lsdException w:name="Medium List 1" w:semiHidden="0" w:uiPriority="65" w:unhideWhenUsed="0"/>
-    <w:lsdException w:name="Medium List 2" w:semiHidden="0" w:uiPriority="66" w:unhideWhenUsed="0"/>
-    <w:lsdException w:name="Medium Grid 1" w:semiHidden="0" w:uiPriority="67" w:unhideWhenUsed="0"/>
-    <w:lsdException w:name="Medium Grid 2" w:semiHidden="0" w:uiPriority="68" w:unhideWhenUsed="0"/>
-    <w:lsdException w:name="Medium Grid 3" w:semiHidden="0" w:uiPriority="69" w:unhideWhenUsed="0"/>
-    <w:lsdException w:name="Dark List" w:semiHidden="0" w:uiPriority="70" w:unhideWhenUsed="0"/>
-    <w:lsdException w:name="Colorful Shading" w:semiHidden="0" w:uiPriority="71" w:unhideWhenUsed="0"/>
-    <w:lsdException w:name="Colorful List" w:semiHidden="0" w:uiPriority="72" w:unhideWhenUsed="0"/>
-    <w:lsdException w:name="Colorful Grid" w:semiHidden="0" w:uiPriority="73" w:unhideWhenUsed="0"/>
-    <w:lsdException w:name="Light Shading Accent 1" w:semiHidden="0" w:uiPriority="60" w:unhideWhenUsed="0"/>
-    <w:lsdException w:name="Light List Accent 1" w:semiHidden="0" w:uiPriority="61" w:unhideWhenUsed="0"/>
-    <w:lsdException w:name="Light Grid Accent 1" w:semiHidden="0" w:uiPriority="62" w:unhideWhenUsed="0"/>
-    <w:lsdException w:name="Medium Shading 1 Accent 1" w:semiHidden="0" w:uiPriority="63" w:unhideWhenUsed="0"/>
-    <w:lsdException w:name="Medium Shading 2 Accent 1" w:semiHidden="0" w:uiPriority="64" w:unhideWhenUsed="0"/>
-    <w:lsdException w:name="Medium List 1 Accent 1" w:semiHidden="0" w:uiPriority="65" w:unhideWhenUsed="0"/>
-    <w:lsdException w:name="Revision" w:unhideWhenUsed="0"/>
-    <w:lsdException w:name="List Paragraph" w:semiHidden="0" w:uiPriority="34" w:unhideWhenUsed="0" w:qFormat="1"/>
-    <w:lsdException w:name="Quote" w:semiHidden="0" w:uiPriority="29" w:unhideWhenUsed="0" w:qFormat="1"/>
-    <w:lsdException w:name="Intense Quote" w:semiHidden="0" w:uiPriority="30" w:unhideWhenUsed="0" w:qFormat="1"/>
-    <w:lsdException w:name="Medium List 2 Accent 1" w:semiHidden="0" w:uiPriority="66" w:unhideWhenUsed="0"/>
-    <w:lsdException w:name="Medium Grid 1 Accent 1" w:semiHidden="0" w:uiPriority="67" w:unhideWhenUsed="0"/>
-    <w:lsdException w:name="Medium Grid 2 Accent 1" w:semiHidden="0" w:uiPriority="68" w:unhideWhenUsed="0"/>
-    <w:lsdException w:name="Medium Grid 3 Accent 1" w:semiHidden="0" w:uiPriority="69" w:unhideWhenUsed="0"/>
-    <w:lsdException w:name="Dark List Accent 1" w:semiHidden="0" w:uiPriority="70" w:unhideWhenUsed="0"/>
-    <w:lsdException w:name="Colorful Shading Accent 1" w:semiHidden="0" w:uiPriority="71" w:unhideWhenUsed="0"/>
-    <w:lsdException w:name="Colorful List Accent 1" w:semiHidden="0" w:uiPriority="72" w:unhideWhenUsed="0"/>
-    <w:lsdException w:name="Colorful Grid Accent 1" w:semiHidden="0" w:uiPriority="73" w:unhideWhenUsed="0"/>
-    <w:lsdException w:name="Light Shading Accent 2" w:semiHidden="0" w:uiPriority="60" w:unhideWhenUsed="0"/>
-    <w:lsdException w:name="Light List Accent 2" w:semiHidden="0" w:uiPriority="61" w:unhideWhenUsed="0"/>
-    <w:lsdException w:name="Light Grid Accent 2" w:semiHidden="0" w:uiPriority="62" w:unhideWhenUsed="0"/>
-    <w:lsdException w:name="Medium Shading 1 Accent 2" w:semiHidden="0" w:uiPriority="63" w:unhideWhenUsed="0"/>
-    <w:lsdException w:name="Medium Shading 2 Accent 2" w:semiHidden="0" w:uiPriority="64" w:unhideWhenUsed="0"/>
-    <w:lsdException w:name="Medium List 1 Accent 2" w:semiHidden="0" w:uiPriority="65" w:unhideWhenUsed="0"/>
-    <w:lsdException w:name="Medium List 2 Accent 2" w:semiHidden="0" w:uiPriority="66" w:unhideWhenUsed="0"/>
-    <w:lsdException w:name="Medium Grid 1 Accent 2" w:semiHidden="0" w:uiPriority="67" w:unhideWhenUsed="0"/>
-    <w:lsdException w:name="Medium Grid 2 Accent 2" w:semiHidden="0" w:uiPriority="68" w:unhideWhenUsed="0"/>
-    <w:lsdException w:name="Medium Grid 3 Accent 2" w:semiHidden="0" w:uiPriority="69" w:unhideWhenUsed="0"/>
-    <w:lsdException w:name="Dark List Accent 2" w:semiHidden="0" w:uiPriority="70" w:unhideWhenUsed="0"/>
-    <w:lsdException w:name="Colorful Shading Accent 2" w:semiHidden="0" w:uiPriority="71" w:unhideWhenUsed="0"/>
-    <w:lsdException w:name="Colorful List Accent 2" w:semiHidden="0" w:uiPriority="72" w:unhideWhenUsed="0"/>
-    <w:lsdException w:name="Colorful Grid Accent 2" w:semiHidden="0" w:uiPriority="73" w:unhideWhenUsed="0"/>
-    <w:lsdException w:name="Light Shading Accent 3" w:semiHidden="0" w:uiPriority="60" w:unhideWhenUsed="0"/>
-    <w:lsdException w:name="Light List Accent 3" w:semiHidden="0" w:uiPriority="61" w:unhideWhenUsed="0"/>
-    <w:lsdException w:name="Light Grid Accent 3" w:semiHidden="0" w:uiPriority="62" w:unhideWhenUsed="0"/>
-    <w:lsdException w:name="Medium Shading 1 Accent 3" w:semiHidden="0" w:uiPriority="63" w:unhideWhenUsed="0"/>
-    <w:lsdException w:name="Medium Shading 2 Accent 3" w:semiHidden="0" w:uiPriority="64" w:unhideWhenUsed="0"/>
-    <w:lsdException w:name="Medium List 1 Accent 3" w:semiHidden="0" w:uiPriority="65" w:unhideWhenUsed="0"/>
-    <w:lsdException w:name="Medium List 2 Accent 3" w:semiHidden="0" w:uiPriority="66" w:unhideWhenUsed="0"/>
-    <w:lsdException w:name="Medium Grid 1 Accent 3" w:semiHidden="0" w:uiPriority="67" w:unhideWhenUsed="0"/>
-    <w:lsdException w:name="Medium Grid 2 Accent 3" w:semiHidden="0" w:uiPriority="68" w:unhideWhenUsed="0"/>
-    <w:lsdException w:name="Medium Grid 3 Accent 3" w:semiHidden="0" w:uiPriority="69" w:unhideWhenUsed="0"/>
-    <w:lsdException w:name="Dark List Accent 3" w:semiHidden="0" w:uiPriority="70" w:unhideWhenUsed="0"/>
-    <w:lsdException w:name="Colorful Shading Accent 3" w:semiHidden="0" w:uiPriority="71" w:unhideWhenUsed="0"/>
-    <w:lsdException w:name="Colorful List Accent 3" w:semiHidden="0" w:uiPriority="72" w:unhideWhenUsed="0"/>
-    <w:lsdException w:name="Colorful Grid Accent 3" w:semiHidden="0" w:uiPriority="73" w:unhideWhenUsed="0"/>
-    <w:lsdException w:name="Light Shading Accent 4" w:semiHidden="0" w:uiPriority="60" w:unhideWhenUsed="0"/>
-    <w:lsdException w:name="Light List Accent 4" w:semiHidden="0" w:uiPriority="61" w:unhideWhenUsed="0"/>
-    <w:lsdException w:name="Light Grid Accent 4" w:semiHidden="0" w:uiPriority="62" w:unhideWhenUsed="0"/>
-    <w:lsdException w:name="Medium Shading 1 Accent 4" w:semiHidden="0" w:uiPriority="63" w:unhideWhenUsed="0"/>
-    <w:lsdException w:name="Medium Shading 2 Accent 4" w:semiHidden="0" w:uiPriority="64" w:unhideWhenUsed="0"/>
-    <w:lsdException w:name="Medium List 1 Accent 4" w:semiHidden="0" w:uiPriority="65" w:unhideWhenUsed="0"/>
-    <w:lsdException w:name="Medium List 2 Accent 4" w:semiHidden="0" w:uiPriority="66" w:unhideWhenUsed="0"/>
-    <w:lsdException w:name="Medium Grid 1 Accent 4" w:semiHidden="0" w:uiPriority="67" w:unhideWhenUsed="0"/>
-    <w:lsdException w:name="Medium Grid 2 Accent 4" w:semiHidden="0" w:uiPriority="68" w:unhideWhenUsed="0"/>
-    <w:lsdException w:name="Medium Grid 3 Accent 4" w:semiHidden="0" w:uiPriority="69" w:unhideWhenUsed="0"/>
-    <w:lsdException w:name="Dark List Accent 4" w:semiHidden="0" w:uiPriority="70" w:unhideWhenUsed="0"/>
-    <w:lsdException w:name="Colorful Shading Accent 4" w:semiHidden="0" w:uiPriority="71" w:unhideWhenUsed="0"/>
-    <w:lsdException w:name="Colorful List Accent 4" w:semiHidden="0" w:uiPriority="72" w:unhideWhenUsed="0"/>
-    <w:lsdException w:name="Colorful Grid Accent 4" w:semiHidden="0" w:uiPriority="73" w:unhideWhenUsed="0"/>
-    <w:lsdException w:name="Light Shading Accent 5" w:semiHidden="0" w:uiPriority="60" w:unhideWhenUsed="0"/>
-    <w:lsdException w:name="Light List Accent 5" w:semiHidden="0" w:uiPriority="61" w:unhideWhenUsed="0"/>
-    <w:lsdException w:name="Light Grid Accent 5" w:semiHidden="0" w:uiPriority="62" w:unhideWhenUsed="0"/>
-    <w:lsdException w:name="Medium Shading 1 Accent 5" w:semiHidden="0" w:uiPriority="63" w:unhideWhenUsed="0"/>
-    <w:lsdException w:name="Medium Shading 2 Accent 5" w:semiHidden="0" w:uiPriority="64" w:unhideWhenUsed="0"/>
-    <w:lsdException w:name="Medium List 1 Accent 5" w:semiHidden="0" w:uiPriority="65" w:unhideWhenUsed="0"/>
-    <w:lsdException w:name="Medium List 2 Accent 5" w:semiHidden="0" w:uiPriority="66" w:unhideWhenUsed="0"/>
-    <w:lsdException w:name="Medium Grid 1 Accent 5" w:semiHidden="0" w:uiPriority="67" w:unhideWhenUsed="0"/>
-    <w:lsdException w:name="Medium Grid 2 Accent 5" w:semiHidden="0" w:uiPriority="68" w:unhideWhenUsed="0"/>
-    <w:lsdException w:name="Medium Grid 3 Accent 5" w:semiHidden="0" w:uiPriority="69" w:unhideWhenUsed="0"/>
-    <w:lsdException w:name="Dark List Accent 5" w:semiHidden="0" w:uiPriority="70" w:unhideWhenUsed="0"/>
-    <w:lsdException w:name="Colorful Shading Accent 5" w:semiHidden="0" w:uiPriority="71" w:unhideWhenUsed="0"/>
-    <w:lsdException w:name="Colorful List Accent 5" w:semiHidden="0" w:uiPriority="72" w:unhideWhenUsed="0"/>
-    <w:lsdException w:name="Colorful Grid Accent 5" w:semiHidden="0" w:uiPriority="73" w:unhideWhenUsed="0"/>
-    <w:lsdException w:name="Light Shading Accent 6" w:semiHidden="0" w:uiPriority="60" w:unhideWhenUsed="0"/>
-    <w:lsdException w:name="Light List Accent 6" w:semiHidden="0" w:uiPriority="61" w:unhideWhenUsed="0"/>
-    <w:lsdException w:name="Light Grid Accent 6" w:semiHidden="0" w:uiPriority="62" w:unhideWhenUsed="0"/>
-    <w:lsdException w:name="Medium Shading 1 Accent 6" w:semiHidden="0" w:uiPriority="63" w:unhideWhenUsed="0"/>
-    <w:lsdException w:name="Medium Shading 2 Accent 6" w:semiHidden="0" w:uiPriority="64" w:unhideWhenUsed="0"/>
-    <w:lsdException w:name="Medium List 1 Accent 6" w:semiHidden="0" w:uiPriority="65" w:unhideWhenUsed="0"/>
-    <w:lsdException w:name="Medium List 2 Accent 6" w:semiHidden="0" w:uiPriority="66" w:unhideWhenUsed="0"/>
-    <w:lsdException w:name="Medium Grid 1 Accent 6" w:semiHidden="0" w:uiPriority="67" w:unhideWhenUsed="0"/>
-    <w:lsdException w:name="Medium Grid 2 Accent 6" w:semiHidden="0" w:uiPriority="68" w:unhideWhenUsed="0"/>
-    <w:lsdException w:name="Medium Grid 3 Accent 6" w:semiHidden="0" w:uiPriority="69" w:unhideWhenUsed="0"/>
-    <w:lsdException w:name="Dark List Accent 6" w:semiHidden="0" w:uiPriority="70" w:unhideWhenUsed="0"/>
-    <w:lsdException w:name="Colorful Shading Accent 6" w:semiHidden="0" w:uiPriority="71" w:unhideWhenUsed="0"/>
-    <w:lsdException w:name="Colorful List Accent 6" w:semiHidden="0" w:uiPriority="72" w:unhideWhenUsed="0"/>
-    <w:lsdException w:name="Colorful Grid Accent 6" w:semiHidden="0" w:uiPriority="73" w:unhideWhenUsed="0"/>
-    <w:lsdException w:name="Subtle Emphasis" w:semiHidden="0" w:uiPriority="19" w:unhideWhenUsed="0" w:qFormat="1"/>
-    <w:lsdException w:name="Intense Emphasis" w:semiHidden="0" w:uiPriority="21" w:unhideWhenUsed="0" w:qFormat="1"/>
-    <w:lsdException w:name="Subtle Reference" w:semiHidden="0" w:uiPriority="31" w:unhideWhenUsed="0" w:qFormat="1"/>
-    <w:lsdException w:name="Intense Reference" w:semiHidden="0" w:uiPriority="32" w:unhideWhenUsed="0" w:qFormat="1"/>
-    <w:lsdException w:name="Book Title" w:semiHidden="0" w:uiPriority="33" w:unhideWhenUsed="0" w:qFormat="1"/>
-    <w:lsdException w:name="Bibliography" w:uiPriority="37"/>
-    <w:lsdException w:name="TOC Heading" w:uiPriority="39" w:qFormat="1"/>
+  <w:latentStyles w:defLockedState="0" w:defUIPriority="99" w:defSemiHidden="0" w:defUnhideWhenUsed="0" w:defQFormat="0" w:count="376">
+    <w:lsdException w:name="Normal" w:uiPriority="0" w:qFormat="1"/>
+    <w:lsdException w:name="heading 1" w:uiPriority="9" w:qFormat="1"/>
+    <w:lsdException w:name="heading 2" w:semiHidden="1" w:uiPriority="9" w:unhideWhenUsed="1" w:qFormat="1"/>
+    <w:lsdException w:name="heading 3" w:semiHidden="1" w:uiPriority="9" w:unhideWhenUsed="1" w:qFormat="1"/>
+    <w:lsdException w:name="heading 4" w:semiHidden="1" w:uiPriority="9" w:unhideWhenUsed="1" w:qFormat="1"/>
+    <w:lsdException w:name="heading 5" w:semiHidden="1" w:uiPriority="9" w:unhideWhenUsed="1" w:qFormat="1"/>
+    <w:lsdException w:name="heading 6" w:semiHidden="1" w:uiPriority="9" w:unhideWhenUsed="1" w:qFormat="1"/>
+    <w:lsdException w:name="heading 7" w:semiHidden="1" w:uiPriority="9" w:unhideWhenUsed="1" w:qFormat="1"/>
+    <w:lsdException w:name="heading 8" w:semiHidden="1" w:uiPriority="9" w:unhideWhenUsed="1" w:qFormat="1"/>
+    <w:lsdException w:name="heading 9" w:semiHidden="1" w:uiPriority="9" w:unhideWhenUsed="1" w:qFormat="1"/>
+    <w:lsdException w:name="index 1" w:semiHidden="1" w:unhideWhenUsed="1"/>
+    <w:lsdException w:name="index 2" w:semiHidden="1" w:unhideWhenUsed="1"/>
+    <w:lsdException w:name="index 3" w:semiHidden="1" w:unhideWhenUsed="1"/>
+    <w:lsdException w:name="index 4" w:semiHidden="1" w:unhideWhenUsed="1"/>
+    <w:lsdException w:name="index 5" w:semiHidden="1" w:unhideWhenUsed="1"/>
+    <w:lsdException w:name="index 6" w:semiHidden="1" w:unhideWhenUsed="1"/>
+    <w:lsdException w:name="index 7" w:semiHidden="1" w:unhideWhenUsed="1"/>
+    <w:lsdException w:name="index 8" w:semiHidden="1" w:unhideWhenUsed="1"/>
+    <w:lsdException w:name="index 9" w:semiHidden="1" w:unhideWhenUsed="1"/>
+    <w:lsdException w:name="toc 1" w:semiHidden="1" w:uiPriority="39" w:unhideWhenUsed="1"/>
+    <w:lsdException w:name="toc 2" w:semiHidden="1" w:uiPriority="39" w:unhideWhenUsed="1"/>
+    <w:lsdException w:name="toc 3" w:semiHidden="1" w:uiPriority="39" w:unhideWhenUsed="1"/>
+    <w:lsdException w:name="toc 4" w:semiHidden="1" w:uiPriority="39" w:unhideWhenUsed="1"/>
+    <w:lsdException w:name="toc 5" w:semiHidden="1" w:uiPriority="39" w:unhideWhenUsed="1"/>
+    <w:lsdException w:name="toc 6" w:semiHidden="1" w:uiPriority="39" w:unhideWhenUsed="1"/>
+    <w:lsdException w:name="toc 7" w:semiHidden="1" w:uiPriority="39" w:unhideWhenUsed="1"/>
+    <w:lsdException w:name="toc 8" w:semiHidden="1" w:uiPriority="39" w:unhideWhenUsed="1"/>
+    <w:lsdException w:name="toc 9" w:semiHidden="1" w:uiPriority="39" w:unhideWhenUsed="1"/>
+    <w:lsdException w:name="Normal Indent" w:semiHidden="1" w:unhideWhenUsed="1"/>
+    <w:lsdException w:name="footnote text" w:semiHidden="1" w:unhideWhenUsed="1"/>
+    <w:lsdException w:name="annotation text" w:semiHidden="1" w:unhideWhenUsed="1"/>
+    <w:lsdException w:name="header" w:semiHidden="1" w:unhideWhenUsed="1"/>
+    <w:lsdException w:name="footer" w:semiHidden="1" w:unhideWhenUsed="1"/>
+    <w:lsdException w:name="index heading" w:semiHidden="1" w:unhideWhenUsed="1"/>
+    <w:lsdException w:name="caption" w:semiHidden="1" w:uiPriority="35" w:unhideWhenUsed="1" w:qFormat="1"/>
+    <w:lsdException w:name="table of figures" w:semiHidden="1" w:unhideWhenUsed="1"/>
+    <w:lsdException w:name="envelope address" w:semiHidden="1" w:unhideWhenUsed="1"/>
+    <w:lsdException w:name="envelope return" w:semiHidden="1" w:unhideWhenUsed="1"/>
+    <w:lsdException w:name="footnote reference" w:semiHidden="1" w:unhideWhenUsed="1"/>
+    <w:lsdException w:name="annotation reference" w:semiHidden="1" w:unhideWhenUsed="1"/>
+    <w:lsdException w:name="line number" w:semiHidden="1" w:unhideWhenUsed="1"/>
+    <w:lsdException w:name="page number" w:semiHidden="1" w:unhideWhenUsed="1"/>
+    <w:lsdException w:name="endnote reference" w:semiHidden="1" w:unhideWhenUsed="1"/>
+    <w:lsdException w:name="endnote text" w:semiHidden="1" w:unhideWhenUsed="1"/>
+    <w:lsdException w:name="table of authorities" w:semiHidden="1" w:unhideWhenUsed="1"/>
+    <w:lsdException w:name="macro" w:semiHidden="1" w:unhideWhenUsed="1"/>
+    <w:lsdException w:name="toa heading" w:semiHidden="1" w:unhideWhenUsed="1"/>
+    <w:lsdException w:name="List" w:semiHidden="1" w:unhideWhenUsed="1"/>
+    <w:lsdException w:name="List Bullet" w:semiHidden="1" w:unhideWhenUsed="1"/>
+    <w:lsdException w:name="List Number" w:semiHidden="1" w:unhideWhenUsed="1"/>
+    <w:lsdException w:name="List 2" w:semiHidden="1" w:unhideWhenUsed="1"/>
+    <w:lsdException w:name="List 3" w:semiHidden="1" w:unhideWhenUsed="1"/>
+    <w:lsdException w:name="List 4" w:semiHidden="1" w:unhideWhenUsed="1"/>
+    <w:lsdException w:name="List 5" w:semiHidden="1" w:unhideWhenUsed="1"/>
+    <w:lsdException w:name="List Bullet 2" w:semiHidden="1" w:unhideWhenUsed="1"/>
+    <w:lsdException w:name="List Bullet 3" w:semiHidden="1" w:unhideWhenUsed="1"/>
+    <w:lsdException w:name="List Bullet 4" w:semiHidden="1" w:unhideWhenUsed="1"/>
+    <w:lsdException w:name="List Bullet 5" w:semiHidden="1" w:unhideWhenUsed="1"/>
+    <w:lsdException w:name="List Number 2" w:semiHidden="1" w:unhideWhenUsed="1"/>
+    <w:lsdException w:name="List Number 3" w:semiHidden="1" w:unhideWhenUsed="1"/>
+    <w:lsdException w:name="List Number 4" w:semiHidden="1" w:unhideWhenUsed="1"/>
+    <w:lsdException w:name="List Number 5" w:semiHidden="1" w:unhideWhenUsed="1"/>
+    <w:lsdException w:name="Title" w:uiPriority="10" w:qFormat="1"/>
+    <w:lsdException w:name="Closing" w:semiHidden="1" w:unhideWhenUsed="1"/>
+    <w:lsdException w:name="Signature" w:semiHidden="1" w:unhideWhenUsed="1"/>
+    <w:lsdException w:name="Default Paragraph Font" w:semiHidden="1" w:uiPriority="1" w:unhideWhenUsed="1"/>
+    <w:lsdException w:name="Body Text" w:semiHidden="1" w:unhideWhenUsed="1"/>
+    <w:lsdException w:name="Body Text Indent" w:semiHidden="1" w:unhideWhenUsed="1"/>
+    <w:lsdException w:name="List Continue" w:semiHidden="1" w:unhideWhenUsed="1"/>
+    <w:lsdException w:name="List Continue 2" w:semiHidden="1" w:unhideWhenUsed="1"/>
+    <w:lsdException w:name="List Continue 3" w:semiHidden="1" w:unhideWhenUsed="1"/>
+    <w:lsdException w:name="List Continue 4" w:semiHidden="1" w:unhideWhenUsed="1"/>
+    <w:lsdException w:name="List Continue 5" w:semiHidden="1" w:unhideWhenUsed="1"/>
+    <w:lsdException w:name="Message Header" w:semiHidden="1" w:unhideWhenUsed="1"/>
+    <w:lsdException w:name="Subtitle" w:uiPriority="11" w:qFormat="1"/>
+    <w:lsdException w:name="Salutation" w:semiHidden="1" w:unhideWhenUsed="1"/>
+    <w:lsdException w:name="Date" w:semiHidden="1" w:unhideWhenUsed="1"/>
+    <w:lsdException w:name="Body Text First Indent" w:semiHidden="1" w:unhideWhenUsed="1"/>
+    <w:lsdException w:name="Body Text First Indent 2" w:semiHidden="1" w:unhideWhenUsed="1"/>
+    <w:lsdException w:name="Note Heading" w:semiHidden="1" w:unhideWhenUsed="1"/>
+    <w:lsdException w:name="Body Text 2" w:semiHidden="1" w:unhideWhenUsed="1"/>
+    <w:lsdException w:name="Body Text 3" w:semiHidden="1" w:unhideWhenUsed="1"/>
+    <w:lsdException w:name="Body Text Indent 2" w:semiHidden="1" w:unhideWhenUsed="1"/>
+    <w:lsdException w:name="Body Text Indent 3" w:semiHidden="1" w:unhideWhenUsed="1"/>
+    <w:lsdException w:name="Block Text" w:semiHidden="1" w:unhideWhenUsed="1"/>
+    <w:lsdException w:name="Hyperlink" w:semiHidden="1" w:unhideWhenUsed="1"/>
+    <w:lsdException w:name="FollowedHyperlink" w:semiHidden="1" w:unhideWhenUsed="1"/>
+    <w:lsdException w:name="Strong" w:uiPriority="22" w:qFormat="1"/>
+    <w:lsdException w:name="Emphasis" w:uiPriority="20" w:qFormat="1"/>
+    <w:lsdException w:name="Document Map" w:semiHidden="1" w:unhideWhenUsed="1"/>
+    <w:lsdException w:name="Plain Text" w:semiHidden="1" w:unhideWhenUsed="1"/>
+    <w:lsdException w:name="E-mail Signature" w:semiHidden="1" w:unhideWhenUsed="1"/>
+    <w:lsdException w:name="HTML Top of Form" w:semiHidden="1" w:unhideWhenUsed="1"/>
+    <w:lsdException w:name="HTML Bottom of Form" w:semiHidden="1" w:unhideWhenUsed="1"/>
+    <w:lsdException w:name="Normal (Web)" w:semiHidden="1" w:unhideWhenUsed="1"/>
+    <w:lsdException w:name="HTML Acronym" w:semiHidden="1" w:unhideWhenUsed="1"/>
+    <w:lsdException w:name="HTML Address" w:semiHidden="1" w:unhideWhenUsed="1"/>
+    <w:lsdException w:name="HTML Cite" w:semiHidden="1" w:unhideWhenUsed="1"/>
+    <w:lsdException w:name="HTML Code" w:semiHidden="1" w:unhideWhenUsed="1"/>
+    <w:lsdException w:name="HTML Definition" w:semiHidden="1" w:unhideWhenUsed="1"/>
+    <w:lsdException w:name="HTML Keyboard" w:semiHidden="1" w:unhideWhenUsed="1"/>
+    <w:lsdException w:name="HTML Preformatted" w:semiHidden="1" w:unhideWhenUsed="1"/>
+    <w:lsdException w:name="HTML Sample" w:semiHidden="1" w:unhideWhenUsed="1"/>
+    <w:lsdException w:name="HTML Typewriter" w:semiHidden="1" w:unhideWhenUsed="1"/>
+    <w:lsdException w:name="HTML Variable" w:semiHidden="1" w:unhideWhenUsed="1"/>
+    <w:lsdException w:name="Normal Table" w:semiHidden="1" w:unhideWhenUsed="1"/>
+    <w:lsdException w:name="annotation subject" w:semiHidden="1" w:unhideWhenUsed="1"/>
+    <w:lsdException w:name="No List" w:semiHidden="1" w:unhideWhenUsed="1"/>
+    <w:lsdException w:name="Outline List 1" w:semiHidden="1" w:unhideWhenUsed="1"/>
+    <w:lsdException w:name="Outline List 2" w:semiHidden="1" w:unhideWhenUsed="1"/>
+    <w:lsdException w:name="Outline List 3" w:semiHidden="1" w:unhideWhenUsed="1"/>
+    <w:lsdException w:name="Table Simple 1" w:semiHidden="1" w:unhideWhenUsed="1"/>
+    <w:lsdException w:name="Table Simple 2" w:semiHidden="1" w:unhideWhenUsed="1"/>
+    <w:lsdException w:name="Table Simple 3" w:semiHidden="1" w:unhideWhenUsed="1"/>
+    <w:lsdException w:name="Table Classic 1" w:semiHidden="1" w:unhideWhenUsed="1"/>
+    <w:lsdException w:name="Table Classic 2" w:semiHidden="1" w:unhideWhenUsed="1"/>
+    <w:lsdException w:name="Table Classic 3" w:semiHidden="1" w:unhideWhenUsed="1"/>
+    <w:lsdException w:name="Table Classic 4" w:semiHidden="1" w:unhideWhenUsed="1"/>
+    <w:lsdException w:name="Table Colorful 1" w:semiHidden="1" w:unhideWhenUsed="1"/>
+    <w:lsdException w:name="Table Colorful 2" w:semiHidden="1" w:unhideWhenUsed="1"/>
+    <w:lsdException w:name="Table Colorful 3" w:semiHidden="1" w:unhideWhenUsed="1"/>
+    <w:lsdException w:name="Table Columns 1" w:semiHidden="1" w:unhideWhenUsed="1"/>
+    <w:lsdException w:name="Table Columns 2" w:semiHidden="1" w:unhideWhenUsed="1"/>
+    <w:lsdException w:name="Table Columns 3" w:semiHidden="1" w:unhideWhenUsed="1"/>
+    <w:lsdException w:name="Table Columns 4" w:semiHidden="1" w:unhideWhenUsed="1"/>
+    <w:lsdException w:name="Table Columns 5" w:semiHidden="1" w:unhideWhenUsed="1"/>
+    <w:lsdException w:name="Table Grid 1" w:semiHidden="1" w:unhideWhenUsed="1"/>
+    <w:lsdException w:name="Table Grid 2" w:semiHidden="1" w:unhideWhenUsed="1"/>
+    <w:lsdException w:name="Table Grid 3" w:semiHidden="1" w:unhideWhenUsed="1"/>
+    <w:lsdException w:name="Table Grid 4" w:semiHidden="1" w:unhideWhenUsed="1"/>
+    <w:lsdException w:name="Table Grid 5" w:semiHidden="1" w:unhideWhenUsed="1"/>
+    <w:lsdException w:name="Table Grid 6" w:semiHidden="1" w:unhideWhenUsed="1"/>
+    <w:lsdException w:name="Table Grid 7" w:semiHidden="1" w:unhideWhenUsed="1"/>
+    <w:lsdException w:name="Table Grid 8" w:semiHidden="1" w:unhideWhenUsed="1"/>
+    <w:lsdException w:name="Table List 1" w:semiHidden="1" w:unhideWhenUsed="1"/>
+    <w:lsdException w:name="Table List 2" w:semiHidden="1" w:unhideWhenUsed="1"/>
+    <w:lsdException w:name="Table List 3" w:semiHidden="1" w:unhideWhenUsed="1"/>
+    <w:lsdException w:name="Table List 4" w:semiHidden="1" w:unhideWhenUsed="1"/>
+    <w:lsdException w:name="Table List 5" w:semiHidden="1" w:unhideWhenUsed="1"/>
+    <w:lsdException w:name="Table List 6" w:semiHidden="1" w:unhideWhenUsed="1"/>
+    <w:lsdException w:name="Table List 7" w:semiHidden="1" w:unhideWhenUsed="1"/>
+    <w:lsdException w:name="Table List 8" w:semiHidden="1" w:unhideWhenUsed="1"/>
+    <w:lsdException w:name="Table 3D effects 1" w:semiHidden="1" w:unhideWhenUsed="1"/>
+    <w:lsdException w:name="Table 3D effects 2" w:semiHidden="1" w:unhideWhenUsed="1"/>
+    <w:lsdException w:name="Table 3D effects 3" w:semiHidden="1" w:unhideWhenUsed="1"/>
+    <w:lsdException w:name="Table Contemporary" w:semiHidden="1" w:unhideWhenUsed="1"/>
+    <w:lsdException w:name="Table Elegant" w:semiHidden="1" w:unhideWhenUsed="1"/>
+    <w:lsdException w:name="Table Professional" w:semiHidden="1" w:unhideWhenUsed="1"/>
+    <w:lsdException w:name="Table Subtle 1" w:semiHidden="1" w:unhideWhenUsed="1"/>
+    <w:lsdException w:name="Table Subtle 2" w:semiHidden="1" w:unhideWhenUsed="1"/>
+    <w:lsdException w:name="Table Web 1" w:semiHidden="1" w:unhideWhenUsed="1"/>
+    <w:lsdException w:name="Table Web 2" w:semiHidden="1" w:unhideWhenUsed="1"/>
+    <w:lsdException w:name="Table Web 3" w:semiHidden="1" w:unhideWhenUsed="1"/>
+    <w:lsdException w:name="Balloon Text" w:semiHidden="1" w:unhideWhenUsed="1"/>
+    <w:lsdException w:name="Table Grid" w:uiPriority="59"/>
+    <w:lsdException w:name="Table Theme" w:semiHidden="1" w:unhideWhenUsed="1"/>
+    <w:lsdException w:name="Placeholder Text" w:semiHidden="1"/>
+    <w:lsdException w:name="No Spacing" w:uiPriority="1" w:qFormat="1"/>
+    <w:lsdException w:name="Light Shading" w:uiPriority="60"/>
+    <w:lsdException w:name="Light List" w:uiPriority="61"/>
+    <w:lsdException w:name="Light Grid" w:uiPriority="62"/>
+    <w:lsdException w:name="Medium Shading 1" w:uiPriority="63"/>
+    <w:lsdException w:name="Medium Shading 2" w:uiPriority="64"/>
+    <w:lsdException w:name="Medium List 1" w:uiPriority="65"/>
+    <w:lsdException w:name="Medium List 2" w:uiPriority="66"/>
+    <w:lsdException w:name="Medium Grid 1" w:uiPriority="67"/>
+    <w:lsdException w:name="Medium Grid 2" w:uiPriority="68"/>
+    <w:lsdException w:name="Medium Grid 3" w:uiPriority="69"/>
+    <w:lsdException w:name="Dark List" w:uiPriority="70"/>
+    <w:lsdException w:name="Colorful Shading" w:uiPriority="71"/>
+    <w:lsdException w:name="Colorful List" w:uiPriority="72"/>
+    <w:lsdException w:name="Colorful Grid" w:uiPriority="73"/>
+    <w:lsdException w:name="Light Shading Accent 1" w:uiPriority="60"/>
+    <w:lsdException w:name="Light List Accent 1" w:uiPriority="61"/>
+    <w:lsdException w:name="Light Grid Accent 1" w:uiPriority="62"/>
+    <w:lsdException w:name="Medium Shading 1 Accent 1" w:uiPriority="63"/>
+    <w:lsdException w:name="Medium Shading 2 Accent 1" w:uiPriority="64"/>
+    <w:lsdException w:name="Medium List 1 Accent 1" w:uiPriority="65"/>
+    <w:lsdException w:name="Revision" w:semiHidden="1"/>
+    <w:lsdException w:name="List Paragraph" w:uiPriority="34" w:qFormat="1"/>
+    <w:lsdException w:name="Quote" w:uiPriority="29" w:qFormat="1"/>
+    <w:lsdException w:name="Intense Quote" w:uiPriority="30" w:qFormat="1"/>
+    <w:lsdException w:name="Medium List 2 Accent 1" w:uiPriority="66"/>
+    <w:lsdException w:name="Medium Grid 1 Accent 1" w:uiPriority="67"/>
+    <w:lsdException w:name="Medium Grid 2 Accent 1" w:uiPriority="68"/>
+    <w:lsdException w:name="Medium Grid 3 Accent 1" w:uiPriority="69"/>
+    <w:lsdException w:name="Dark List Accent 1" w:uiPriority="70"/>
+    <w:lsdException w:name="Colorful Shading Accent 1" w:uiPriority="71"/>
+    <w:lsdException w:name="Colorful List Accent 1" w:uiPriority="72"/>
+    <w:lsdException w:name="Colorful Grid Accent 1" w:uiPriority="73"/>
+    <w:lsdException w:name="Light Shading Accent 2" w:uiPriority="60"/>
+    <w:lsdException w:name="Light List Accent 2" w:uiPriority="61"/>
+    <w:lsdException w:name="Light Grid Accent 2" w:uiPriority="62"/>
+    <w:lsdException w:name="Medium Shading 1 Accent 2" w:uiPriority="63"/>
+    <w:lsdException w:name="Medium Shading 2 Accent 2" w:uiPriority="64"/>
+    <w:lsdException w:name="Medium List 1 Accent 2" w:uiPriority="65"/>
+    <w:lsdException w:name="Medium List 2 Accent 2" w:uiPriority="66"/>
+    <w:lsdException w:name="Medium Grid 1 Accent 2" w:uiPriority="67"/>
+    <w:lsdException w:name="Medium Grid 2 Accent 2" w:uiPriority="68"/>
+    <w:lsdException w:name="Medium Grid 3 Accent 2" w:uiPriority="69"/>
+    <w:lsdException w:name="Dark List Accent 2" w:uiPriority="70"/>
+    <w:lsdException w:name="Colorful Shading Accent 2" w:uiPriority="71"/>
+    <w:lsdException w:name="Colorful List Accent 2" w:uiPriority="72"/>
+    <w:lsdException w:name="Colorful Grid Accent 2" w:uiPriority="73"/>
+    <w:lsdException w:name="Light Shading Accent 3" w:uiPriority="60"/>
+    <w:lsdException w:name="Light List Accent 3" w:uiPriority="61"/>
+    <w:lsdException w:name="Light Grid Accent 3" w:uiPriority="62"/>
+    <w:lsdException w:name="Medium Shading 1 Accent 3" w:uiPriority="63"/>
+    <w:lsdException w:name="Medium Shading 2 Accent 3" w:uiPriority="64"/>
+    <w:lsdException w:name="Medium List 1 Accent 3" w:uiPriority="65"/>
+    <w:lsdException w:name="Medium List 2 Accent 3" w:uiPriority="66"/>
+    <w:lsdException w:name="Medium Grid 1 Accent 3" w:uiPriority="67"/>
+    <w:lsdException w:name="Medium Grid 2 Accent 3" w:uiPriority="68"/>
+    <w:lsdException w:name="Medium Grid 3 Accent 3" w:uiPriority="69"/>
+    <w:lsdException w:name="Dark List Accent 3" w:uiPriority="70"/>
+    <w:lsdException w:name="Colorful Shading Accent 3" w:uiPriority="71"/>
+    <w:lsdException w:name="Colorful List Accent 3" w:uiPriority="72"/>
+    <w:lsdException w:name="Colorful Grid Accent 3" w:uiPriority="73"/>
+    <w:lsdException w:name="Light Shading Accent 4" w:uiPriority="60"/>
+    <w:lsdException w:name="Light List Accent 4" w:uiPriority="61"/>
+    <w:lsdException w:name="Light Grid Accent 4" w:uiPriority="62"/>
+    <w:lsdException w:name="Medium Shading 1 Accent 4" w:uiPriority="63"/>
+    <w:lsdException w:name="Medium Shading 2 Accent 4" w:uiPriority="64"/>
+    <w:lsdException w:name="Medium List 1 Accent 4" w:uiPriority="65"/>
+    <w:lsdException w:name="Medium List 2 Accent 4" w:uiPriority="66"/>
+    <w:lsdException w:name="Medium Grid 1 Accent 4" w:uiPriority="67"/>
+    <w:lsdException w:name="Medium Grid 2 Accent 4" w:uiPriority="68"/>
+    <w:lsdException w:name="Medium Grid 3 Accent 4" w:uiPriority="69"/>
+    <w:lsdException w:name="Dark List Accent 4" w:uiPriority="70"/>
+    <w:lsdException w:name="Colorful Shading Accent 4" w:uiPriority="71"/>
+    <w:lsdException w:name="Colorful List Accent 4" w:uiPriority="72"/>
+    <w:lsdException w:name="Colorful Grid Accent 4" w:uiPriority="73"/>
+    <w:lsdException w:name="Light Shading Accent 5" w:uiPriority="60"/>
+    <w:lsdException w:name="Light List Accent 5" w:uiPriority="61"/>
+    <w:lsdException w:name="Light Grid Accent 5" w:uiPriority="62"/>
+    <w:lsdException w:name="Medium Shading 1 Accent 5" w:uiPriority="63"/>
+    <w:lsdException w:name="Medium Shading 2 Accent 5" w:uiPriority="64"/>
+    <w:lsdException w:name="Medium List 1 Accent 5" w:uiPriority="65"/>
+    <w:lsdException w:name="Medium List 2 Accent 5" w:uiPriority="66"/>
+    <w:lsdException w:name="Medium Grid 1 Accent 5" w:uiPriority="67"/>
+    <w:lsdException w:name="Medium Grid 2 Accent 5" w:uiPriority="68"/>
+    <w:lsdException w:name="Medium Grid 3 Accent 5" w:uiPriority="69"/>
+    <w:lsdException w:name="Dark List Accent 5" w:uiPriority="70"/>
+    <w:lsdException w:name="Colorful Shading Accent 5" w:uiPriority="71"/>
+    <w:lsdException w:name="Colorful List Accent 5" w:uiPriority="72"/>
+    <w:lsdException w:name="Colorful Grid Accent 5" w:uiPriority="73"/>
+    <w:lsdException w:name="Light Shading Accent 6" w:uiPriority="60"/>
+    <w:lsdException w:name="Light List Accent 6" w:uiPriority="61"/>
+    <w:lsdException w:name="Light Grid Accent 6" w:uiPriority="62"/>
+    <w:lsdException w:name="Medium Shading 1 Accent 6" w:uiPriority="63"/>
+    <w:lsdException w:name="Medium Shading 2 Accent 6" w:uiPriority="64"/>
+    <w:lsdException w:name="Medium List 1 Accent 6" w:uiPriority="65"/>
+    <w:lsdException w:name="Medium List 2 Accent 6" w:uiPriority="66"/>
+    <w:lsdException w:name="Medium Grid 1 Accent 6" w:uiPriority="67"/>
+    <w:lsdException w:name="Medium Grid 2 Accent 6" w:uiPriority="68"/>
+    <w:lsdException w:name="Medium Grid 3 Accent 6" w:uiPriority="69"/>
+    <w:lsdException w:name="Dark List Accent 6" w:uiPriority="70"/>
+    <w:lsdException w:name="Colorful Shading Accent 6" w:uiPriority="71"/>
+    <w:lsdException w:name="Colorful List Accent 6" w:uiPriority="72"/>
+    <w:lsdException w:name="Colorful Grid Accent 6" w:uiPriority="73"/>
+    <w:lsdException w:name="Subtle Emphasis" w:uiPriority="19" w:qFormat="1"/>
+    <w:lsdException w:name="Intense Emphasis" w:uiPriority="21" w:qFormat="1"/>
+    <w:lsdException w:name="Subtle Reference" w:uiPriority="31" w:qFormat="1"/>
+    <w:lsdException w:name="Intense Reference" w:uiPriority="32" w:qFormat="1"/>
+    <w:lsdException w:name="Book Title" w:uiPriority="33" w:qFormat="1"/>
+    <w:lsdException w:name="Bibliography" w:semiHidden="1" w:uiPriority="37" w:unhideWhenUsed="1"/>
+    <w:lsdException w:name="TOC Heading" w:semiHidden="1" w:uiPriority="39" w:unhideWhenUsed="1" w:qFormat="1"/>
+    <w:lsdException w:name="Plain Table 1" w:uiPriority="41"/>
+    <w:lsdException w:name="Plain Table 2" w:uiPriority="42"/>
+    <w:lsdException w:name="Plain Table 3" w:uiPriority="43"/>
+    <w:lsdException w:name="Plain Table 4" w:uiPriority="44"/>
+    <w:lsdException w:name="Plain Table 5" w:uiPriority="45"/>
+    <w:lsdException w:name="Grid Table Light" w:uiPriority="40"/>
+    <w:lsdException w:name="Grid Table 1 Light" w:uiPriority="46"/>
+    <w:lsdException w:name="Grid Table 2" w:uiPriority="47"/>
+    <w:lsdException w:name="Grid Table 3" w:uiPriority="48"/>
+    <w:lsdException w:name="Grid Table 4" w:uiPriority="49"/>
+    <w:lsdException w:name="Grid Table 5 Dark" w:uiPriority="50"/>
+    <w:lsdException w:name="Grid Table 6 Colorful" w:uiPriority="51"/>
+    <w:lsdException w:name="Grid Table 7 Colorful" w:uiPriority="52"/>
+    <w:lsdException w:name="Grid Table 1 Light Accent 1" w:uiPriority="46"/>
+    <w:lsdException w:name="Grid Table 2 Accent 1" w:uiPriority="47"/>
+    <w:lsdException w:name="Grid Table 3 Accent 1" w:uiPriority="48"/>
+    <w:lsdException w:name="Grid Table 4 Accent 1" w:uiPriority="49"/>
+    <w:lsdException w:name="Grid Table 5 Dark Accent 1" w:uiPriority="50"/>
+    <w:lsdException w:name="Grid Table 6 Colorful Accent 1" w:uiPriority="51"/>
+    <w:lsdException w:name="Grid Table 7 Colorful Accent 1" w:uiPriority="52"/>
+    <w:lsdException w:name="Grid Table 1 Light Accent 2" w:uiPriority="46"/>
+    <w:lsdException w:name="Grid Table 2 Accent 2" w:uiPriority="47"/>
+    <w:lsdException w:name="Grid Table 3 Accent 2" w:uiPriority="48"/>
+    <w:lsdException w:name="Grid Table 4 Accent 2" w:uiPriority="49"/>
+    <w:lsdException w:name="Grid Table 5 Dark Accent 2" w:uiPriority="50"/>
+    <w:lsdException w:name="Grid Table 6 Colorful Accent 2" w:uiPriority="51"/>
+    <w:lsdException w:name="Grid Table 7 Colorful Accent 2" w:uiPriority="52"/>
+    <w:lsdException w:name="Grid Table 1 Light Accent 3" w:uiPriority="46"/>
+    <w:lsdException w:name="Grid Table 2 Accent 3" w:uiPriority="47"/>
+    <w:lsdException w:name="Grid Table 3 Accent 3" w:uiPriority="48"/>
+    <w:lsdException w:name="Grid Table 4 Accent 3" w:uiPriority="49"/>
+    <w:lsdException w:name="Grid Table 5 Dark Accent 3" w:uiPriority="50"/>
+    <w:lsdException w:name="Grid Table 6 Colorful Accent 3" w:uiPriority="51"/>
+    <w:lsdException w:name="Grid Table 7 Colorful Accent 3" w:uiPriority="52"/>
+    <w:lsdException w:name="Grid Table 1 Light Accent 4" w:uiPriority="46"/>
+    <w:lsdException w:name="Grid Table 2 Accent 4" w:uiPriority="47"/>
+    <w:lsdException w:name="Grid Table 3 Accent 4" w:uiPriority="48"/>
+    <w:lsdException w:name="Grid Table 4 Accent 4" w:uiPriority="49"/>
+    <w:lsdException w:name="Grid Table 5 Dark Accent 4" w:uiPriority="50"/>
+    <w:lsdException w:name="Grid Table 6 Colorful Accent 4" w:uiPriority="51"/>
+    <w:lsdException w:name="Grid Table 7 Colorful Accent 4" w:uiPriority="52"/>
+    <w:lsdException w:name="Grid Table 1 Light Accent 5" w:uiPriority="46"/>
+    <w:lsdException w:name="Grid Table 2 Accent 5" w:uiPriority="47"/>
+    <w:lsdException w:name="Grid Table 3 Accent 5" w:uiPriority="48"/>
+    <w:lsdException w:name="Grid Table 4 Accent 5" w:uiPriority="49"/>
+    <w:lsdException w:name="Grid Table 5 Dark Accent 5" w:uiPriority="50"/>
+    <w:lsdException w:name="Grid Table 6 Colorful Accent 5" w:uiPriority="51"/>
+    <w:lsdException w:name="Grid Table 7 Colorful Accent 5" w:uiPriority="52"/>
+    <w:lsdException w:name="Grid Table 1 Light Accent 6" w:uiPriority="46"/>
+    <w:lsdException w:name="Grid Table 2 Accent 6" w:uiPriority="47"/>
+    <w:lsdException w:name="Grid Table 3 Accent 6" w:uiPriority="48"/>
+    <w:lsdException w:name="Grid Table 4 Accent 6" w:uiPriority="49"/>
+    <w:lsdException w:name="Grid Table 5 Dark Accent 6" w:uiPriority="50"/>
+    <w:lsdException w:name="Grid Table 6 Colorful Accent 6" w:uiPriority="51"/>
+    <w:lsdException w:name="Grid Table 7 Colorful Accent 6" w:uiPriority="52"/>
+    <w:lsdException w:name="List Table 1 Light" w:uiPriority="46"/>
+    <w:lsdException w:name="List Table 2" w:uiPriority="47"/>
+    <w:lsdException w:name="List Table 3" w:uiPriority="48"/>
+    <w:lsdException w:name="List Table 4" w:uiPriority="49"/>
+    <w:lsdException w:name="List Table 5 Dark" w:uiPriority="50"/>
+    <w:lsdException w:name="List Table 6 Colorful" w:uiPriority="51"/>
+    <w:lsdException w:name="List Table 7 Colorful" w:uiPriority="52"/>
+    <w:lsdException w:name="List Table 1 Light Accent 1" w:uiPriority="46"/>
+    <w:lsdException w:name="List Table 2 Accent 1" w:uiPriority="47"/>
+    <w:lsdException w:name="List Table 3 Accent 1" w:uiPriority="48"/>
+    <w:lsdException w:name="List Table 4 Accent 1" w:uiPriority="49"/>
+    <w:lsdException w:name="List Table 5 Dark Accent 1" w:uiPriority="50"/>
+    <w:lsdException w:name="List Table 6 Colorful Accent 1" w:uiPriority="51"/>
+    <w:lsdException w:name="List Table 7 Colorful Accent 1" w:uiPriority="52"/>
+    <w:lsdException w:name="List Table 1 Light Accent 2" w:uiPriority="46"/>
+    <w:lsdException w:name="List Table 2 Accent 2" w:uiPriority="47"/>
+    <w:lsdException w:name="List Table 3 Accent 2" w:uiPriority="48"/>
+    <w:lsdException w:name="List Table 4 Accent 2" w:uiPriority="49"/>
+    <w:lsdException w:name="List Table 5 Dark Accent 2" w:uiPriority="50"/>
+    <w:lsdException w:name="List Table 6 Colorful Accent 2" w:uiPriority="51"/>
+    <w:lsdException w:name="List Table 7 Colorful Accent 2" w:uiPriority="52"/>
+    <w:lsdException w:name="List Table 1 Light Accent 3" w:uiPriority="46"/>
+    <w:lsdException w:name="List Table 2 Accent 3" w:uiPriority="47"/>
+    <w:lsdException w:name="List Table 3 Accent 3" w:uiPriority="48"/>
+    <w:lsdException w:name="List Table 4 Accent 3" w:uiPriority="49"/>
+    <w:lsdException w:name="List Table 5 Dark Accent 3" w:uiPriority="50"/>
+    <w:lsdException w:name="List Table 6 Colorful Accent 3" w:uiPriority="51"/>
+    <w:lsdException w:name="List Table 7 Colorful Accent 3" w:uiPriority="52"/>
+    <w:lsdException w:name="List Table 1 Light Accent 4" w:uiPriority="46"/>
+    <w:lsdException w:name="List Table 2 Accent 4" w:uiPriority="47"/>
+    <w:lsdException w:name="List Table 3 Accent 4" w:uiPriority="48"/>
+    <w:lsdException w:name="List Table 4 Accent 4" w:uiPriority="49"/>
+    <w:lsdException w:name="List Table 5 Dark Accent 4" w:uiPriority="50"/>
+    <w:lsdException w:name="List Table 6 Colorful Accent 4" w:uiPriority="51"/>
+    <w:lsdException w:name="List Table 7 Colorful Accent 4" w:uiPriority="52"/>
+    <w:lsdException w:name="List Table 1 Light Accent 5" w:uiPriority="46"/>
+    <w:lsdException w:name="List Table 2 Accent 5" w:uiPriority="47"/>
+    <w:lsdException w:name="List Table 3 Accent 5" w:uiPriority="48"/>
+    <w:lsdException w:name="List Table 4 Accent 5" w:uiPriority="49"/>
+    <w:lsdException w:name="List Table 5 Dark Accent 5" w:uiPriority="50"/>
+    <w:lsdException w:name="List Table 6 Colorful Accent 5" w:uiPriority="51"/>
+    <w:lsdException w:name="List Table 7 Colorful Accent 5" w:uiPriority="52"/>
+    <w:lsdException w:name="List Table 1 Light Accent 6" w:uiPriority="46"/>
+    <w:lsdException w:name="List Table 2 Accent 6" w:uiPriority="47"/>
+    <w:lsdException w:name="List Table 3 Accent 6" w:uiPriority="48"/>
+    <w:lsdException w:name="List Table 4 Accent 6" w:uiPriority="49"/>
+    <w:lsdException w:name="List Table 5 Dark Accent 6" w:uiPriority="50"/>
+    <w:lsdException w:name="List Table 6 Colorful Accent 6" w:uiPriority="51"/>
+    <w:lsdException w:name="List Table 7 Colorful Accent 6" w:uiPriority="52"/>
+    <w:lsdException w:name="Mention" w:semiHidden="1" w:unhideWhenUsed="1"/>
+    <w:lsdException w:name="Smart Hyperlink" w:semiHidden="1" w:unhideWhenUsed="1"/>
+    <w:lsdException w:name="Hashtag" w:semiHidden="1" w:unhideWhenUsed="1"/>
+    <w:lsdException w:name="Unresolved Mention" w:semiHidden="1" w:unhideWhenUsed="1"/>
+    <w:lsdException w:name="Smart Link" w:semiHidden="1" w:unhideWhenUsed="1"/>
   </w:latentStyles>
   <w:style w:type="paragraph" w:default="1" w:styleId="Normal">
     <w:name w:val="Normal"/>

</xml_diff>